<commit_message>
fixed all shit with code and added report mockup
</commit_message>
<xml_diff>
--- a/Lab4/Results_Lab4.docx
+++ b/Lab4/Results_Lab4.docx
@@ -692,64 +692,2977 @@
       <w:pPr>
         <w:spacing w:after="0" w:line="360" w:lineRule="auto"/>
         <w:contextualSpacing/>
+        <w:jc w:val="both"/>
+        <w:rPr>
+          <w:rFonts w:ascii="Times New Roman" w:hAnsi="Times New Roman" w:cs="Times New Roman"/>
+          <w:b/>
+          <w:bCs/>
+          <w:sz w:val="28"/>
+          <w:szCs w:val="28"/>
+          <w:lang w:val="uk-UA"/>
+        </w:rPr>
+      </w:pPr>
+      <w:r>
+        <w:rPr>
+          <w:rFonts w:ascii="Times New Roman" w:hAnsi="Times New Roman" w:cs="Times New Roman"/>
+          <w:b/>
+          <w:bCs/>
+          <w:sz w:val="28"/>
+          <w:szCs w:val="28"/>
+          <w:lang w:val="uk-UA"/>
+        </w:rPr>
+        <w:t>1.</w:t>
+      </w:r>
+      <w:r>
+        <w:rPr>
+          <w:rFonts w:ascii="Times New Roman" w:hAnsi="Times New Roman" w:cs="Times New Roman"/>
+          <w:b/>
+          <w:color w:val="000000"/>
+          <w:sz w:val="28"/>
+          <w:szCs w:val="28"/>
+          <w:lang w:val="uk-UA"/>
+        </w:rPr>
+        <w:t xml:space="preserve"> </w:t>
+      </w:r>
+      <w:r>
+        <w:rPr>
+          <w:rFonts w:ascii="Times New Roman" w:hAnsi="Times New Roman" w:cs="Times New Roman"/>
+          <w:b/>
+          <w:color w:val="000000"/>
+          <w:sz w:val="28"/>
+          <w:szCs w:val="28"/>
+          <w:lang w:val="uk-UA"/>
+        </w:rPr>
+        <w:t xml:space="preserve">Використання логістичної регресії </w:t>
+      </w:r>
+      <w:r>
+        <w:rPr>
+          <w:rFonts w:ascii="Times New Roman" w:hAnsi="Times New Roman" w:cs="Times New Roman"/>
+          <w:b/>
+          <w:color w:val="000000"/>
+          <w:sz w:val="28"/>
+          <w:szCs w:val="28"/>
+          <w:lang w:val="uk-UA"/>
+        </w:rPr>
+        <w:t xml:space="preserve">для прогнозування ймовірності дефолту на основі </w:t>
+      </w:r>
+      <w:r>
+        <w:rPr>
+          <w:rFonts w:ascii="Times New Roman" w:hAnsi="Times New Roman" w:cs="Times New Roman"/>
+          <w:b/>
+          <w:color w:val="000000"/>
+          <w:sz w:val="28"/>
+          <w:szCs w:val="28"/>
+        </w:rPr>
+        <w:t>income</w:t>
+      </w:r>
+      <w:r>
+        <w:rPr>
+          <w:rFonts w:ascii="Times New Roman" w:hAnsi="Times New Roman" w:cs="Times New Roman"/>
+          <w:b/>
+          <w:color w:val="000000"/>
+          <w:sz w:val="28"/>
+          <w:szCs w:val="28"/>
+          <w:lang w:val="uk-UA"/>
+        </w:rPr>
+        <w:t xml:space="preserve"> та </w:t>
+      </w:r>
+      <w:r>
+        <w:rPr>
+          <w:rFonts w:ascii="Times New Roman" w:hAnsi="Times New Roman" w:cs="Times New Roman"/>
+          <w:b/>
+          <w:color w:val="000000"/>
+          <w:sz w:val="28"/>
+          <w:szCs w:val="28"/>
+        </w:rPr>
+        <w:t>balance</w:t>
+      </w:r>
+      <w:r>
+        <w:rPr>
+          <w:rFonts w:ascii="Times New Roman" w:hAnsi="Times New Roman" w:cs="Times New Roman"/>
+          <w:b/>
+          <w:color w:val="000000"/>
+          <w:sz w:val="28"/>
+          <w:szCs w:val="28"/>
+          <w:lang w:val="uk-UA"/>
+        </w:rPr>
+        <w:t xml:space="preserve"> з даних </w:t>
+      </w:r>
+      <w:r>
+        <w:rPr>
+          <w:rFonts w:ascii="Times New Roman" w:hAnsi="Times New Roman" w:cs="Times New Roman"/>
+          <w:b/>
+          <w:color w:val="000000"/>
+          <w:sz w:val="28"/>
+          <w:szCs w:val="28"/>
+        </w:rPr>
+        <w:t>Default</w:t>
+      </w:r>
+      <w:r>
+        <w:rPr>
+          <w:rFonts w:ascii="Times New Roman" w:hAnsi="Times New Roman" w:cs="Times New Roman"/>
+          <w:b/>
+          <w:color w:val="000000"/>
+          <w:sz w:val="28"/>
+          <w:szCs w:val="28"/>
+          <w:lang w:val="uk-UA"/>
+        </w:rPr>
+        <w:t xml:space="preserve"> та </w:t>
+      </w:r>
+      <w:r>
+        <w:rPr>
+          <w:rFonts w:ascii="Times New Roman" w:hAnsi="Times New Roman" w:cs="Times New Roman"/>
+          <w:b/>
+          <w:color w:val="000000"/>
+          <w:sz w:val="28"/>
+          <w:szCs w:val="28"/>
+          <w:lang w:val="uk-UA"/>
+        </w:rPr>
+        <w:t xml:space="preserve">оцінка </w:t>
+      </w:r>
+      <w:r>
+        <w:rPr>
+          <w:rFonts w:ascii="Times New Roman" w:hAnsi="Times New Roman" w:cs="Times New Roman"/>
+          <w:b/>
+          <w:color w:val="000000"/>
+          <w:sz w:val="28"/>
+          <w:szCs w:val="28"/>
+          <w:lang w:val="uk-UA"/>
+        </w:rPr>
+        <w:t>тестов</w:t>
+      </w:r>
+      <w:r>
+        <w:rPr>
+          <w:rFonts w:ascii="Times New Roman" w:hAnsi="Times New Roman" w:cs="Times New Roman"/>
+          <w:b/>
+          <w:color w:val="000000"/>
+          <w:sz w:val="28"/>
+          <w:szCs w:val="28"/>
+          <w:lang w:val="uk-UA"/>
+        </w:rPr>
+        <w:t>ої помилки</w:t>
+      </w:r>
+      <w:r>
+        <w:rPr>
+          <w:rFonts w:ascii="Times New Roman" w:hAnsi="Times New Roman" w:cs="Times New Roman"/>
+          <w:b/>
+          <w:color w:val="000000"/>
+          <w:sz w:val="28"/>
+          <w:szCs w:val="28"/>
+          <w:lang w:val="uk-UA"/>
+        </w:rPr>
+        <w:t xml:space="preserve"> цієї моделі, використовуючи метод валідаційного набору.</w:t>
+      </w:r>
+    </w:p>
+    <w:p>
+      <w:pPr>
+        <w:spacing w:after="0" w:line="360" w:lineRule="auto"/>
+        <w:contextualSpacing/>
+        <w:jc w:val="both"/>
+        <w:rPr>
+          <w:rFonts w:ascii="Times New Roman" w:hAnsi="Times New Roman" w:cs="Times New Roman"/>
+          <w:color w:val="000000"/>
+          <w:sz w:val="28"/>
+          <w:szCs w:val="28"/>
+          <w:lang w:val="uk-UA"/>
+        </w:rPr>
+      </w:pPr>
+    </w:p>
+    <w:p>
+      <w:pPr>
+        <w:spacing w:after="0" w:line="360" w:lineRule="auto"/>
+        <w:contextualSpacing/>
         <w:jc w:val="center"/>
         <w:rPr>
           <w:rFonts w:ascii="Times New Roman" w:hAnsi="Times New Roman" w:cs="Times New Roman"/>
-          <w:b/>
-          <w:bCs/>
-          <w:sz w:val="28"/>
-          <w:szCs w:val="28"/>
-          <w:lang w:val="uk-UA"/>
-        </w:rPr>
-      </w:pPr>
-      <w:r>
-        <w:rPr>
-          <w:rFonts w:ascii="Times New Roman" w:hAnsi="Times New Roman" w:cs="Times New Roman"/>
-          <w:b/>
-          <w:bCs/>
-          <w:sz w:val="28"/>
-          <w:szCs w:val="28"/>
-          <w:lang w:val="uk-UA"/>
-        </w:rPr>
-        <w:t>1.</w:t>
-      </w:r>
-      <w:r>
-        <w:rPr>
-          <w:rFonts w:ascii="Times New Roman" w:hAnsi="Times New Roman" w:cs="Times New Roman"/>
-          <w:b/>
-          <w:bCs/>
-          <w:sz w:val="28"/>
-          <w:szCs w:val="28"/>
-          <w:lang w:val="uk-UA"/>
-        </w:rPr>
-        <w:t xml:space="preserve">Аналіз даних </w:t>
-      </w:r>
-      <w:r>
-        <w:rPr>
-          <w:rFonts w:ascii="Times New Roman" w:hAnsi="Times New Roman" w:cs="Times New Roman"/>
-          <w:b/>
-          <w:bCs/>
-          <w:sz w:val="28"/>
-          <w:szCs w:val="28"/>
+          <w:color w:val="000000"/>
+          <w:sz w:val="28"/>
+          <w:szCs w:val="28"/>
+          <w:lang w:val="uk-UA"/>
+        </w:rPr>
+      </w:pPr>
+      <w:r>
+        <w:rPr>
+          <w:rFonts w:ascii="Times New Roman" w:hAnsi="Times New Roman" w:cs="Times New Roman"/>
+          <w:color w:val="000000"/>
+          <w:sz w:val="28"/>
+          <w:szCs w:val="28"/>
+          <w:lang w:val="uk-UA"/>
+        </w:rPr>
+        <w:drawing>
+          <wp:inline distT="0" distB="0" distL="0" distR="0" wp14:anchorId="4553B31F" wp14:editId="22C5EB88">
+            <wp:extent cx="4274820" cy="1331230"/>
+            <wp:effectExtent l="0" t="0" r="0" b="2540"/>
+            <wp:docPr id="1" name="Picture 1"/>
+            <wp:cNvGraphicFramePr>
+              <a:graphicFrameLocks xmlns:a="http://schemas.openxmlformats.org/drawingml/2006/main" noChangeAspect="1"/>
+            </wp:cNvGraphicFramePr>
+            <a:graphic xmlns:a="http://schemas.openxmlformats.org/drawingml/2006/main">
+              <a:graphicData uri="http://schemas.openxmlformats.org/drawingml/2006/picture">
+                <pic:pic xmlns:pic="http://schemas.openxmlformats.org/drawingml/2006/picture">
+                  <pic:nvPicPr>
+                    <pic:cNvPr id="1" name=""/>
+                    <pic:cNvPicPr/>
+                  </pic:nvPicPr>
+                  <pic:blipFill>
+                    <a:blip r:embed="rId8"/>
+                    <a:stretch>
+                      <a:fillRect/>
+                    </a:stretch>
+                  </pic:blipFill>
+                  <pic:spPr>
+                    <a:xfrm>
+                      <a:off x="0" y="0"/>
+                      <a:ext cx="4283492" cy="1333931"/>
+                    </a:xfrm>
+                    <a:prstGeom prst="rect">
+                      <a:avLst/>
+                    </a:prstGeom>
+                  </pic:spPr>
+                </pic:pic>
+              </a:graphicData>
+            </a:graphic>
+          </wp:inline>
+        </w:drawing>
+      </w:r>
+    </w:p>
+    <w:p>
+      <w:pPr>
+        <w:spacing w:after="0" w:line="360" w:lineRule="auto"/>
+        <w:contextualSpacing/>
+        <w:jc w:val="center"/>
+        <w:rPr>
+          <w:rFonts w:ascii="Times New Roman" w:hAnsi="Times New Roman" w:cs="Times New Roman"/>
+          <w:color w:val="000000"/>
+          <w:sz w:val="28"/>
+          <w:szCs w:val="28"/>
+          <w:lang w:val="uk-UA"/>
+        </w:rPr>
+      </w:pPr>
+    </w:p>
+    <w:p>
+      <w:pPr>
+        <w:spacing w:after="0" w:line="360" w:lineRule="auto"/>
+        <w:contextualSpacing/>
+        <w:jc w:val="both"/>
+        <w:rPr>
+          <w:rFonts w:ascii="Times New Roman" w:hAnsi="Times New Roman" w:cs="Times New Roman"/>
+          <w:b/>
+          <w:color w:val="000000"/>
+          <w:sz w:val="28"/>
+          <w:szCs w:val="28"/>
+          <w:lang w:val="uk-UA"/>
+        </w:rPr>
+      </w:pPr>
+      <w:r>
+        <w:rPr>
+          <w:rFonts w:ascii="Times New Roman" w:hAnsi="Times New Roman" w:cs="Times New Roman"/>
+          <w:b/>
+          <w:color w:val="000000"/>
+          <w:sz w:val="28"/>
+          <w:szCs w:val="28"/>
+          <w:lang w:val="uk-UA"/>
+        </w:rPr>
+        <w:t>1.1</w:t>
+      </w:r>
+    </w:p>
+    <w:p>
+      <w:pPr>
+        <w:spacing w:after="0" w:line="360" w:lineRule="auto"/>
+        <w:contextualSpacing/>
+        <w:jc w:val="center"/>
+        <w:rPr>
+          <w:rFonts w:ascii="Times New Roman" w:hAnsi="Times New Roman" w:cs="Times New Roman"/>
+          <w:b/>
+          <w:color w:val="000000"/>
+          <w:sz w:val="28"/>
+          <w:szCs w:val="28"/>
+          <w:lang w:val="uk-UA"/>
+        </w:rPr>
+      </w:pPr>
+      <w:r>
+        <w:rPr>
+          <w:rFonts w:ascii="Times New Roman" w:hAnsi="Times New Roman" w:cs="Times New Roman"/>
+          <w:b/>
+          <w:color w:val="000000"/>
+          <w:sz w:val="28"/>
+          <w:szCs w:val="28"/>
+          <w:lang w:val="uk-UA"/>
+        </w:rPr>
+        <w:drawing>
+          <wp:inline distT="0" distB="0" distL="0" distR="0" wp14:anchorId="678C6E19" wp14:editId="460BE9FE">
+            <wp:extent cx="4564104" cy="3686688"/>
+            <wp:effectExtent l="0" t="0" r="8255" b="9525"/>
+            <wp:docPr id="42" name="Picture 42"/>
+            <wp:cNvGraphicFramePr>
+              <a:graphicFrameLocks xmlns:a="http://schemas.openxmlformats.org/drawingml/2006/main" noChangeAspect="1"/>
+            </wp:cNvGraphicFramePr>
+            <a:graphic xmlns:a="http://schemas.openxmlformats.org/drawingml/2006/main">
+              <a:graphicData uri="http://schemas.openxmlformats.org/drawingml/2006/picture">
+                <pic:pic xmlns:pic="http://schemas.openxmlformats.org/drawingml/2006/picture">
+                  <pic:nvPicPr>
+                    <pic:cNvPr id="1" name=""/>
+                    <pic:cNvPicPr/>
+                  </pic:nvPicPr>
+                  <pic:blipFill>
+                    <a:blip r:embed="rId9"/>
+                    <a:stretch>
+                      <a:fillRect/>
+                    </a:stretch>
+                  </pic:blipFill>
+                  <pic:spPr>
+                    <a:xfrm>
+                      <a:off x="0" y="0"/>
+                      <a:ext cx="4582144" cy="3701260"/>
+                    </a:xfrm>
+                    <a:prstGeom prst="rect">
+                      <a:avLst/>
+                    </a:prstGeom>
+                  </pic:spPr>
+                </pic:pic>
+              </a:graphicData>
+            </a:graphic>
+          </wp:inline>
+        </w:drawing>
+      </w:r>
+    </w:p>
+    <w:p>
+      <w:pPr>
+        <w:spacing w:after="0" w:line="360" w:lineRule="auto"/>
+        <w:contextualSpacing/>
+        <w:jc w:val="center"/>
+        <w:rPr>
+          <w:rFonts w:ascii="Times New Roman" w:hAnsi="Times New Roman" w:cs="Times New Roman"/>
+          <w:b/>
+          <w:color w:val="000000"/>
+          <w:sz w:val="28"/>
+          <w:szCs w:val="28"/>
+          <w:lang w:val="uk-UA"/>
+        </w:rPr>
+      </w:pPr>
+    </w:p>
+    <w:p>
+      <w:pPr>
+        <w:spacing w:after="0" w:line="360" w:lineRule="auto"/>
+        <w:contextualSpacing/>
+        <w:jc w:val="center"/>
+        <w:rPr>
+          <w:rFonts w:ascii="Times New Roman" w:hAnsi="Times New Roman" w:cs="Times New Roman"/>
+          <w:b/>
+          <w:color w:val="000000"/>
+          <w:sz w:val="28"/>
+          <w:szCs w:val="28"/>
+          <w:lang w:val="uk-UA"/>
+        </w:rPr>
+      </w:pPr>
+    </w:p>
+    <w:p>
+      <w:pPr>
+        <w:spacing w:after="0" w:line="360" w:lineRule="auto"/>
+        <w:contextualSpacing/>
+        <w:jc w:val="both"/>
+        <w:rPr>
+          <w:rFonts w:ascii="Times New Roman" w:hAnsi="Times New Roman" w:cs="Times New Roman"/>
+          <w:b/>
+          <w:color w:val="000000"/>
+          <w:sz w:val="28"/>
+          <w:szCs w:val="28"/>
+          <w:lang w:val="uk-UA"/>
+        </w:rPr>
+      </w:pPr>
+      <w:r>
+        <w:rPr>
+          <w:rFonts w:ascii="Times New Roman" w:hAnsi="Times New Roman" w:cs="Times New Roman"/>
+          <w:b/>
+          <w:color w:val="000000"/>
+          <w:sz w:val="28"/>
+          <w:szCs w:val="28"/>
+          <w:lang w:val="uk-UA"/>
+        </w:rPr>
+        <w:t>1.2</w:t>
+      </w:r>
+    </w:p>
+    <w:p>
+      <w:pPr>
+        <w:spacing w:after="0" w:line="360" w:lineRule="auto"/>
+        <w:contextualSpacing/>
+        <w:jc w:val="center"/>
+        <w:rPr>
+          <w:rFonts w:ascii="Times New Roman" w:hAnsi="Times New Roman" w:cs="Times New Roman"/>
+          <w:b/>
+          <w:color w:val="000000"/>
+          <w:sz w:val="28"/>
+          <w:szCs w:val="28"/>
+          <w:lang w:val="uk-UA"/>
+        </w:rPr>
+      </w:pPr>
+      <w:r>
+        <w:rPr>
+          <w:rFonts w:ascii="Times New Roman" w:hAnsi="Times New Roman" w:cs="Times New Roman"/>
+          <w:b/>
+          <w:color w:val="000000"/>
+          <w:sz w:val="28"/>
+          <w:szCs w:val="28"/>
+          <w:lang w:val="uk-UA"/>
+        </w:rPr>
+        <w:lastRenderedPageBreak/>
+        <w:drawing>
+          <wp:inline distT="0" distB="0" distL="0" distR="0" wp14:anchorId="2EB5BDC1" wp14:editId="7F098801">
+            <wp:extent cx="4869180" cy="929043"/>
+            <wp:effectExtent l="0" t="0" r="7620" b="4445"/>
+            <wp:docPr id="43" name="Picture 43"/>
+            <wp:cNvGraphicFramePr>
+              <a:graphicFrameLocks xmlns:a="http://schemas.openxmlformats.org/drawingml/2006/main" noChangeAspect="1"/>
+            </wp:cNvGraphicFramePr>
+            <a:graphic xmlns:a="http://schemas.openxmlformats.org/drawingml/2006/main">
+              <a:graphicData uri="http://schemas.openxmlformats.org/drawingml/2006/picture">
+                <pic:pic xmlns:pic="http://schemas.openxmlformats.org/drawingml/2006/picture">
+                  <pic:nvPicPr>
+                    <pic:cNvPr id="1" name=""/>
+                    <pic:cNvPicPr/>
+                  </pic:nvPicPr>
+                  <pic:blipFill>
+                    <a:blip r:embed="rId10"/>
+                    <a:stretch>
+                      <a:fillRect/>
+                    </a:stretch>
+                  </pic:blipFill>
+                  <pic:spPr>
+                    <a:xfrm>
+                      <a:off x="0" y="0"/>
+                      <a:ext cx="4917651" cy="938291"/>
+                    </a:xfrm>
+                    <a:prstGeom prst="rect">
+                      <a:avLst/>
+                    </a:prstGeom>
+                  </pic:spPr>
+                </pic:pic>
+              </a:graphicData>
+            </a:graphic>
+          </wp:inline>
+        </w:drawing>
+      </w:r>
+    </w:p>
+    <w:p>
+      <w:pPr>
+        <w:spacing w:after="0" w:line="360" w:lineRule="auto"/>
+        <w:contextualSpacing/>
+        <w:jc w:val="both"/>
+        <w:rPr>
+          <w:rFonts w:ascii="Times New Roman" w:hAnsi="Times New Roman" w:cs="Times New Roman"/>
+          <w:b/>
+          <w:color w:val="000000"/>
+          <w:sz w:val="28"/>
+          <w:szCs w:val="28"/>
+          <w:lang w:val="uk-UA"/>
+        </w:rPr>
+      </w:pPr>
+    </w:p>
+    <w:p>
+      <w:pPr>
+        <w:spacing w:after="0" w:line="360" w:lineRule="auto"/>
+        <w:contextualSpacing/>
+        <w:jc w:val="center"/>
+        <w:rPr>
+          <w:rFonts w:ascii="Times New Roman" w:hAnsi="Times New Roman" w:cs="Times New Roman"/>
+          <w:b/>
+          <w:color w:val="000000"/>
+          <w:sz w:val="28"/>
+          <w:szCs w:val="28"/>
+          <w:lang w:val="uk-UA"/>
+        </w:rPr>
+      </w:pPr>
+      <w:r>
+        <w:rPr>
+          <w:rFonts w:ascii="Times New Roman" w:hAnsi="Times New Roman" w:cs="Times New Roman"/>
+          <w:b/>
+          <w:color w:val="000000"/>
+          <w:sz w:val="28"/>
+          <w:szCs w:val="28"/>
+          <w:lang w:val="uk-UA"/>
+        </w:rPr>
+        <w:drawing>
+          <wp:inline distT="0" distB="0" distL="0" distR="0" wp14:anchorId="7942AA6F" wp14:editId="302793FD">
+            <wp:extent cx="2260600" cy="384040"/>
+            <wp:effectExtent l="0" t="0" r="6350" b="0"/>
+            <wp:docPr id="27" name="Picture 27"/>
+            <wp:cNvGraphicFramePr>
+              <a:graphicFrameLocks xmlns:a="http://schemas.openxmlformats.org/drawingml/2006/main" noChangeAspect="1"/>
+            </wp:cNvGraphicFramePr>
+            <a:graphic xmlns:a="http://schemas.openxmlformats.org/drawingml/2006/main">
+              <a:graphicData uri="http://schemas.openxmlformats.org/drawingml/2006/picture">
+                <pic:pic xmlns:pic="http://schemas.openxmlformats.org/drawingml/2006/picture">
+                  <pic:nvPicPr>
+                    <pic:cNvPr id="1" name=""/>
+                    <pic:cNvPicPr/>
+                  </pic:nvPicPr>
+                  <pic:blipFill>
+                    <a:blip r:embed="rId11"/>
+                    <a:stretch>
+                      <a:fillRect/>
+                    </a:stretch>
+                  </pic:blipFill>
+                  <pic:spPr>
+                    <a:xfrm>
+                      <a:off x="0" y="0"/>
+                      <a:ext cx="2290931" cy="389193"/>
+                    </a:xfrm>
+                    <a:prstGeom prst="rect">
+                      <a:avLst/>
+                    </a:prstGeom>
+                  </pic:spPr>
+                </pic:pic>
+              </a:graphicData>
+            </a:graphic>
+          </wp:inline>
+        </w:drawing>
+      </w:r>
+    </w:p>
+    <w:p>
+      <w:pPr>
+        <w:spacing w:after="0" w:line="360" w:lineRule="auto"/>
+        <w:contextualSpacing/>
+        <w:jc w:val="center"/>
+        <w:rPr>
+          <w:rFonts w:ascii="Times New Roman" w:hAnsi="Times New Roman" w:cs="Times New Roman"/>
+          <w:b/>
+          <w:color w:val="000000"/>
+          <w:sz w:val="28"/>
+          <w:szCs w:val="28"/>
+          <w:lang w:val="uk-UA"/>
+        </w:rPr>
+      </w:pPr>
+    </w:p>
+    <w:p>
+      <w:pPr>
+        <w:spacing w:after="0" w:line="360" w:lineRule="auto"/>
+        <w:contextualSpacing/>
+        <w:jc w:val="both"/>
+        <w:rPr>
+          <w:rFonts w:ascii="Times New Roman" w:hAnsi="Times New Roman" w:cs="Times New Roman"/>
+          <w:b/>
+          <w:color w:val="000000"/>
+          <w:sz w:val="28"/>
+          <w:szCs w:val="28"/>
+          <w:lang w:val="uk-UA"/>
+        </w:rPr>
+      </w:pPr>
+    </w:p>
+    <w:p>
+      <w:pPr>
+        <w:spacing w:after="0" w:line="360" w:lineRule="auto"/>
+        <w:contextualSpacing/>
+        <w:jc w:val="both"/>
+        <w:rPr>
+          <w:rFonts w:ascii="Times New Roman" w:hAnsi="Times New Roman" w:cs="Times New Roman"/>
+          <w:b/>
+          <w:color w:val="000000"/>
+          <w:sz w:val="28"/>
+          <w:szCs w:val="28"/>
+          <w:lang w:val="uk-UA"/>
+        </w:rPr>
+      </w:pPr>
+      <w:r>
+        <w:rPr>
+          <w:rFonts w:ascii="Times New Roman" w:hAnsi="Times New Roman" w:cs="Times New Roman"/>
+          <w:b/>
+          <w:color w:val="000000"/>
+          <w:sz w:val="28"/>
+          <w:szCs w:val="28"/>
+          <w:lang w:val="uk-UA"/>
+        </w:rPr>
+        <w:t>1.3</w:t>
+      </w:r>
+    </w:p>
+    <w:p>
+      <w:pPr>
+        <w:spacing w:after="0" w:line="360" w:lineRule="auto"/>
+        <w:contextualSpacing/>
+        <w:jc w:val="center"/>
+        <w:rPr>
+          <w:rFonts w:ascii="Times New Roman" w:hAnsi="Times New Roman" w:cs="Times New Roman"/>
+          <w:b/>
+          <w:color w:val="000000"/>
+          <w:sz w:val="28"/>
+          <w:szCs w:val="28"/>
+          <w:lang w:val="uk-UA"/>
+        </w:rPr>
+      </w:pPr>
+      <w:r>
+        <w:rPr>
+          <w:rFonts w:ascii="Times New Roman" w:hAnsi="Times New Roman" w:cs="Times New Roman"/>
+          <w:b/>
+          <w:color w:val="000000"/>
+          <w:sz w:val="28"/>
+          <w:szCs w:val="28"/>
+          <w:lang w:val="uk-UA"/>
+        </w:rPr>
+        <w:drawing>
+          <wp:inline distT="0" distB="0" distL="0" distR="0" wp14:anchorId="0D3A8C21" wp14:editId="6B16B236">
+            <wp:extent cx="2362200" cy="757347"/>
+            <wp:effectExtent l="0" t="0" r="0" b="5080"/>
+            <wp:docPr id="38" name="Picture 38"/>
+            <wp:cNvGraphicFramePr>
+              <a:graphicFrameLocks xmlns:a="http://schemas.openxmlformats.org/drawingml/2006/main" noChangeAspect="1"/>
+            </wp:cNvGraphicFramePr>
+            <a:graphic xmlns:a="http://schemas.openxmlformats.org/drawingml/2006/main">
+              <a:graphicData uri="http://schemas.openxmlformats.org/drawingml/2006/picture">
+                <pic:pic xmlns:pic="http://schemas.openxmlformats.org/drawingml/2006/picture">
+                  <pic:nvPicPr>
+                    <pic:cNvPr id="1" name=""/>
+                    <pic:cNvPicPr/>
+                  </pic:nvPicPr>
+                  <pic:blipFill>
+                    <a:blip r:embed="rId12"/>
+                    <a:stretch>
+                      <a:fillRect/>
+                    </a:stretch>
+                  </pic:blipFill>
+                  <pic:spPr>
+                    <a:xfrm>
+                      <a:off x="0" y="0"/>
+                      <a:ext cx="2372961" cy="760797"/>
+                    </a:xfrm>
+                    <a:prstGeom prst="rect">
+                      <a:avLst/>
+                    </a:prstGeom>
+                  </pic:spPr>
+                </pic:pic>
+              </a:graphicData>
+            </a:graphic>
+          </wp:inline>
+        </w:drawing>
+      </w:r>
+    </w:p>
+    <w:p>
+      <w:pPr>
+        <w:spacing w:after="0" w:line="360" w:lineRule="auto"/>
+        <w:contextualSpacing/>
+        <w:jc w:val="both"/>
+        <w:rPr>
+          <w:rFonts w:ascii="Times New Roman" w:hAnsi="Times New Roman" w:cs="Times New Roman"/>
+          <w:b/>
+          <w:color w:val="000000"/>
+          <w:sz w:val="28"/>
+          <w:szCs w:val="28"/>
+          <w:lang w:val="uk-UA"/>
+        </w:rPr>
+      </w:pPr>
+    </w:p>
+    <w:p>
+      <w:pPr>
+        <w:spacing w:after="0" w:line="360" w:lineRule="auto"/>
+        <w:contextualSpacing/>
+        <w:jc w:val="both"/>
+        <w:rPr>
+          <w:rFonts w:ascii="Times New Roman" w:hAnsi="Times New Roman" w:cs="Times New Roman"/>
+          <w:b/>
+          <w:color w:val="000000"/>
+          <w:sz w:val="28"/>
+          <w:szCs w:val="28"/>
+        </w:rPr>
+      </w:pPr>
+      <w:r>
+        <w:rPr>
+          <w:rFonts w:ascii="Times New Roman" w:hAnsi="Times New Roman" w:cs="Times New Roman"/>
+          <w:b/>
+          <w:color w:val="000000"/>
+          <w:sz w:val="28"/>
+          <w:szCs w:val="28"/>
+          <w:lang w:val="uk-UA"/>
+        </w:rPr>
+        <w:t>1.4</w:t>
+      </w:r>
+    </w:p>
+    <w:p>
+      <w:pPr>
+        <w:spacing w:after="0" w:line="360" w:lineRule="auto"/>
+        <w:contextualSpacing/>
+        <w:jc w:val="center"/>
+        <w:rPr>
+          <w:rFonts w:ascii="Times New Roman" w:hAnsi="Times New Roman" w:cs="Times New Roman"/>
+          <w:b/>
+          <w:color w:val="000000"/>
+          <w:sz w:val="28"/>
+          <w:szCs w:val="28"/>
+        </w:rPr>
+      </w:pPr>
+      <w:r>
+        <w:rPr>
+          <w:rFonts w:ascii="Times New Roman" w:hAnsi="Times New Roman" w:cs="Times New Roman"/>
+          <w:b/>
+          <w:color w:val="000000"/>
+          <w:sz w:val="28"/>
+          <w:szCs w:val="28"/>
+        </w:rPr>
+        <w:drawing>
+          <wp:inline distT="0" distB="0" distL="0" distR="0" wp14:anchorId="123A22D9" wp14:editId="2DE58AAC">
+            <wp:extent cx="2171700" cy="424160"/>
+            <wp:effectExtent l="0" t="0" r="0" b="0"/>
+            <wp:docPr id="39" name="Picture 39"/>
+            <wp:cNvGraphicFramePr>
+              <a:graphicFrameLocks xmlns:a="http://schemas.openxmlformats.org/drawingml/2006/main" noChangeAspect="1"/>
+            </wp:cNvGraphicFramePr>
+            <a:graphic xmlns:a="http://schemas.openxmlformats.org/drawingml/2006/main">
+              <a:graphicData uri="http://schemas.openxmlformats.org/drawingml/2006/picture">
+                <pic:pic xmlns:pic="http://schemas.openxmlformats.org/drawingml/2006/picture">
+                  <pic:nvPicPr>
+                    <pic:cNvPr id="1" name=""/>
+                    <pic:cNvPicPr/>
+                  </pic:nvPicPr>
+                  <pic:blipFill>
+                    <a:blip r:embed="rId13"/>
+                    <a:stretch>
+                      <a:fillRect/>
+                    </a:stretch>
+                  </pic:blipFill>
+                  <pic:spPr>
+                    <a:xfrm>
+                      <a:off x="0" y="0"/>
+                      <a:ext cx="2219103" cy="433418"/>
+                    </a:xfrm>
+                    <a:prstGeom prst="rect">
+                      <a:avLst/>
+                    </a:prstGeom>
+                  </pic:spPr>
+                </pic:pic>
+              </a:graphicData>
+            </a:graphic>
+          </wp:inline>
+        </w:drawing>
+      </w:r>
+    </w:p>
+    <w:p>
+      <w:pPr>
+        <w:spacing w:after="0" w:line="360" w:lineRule="auto"/>
+        <w:contextualSpacing/>
+        <w:jc w:val="center"/>
+        <w:rPr>
+          <w:rFonts w:ascii="Times New Roman" w:hAnsi="Times New Roman" w:cs="Times New Roman"/>
+          <w:b/>
+          <w:color w:val="000000"/>
+          <w:sz w:val="28"/>
+          <w:szCs w:val="28"/>
+        </w:rPr>
+      </w:pPr>
+    </w:p>
+    <w:p>
+      <w:pPr>
+        <w:spacing w:after="0" w:line="360" w:lineRule="auto"/>
+        <w:contextualSpacing/>
+        <w:jc w:val="both"/>
+        <w:rPr>
+          <w:rFonts w:ascii="Times New Roman" w:hAnsi="Times New Roman" w:cs="Times New Roman"/>
+          <w:b/>
+          <w:color w:val="000000"/>
+          <w:sz w:val="28"/>
+          <w:szCs w:val="28"/>
+        </w:rPr>
+      </w:pPr>
+      <w:r>
+        <w:rPr>
+          <w:rFonts w:ascii="Times New Roman" w:hAnsi="Times New Roman" w:cs="Times New Roman"/>
+          <w:b/>
+          <w:color w:val="000000"/>
+          <w:sz w:val="28"/>
+          <w:szCs w:val="28"/>
+        </w:rPr>
+        <w:t>2.</w:t>
+      </w:r>
+      <w:r>
+        <w:rPr>
+          <w:rFonts w:ascii="Times New Roman" w:hAnsi="Times New Roman" w:cs="Times New Roman"/>
+          <w:b/>
+          <w:color w:val="000000"/>
+          <w:sz w:val="28"/>
+          <w:szCs w:val="28"/>
+        </w:rPr>
+        <w:t xml:space="preserve"> </w:t>
+      </w:r>
+      <w:r>
+        <w:rPr>
+          <w:rFonts w:ascii="Times New Roman" w:hAnsi="Times New Roman" w:cs="Times New Roman"/>
+          <w:b/>
+          <w:color w:val="000000"/>
+          <w:sz w:val="28"/>
+          <w:szCs w:val="28"/>
+          <w:lang w:val="uk-UA"/>
+        </w:rPr>
+        <w:t>Аналіз</w:t>
+      </w:r>
+      <w:r>
+        <w:rPr>
+          <w:rFonts w:ascii="Times New Roman" w:hAnsi="Times New Roman" w:cs="Times New Roman"/>
+          <w:b/>
+          <w:color w:val="000000"/>
+          <w:sz w:val="28"/>
+          <w:szCs w:val="28"/>
+        </w:rPr>
+        <w:t xml:space="preserve"> стандартного </w:t>
+      </w:r>
+      <w:r>
+        <w:rPr>
+          <w:rFonts w:ascii="Times New Roman" w:hAnsi="Times New Roman" w:cs="Times New Roman"/>
+          <w:b/>
+          <w:color w:val="000000"/>
+          <w:sz w:val="28"/>
+          <w:szCs w:val="28"/>
+        </w:rPr>
+        <w:t>відхилення оцінок параметрів моделі логістичної регресії, використовуючи: бутстрап; стандартну формулу функції glm().</w:t>
+      </w:r>
+    </w:p>
+    <w:p>
+      <w:pPr>
+        <w:spacing w:after="0" w:line="360" w:lineRule="auto"/>
+        <w:contextualSpacing/>
+        <w:jc w:val="both"/>
+        <w:rPr>
+          <w:rFonts w:ascii="Times New Roman" w:hAnsi="Times New Roman" w:cs="Times New Roman"/>
+          <w:b/>
+          <w:color w:val="000000"/>
+          <w:sz w:val="28"/>
+          <w:szCs w:val="28"/>
+        </w:rPr>
+      </w:pPr>
+    </w:p>
+    <w:p>
+      <w:pPr>
+        <w:spacing w:after="0" w:line="360" w:lineRule="auto"/>
+        <w:contextualSpacing/>
+        <w:jc w:val="both"/>
+        <w:rPr>
+          <w:rFonts w:ascii="Times New Roman" w:hAnsi="Times New Roman" w:cs="Times New Roman"/>
+          <w:b/>
+          <w:color w:val="000000"/>
+          <w:sz w:val="28"/>
+          <w:szCs w:val="28"/>
+        </w:rPr>
+      </w:pPr>
+      <w:r>
+        <w:rPr>
+          <w:rFonts w:ascii="Times New Roman" w:hAnsi="Times New Roman" w:cs="Times New Roman"/>
+          <w:b/>
+          <w:color w:val="000000"/>
+          <w:sz w:val="28"/>
+          <w:szCs w:val="28"/>
+        </w:rPr>
+        <w:t>2.1</w:t>
+      </w:r>
+    </w:p>
+    <w:p>
+      <w:pPr>
+        <w:spacing w:after="0" w:line="360" w:lineRule="auto"/>
+        <w:contextualSpacing/>
+        <w:jc w:val="center"/>
+        <w:rPr>
+          <w:rFonts w:ascii="Times New Roman" w:hAnsi="Times New Roman" w:cs="Times New Roman"/>
+          <w:b/>
+          <w:color w:val="000000"/>
+          <w:sz w:val="28"/>
+          <w:szCs w:val="28"/>
+        </w:rPr>
+      </w:pPr>
+      <w:r>
+        <w:rPr>
+          <w:rFonts w:ascii="Times New Roman" w:hAnsi="Times New Roman" w:cs="Times New Roman"/>
+          <w:b/>
+          <w:color w:val="000000"/>
+          <w:sz w:val="28"/>
+          <w:szCs w:val="28"/>
+        </w:rPr>
+        <w:drawing>
+          <wp:inline distT="0" distB="0" distL="0" distR="0" wp14:anchorId="08CE0796" wp14:editId="09845D58">
+            <wp:extent cx="5402580" cy="951797"/>
+            <wp:effectExtent l="0" t="0" r="0" b="1270"/>
+            <wp:docPr id="40" name="Picture 40"/>
+            <wp:cNvGraphicFramePr>
+              <a:graphicFrameLocks xmlns:a="http://schemas.openxmlformats.org/drawingml/2006/main" noChangeAspect="1"/>
+            </wp:cNvGraphicFramePr>
+            <a:graphic xmlns:a="http://schemas.openxmlformats.org/drawingml/2006/main">
+              <a:graphicData uri="http://schemas.openxmlformats.org/drawingml/2006/picture">
+                <pic:pic xmlns:pic="http://schemas.openxmlformats.org/drawingml/2006/picture">
+                  <pic:nvPicPr>
+                    <pic:cNvPr id="1" name=""/>
+                    <pic:cNvPicPr/>
+                  </pic:nvPicPr>
+                  <pic:blipFill>
+                    <a:blip r:embed="rId14"/>
+                    <a:stretch>
+                      <a:fillRect/>
+                    </a:stretch>
+                  </pic:blipFill>
+                  <pic:spPr>
+                    <a:xfrm>
+                      <a:off x="0" y="0"/>
+                      <a:ext cx="5445200" cy="959305"/>
+                    </a:xfrm>
+                    <a:prstGeom prst="rect">
+                      <a:avLst/>
+                    </a:prstGeom>
+                  </pic:spPr>
+                </pic:pic>
+              </a:graphicData>
+            </a:graphic>
+          </wp:inline>
+        </w:drawing>
+      </w:r>
+    </w:p>
+    <w:p>
+      <w:pPr>
+        <w:spacing w:after="0" w:line="360" w:lineRule="auto"/>
+        <w:contextualSpacing/>
+        <w:jc w:val="center"/>
+        <w:rPr>
+          <w:rFonts w:ascii="Times New Roman" w:hAnsi="Times New Roman" w:cs="Times New Roman"/>
+          <w:b/>
+          <w:color w:val="000000"/>
+          <w:sz w:val="28"/>
+          <w:szCs w:val="28"/>
+        </w:rPr>
+      </w:pPr>
+    </w:p>
+    <w:p>
+      <w:pPr>
+        <w:spacing w:after="0" w:line="360" w:lineRule="auto"/>
+        <w:contextualSpacing/>
+        <w:jc w:val="both"/>
+        <w:rPr>
+          <w:rFonts w:ascii="Times New Roman" w:hAnsi="Times New Roman" w:cs="Times New Roman"/>
+          <w:b/>
+          <w:color w:val="000000"/>
+          <w:sz w:val="28"/>
+          <w:szCs w:val="28"/>
+        </w:rPr>
+      </w:pPr>
+      <w:r>
+        <w:rPr>
+          <w:rFonts w:ascii="Times New Roman" w:hAnsi="Times New Roman" w:cs="Times New Roman"/>
+          <w:b/>
+          <w:color w:val="000000"/>
+          <w:sz w:val="28"/>
+          <w:szCs w:val="28"/>
+        </w:rPr>
+        <w:t>2.2</w:t>
+      </w:r>
+    </w:p>
+    <w:p>
+      <w:pPr>
+        <w:shd w:val="clear" w:color="auto" w:fill="1E1E1E"/>
+        <w:spacing w:after="0" w:line="285" w:lineRule="atLeast"/>
+        <w:rPr>
+          <w:rFonts w:ascii="Consolas" w:eastAsia="Times New Roman" w:hAnsi="Consolas" w:cs="Times New Roman"/>
+          <w:color w:val="D4D4D4"/>
+          <w:sz w:val="21"/>
+          <w:szCs w:val="21"/>
+        </w:rPr>
+      </w:pPr>
+      <w:r>
+        <w:rPr>
+          <w:rFonts w:ascii="Consolas" w:eastAsia="Times New Roman" w:hAnsi="Consolas" w:cs="Times New Roman"/>
+          <w:color w:val="DCDCAA"/>
+          <w:sz w:val="21"/>
+          <w:szCs w:val="21"/>
+        </w:rPr>
+        <w:t>boot.fn</w:t>
+      </w:r>
+      <w:r>
+        <w:rPr>
+          <w:rFonts w:ascii="Consolas" w:eastAsia="Times New Roman" w:hAnsi="Consolas" w:cs="Times New Roman"/>
+          <w:color w:val="D4D4D4"/>
+          <w:sz w:val="21"/>
+          <w:szCs w:val="21"/>
+        </w:rPr>
+        <w:t> = </w:t>
+      </w:r>
+      <w:r>
+        <w:rPr>
+          <w:rFonts w:ascii="Consolas" w:eastAsia="Times New Roman" w:hAnsi="Consolas" w:cs="Times New Roman"/>
+          <w:color w:val="C586C0"/>
+          <w:sz w:val="21"/>
+          <w:szCs w:val="21"/>
+        </w:rPr>
+        <w:t>function</w:t>
+      </w:r>
+      <w:r>
+        <w:rPr>
+          <w:rFonts w:ascii="Consolas" w:eastAsia="Times New Roman" w:hAnsi="Consolas" w:cs="Times New Roman"/>
+          <w:color w:val="D4D4D4"/>
+          <w:sz w:val="21"/>
+          <w:szCs w:val="21"/>
+        </w:rPr>
+        <w:t>(</w:t>
+      </w:r>
+      <w:r>
+        <w:rPr>
+          <w:rFonts w:ascii="Consolas" w:eastAsia="Times New Roman" w:hAnsi="Consolas" w:cs="Times New Roman"/>
+          <w:color w:val="9CDCFE"/>
+          <w:sz w:val="21"/>
+          <w:szCs w:val="21"/>
+        </w:rPr>
+        <w:t>data</w:t>
+      </w:r>
+      <w:r>
+        <w:rPr>
+          <w:rFonts w:ascii="Consolas" w:eastAsia="Times New Roman" w:hAnsi="Consolas" w:cs="Times New Roman"/>
+          <w:color w:val="D4D4D4"/>
+          <w:sz w:val="21"/>
+          <w:szCs w:val="21"/>
+        </w:rPr>
+        <w:t>, </w:t>
+      </w:r>
+      <w:r>
+        <w:rPr>
+          <w:rFonts w:ascii="Consolas" w:eastAsia="Times New Roman" w:hAnsi="Consolas" w:cs="Times New Roman"/>
+          <w:color w:val="9CDCFE"/>
+          <w:sz w:val="21"/>
+          <w:szCs w:val="21"/>
+        </w:rPr>
+        <w:t>index</w:t>
+      </w:r>
+      <w:r>
+        <w:rPr>
+          <w:rFonts w:ascii="Consolas" w:eastAsia="Times New Roman" w:hAnsi="Consolas" w:cs="Times New Roman"/>
+          <w:color w:val="D4D4D4"/>
+          <w:sz w:val="21"/>
+          <w:szCs w:val="21"/>
+        </w:rPr>
+        <w:t>) {</w:t>
+      </w:r>
+    </w:p>
+    <w:p>
+      <w:pPr>
+        <w:shd w:val="clear" w:color="auto" w:fill="1E1E1E"/>
+        <w:spacing w:after="0" w:line="285" w:lineRule="atLeast"/>
+        <w:rPr>
+          <w:rFonts w:ascii="Consolas" w:eastAsia="Times New Roman" w:hAnsi="Consolas" w:cs="Times New Roman"/>
+          <w:color w:val="D4D4D4"/>
+          <w:sz w:val="21"/>
+          <w:szCs w:val="21"/>
+        </w:rPr>
+      </w:pPr>
+      <w:r>
+        <w:rPr>
+          <w:rFonts w:ascii="Consolas" w:eastAsia="Times New Roman" w:hAnsi="Consolas" w:cs="Times New Roman"/>
+          <w:color w:val="D4D4D4"/>
+          <w:sz w:val="21"/>
+          <w:szCs w:val="21"/>
+        </w:rPr>
+        <w:t>    </w:t>
+      </w:r>
+      <w:r>
+        <w:rPr>
+          <w:rFonts w:ascii="Consolas" w:eastAsia="Times New Roman" w:hAnsi="Consolas" w:cs="Times New Roman"/>
+          <w:color w:val="9CDCFE"/>
+          <w:sz w:val="21"/>
+          <w:szCs w:val="21"/>
+        </w:rPr>
+        <w:t>fit</w:t>
+      </w:r>
+      <w:r>
+        <w:rPr>
+          <w:rFonts w:ascii="Consolas" w:eastAsia="Times New Roman" w:hAnsi="Consolas" w:cs="Times New Roman"/>
+          <w:color w:val="D4D4D4"/>
+          <w:sz w:val="21"/>
+          <w:szCs w:val="21"/>
+        </w:rPr>
+        <w:t> = </w:t>
+      </w:r>
+      <w:r>
+        <w:rPr>
+          <w:rFonts w:ascii="Consolas" w:eastAsia="Times New Roman" w:hAnsi="Consolas" w:cs="Times New Roman"/>
+          <w:color w:val="DCDCAA"/>
+          <w:sz w:val="21"/>
+          <w:szCs w:val="21"/>
+        </w:rPr>
+        <w:t>glm</w:t>
+      </w:r>
+      <w:r>
+        <w:rPr>
+          <w:rFonts w:ascii="Consolas" w:eastAsia="Times New Roman" w:hAnsi="Consolas" w:cs="Times New Roman"/>
+          <w:color w:val="D4D4D4"/>
+          <w:sz w:val="21"/>
+          <w:szCs w:val="21"/>
+        </w:rPr>
+        <w:t>(</w:t>
+      </w:r>
+      <w:r>
+        <w:rPr>
+          <w:rFonts w:ascii="Consolas" w:eastAsia="Times New Roman" w:hAnsi="Consolas" w:cs="Times New Roman"/>
+          <w:color w:val="9CDCFE"/>
+          <w:sz w:val="21"/>
+          <w:szCs w:val="21"/>
+        </w:rPr>
+        <w:t>default</w:t>
+      </w:r>
+      <w:r>
+        <w:rPr>
+          <w:rFonts w:ascii="Consolas" w:eastAsia="Times New Roman" w:hAnsi="Consolas" w:cs="Times New Roman"/>
+          <w:color w:val="D4D4D4"/>
+          <w:sz w:val="21"/>
+          <w:szCs w:val="21"/>
+        </w:rPr>
+        <w:t> </w:t>
+      </w:r>
+      <w:r>
+        <w:rPr>
+          <w:rFonts w:ascii="Consolas" w:eastAsia="Times New Roman" w:hAnsi="Consolas" w:cs="Times New Roman"/>
+          <w:color w:val="569CD6"/>
+          <w:sz w:val="21"/>
+          <w:szCs w:val="21"/>
+        </w:rPr>
+        <w:t>~</w:t>
+      </w:r>
+      <w:r>
+        <w:rPr>
+          <w:rFonts w:ascii="Consolas" w:eastAsia="Times New Roman" w:hAnsi="Consolas" w:cs="Times New Roman"/>
+          <w:color w:val="D4D4D4"/>
+          <w:sz w:val="21"/>
+          <w:szCs w:val="21"/>
+        </w:rPr>
+        <w:t> </w:t>
+      </w:r>
+      <w:r>
+        <w:rPr>
+          <w:rFonts w:ascii="Consolas" w:eastAsia="Times New Roman" w:hAnsi="Consolas" w:cs="Times New Roman"/>
+          <w:color w:val="9CDCFE"/>
+          <w:sz w:val="21"/>
+          <w:szCs w:val="21"/>
+        </w:rPr>
+        <w:t>income</w:t>
+      </w:r>
+      <w:r>
+        <w:rPr>
+          <w:rFonts w:ascii="Consolas" w:eastAsia="Times New Roman" w:hAnsi="Consolas" w:cs="Times New Roman"/>
+          <w:color w:val="D4D4D4"/>
+          <w:sz w:val="21"/>
+          <w:szCs w:val="21"/>
+        </w:rPr>
+        <w:t> + </w:t>
+      </w:r>
+      <w:r>
+        <w:rPr>
+          <w:rFonts w:ascii="Consolas" w:eastAsia="Times New Roman" w:hAnsi="Consolas" w:cs="Times New Roman"/>
+          <w:color w:val="9CDCFE"/>
+          <w:sz w:val="21"/>
+          <w:szCs w:val="21"/>
+        </w:rPr>
+        <w:t>balance</w:t>
+      </w:r>
+      <w:r>
+        <w:rPr>
+          <w:rFonts w:ascii="Consolas" w:eastAsia="Times New Roman" w:hAnsi="Consolas" w:cs="Times New Roman"/>
+          <w:color w:val="D4D4D4"/>
+          <w:sz w:val="21"/>
+          <w:szCs w:val="21"/>
+        </w:rPr>
+        <w:t>, </w:t>
+      </w:r>
+      <w:r>
+        <w:rPr>
+          <w:rFonts w:ascii="Consolas" w:eastAsia="Times New Roman" w:hAnsi="Consolas" w:cs="Times New Roman"/>
+          <w:color w:val="9CDCFE"/>
+          <w:sz w:val="21"/>
+          <w:szCs w:val="21"/>
+        </w:rPr>
+        <w:t>data</w:t>
+      </w:r>
+      <w:r>
+        <w:rPr>
+          <w:rFonts w:ascii="Consolas" w:eastAsia="Times New Roman" w:hAnsi="Consolas" w:cs="Times New Roman"/>
+          <w:color w:val="D4D4D4"/>
+          <w:sz w:val="21"/>
+          <w:szCs w:val="21"/>
+        </w:rPr>
+        <w:t> = </w:t>
+      </w:r>
+      <w:r>
+        <w:rPr>
+          <w:rFonts w:ascii="Consolas" w:eastAsia="Times New Roman" w:hAnsi="Consolas" w:cs="Times New Roman"/>
+          <w:color w:val="9CDCFE"/>
+          <w:sz w:val="21"/>
+          <w:szCs w:val="21"/>
+        </w:rPr>
+        <w:t>data</w:t>
+      </w:r>
+      <w:r>
+        <w:rPr>
+          <w:rFonts w:ascii="Consolas" w:eastAsia="Times New Roman" w:hAnsi="Consolas" w:cs="Times New Roman"/>
+          <w:color w:val="D4D4D4"/>
+          <w:sz w:val="21"/>
+          <w:szCs w:val="21"/>
+        </w:rPr>
+        <w:t>,</w:t>
+      </w:r>
+    </w:p>
+    <w:p>
+      <w:pPr>
+        <w:shd w:val="clear" w:color="auto" w:fill="1E1E1E"/>
+        <w:spacing w:after="0" w:line="285" w:lineRule="atLeast"/>
+        <w:rPr>
+          <w:rFonts w:ascii="Consolas" w:eastAsia="Times New Roman" w:hAnsi="Consolas" w:cs="Times New Roman"/>
+          <w:color w:val="D4D4D4"/>
+          <w:sz w:val="21"/>
+          <w:szCs w:val="21"/>
+        </w:rPr>
+      </w:pPr>
+      <w:r>
+        <w:rPr>
+          <w:rFonts w:ascii="Consolas" w:eastAsia="Times New Roman" w:hAnsi="Consolas" w:cs="Times New Roman"/>
+          <w:color w:val="D4D4D4"/>
+          <w:sz w:val="21"/>
+          <w:szCs w:val="21"/>
+        </w:rPr>
+        <w:t>     </w:t>
+      </w:r>
+      <w:r>
+        <w:rPr>
+          <w:rFonts w:ascii="Consolas" w:eastAsia="Times New Roman" w:hAnsi="Consolas" w:cs="Times New Roman"/>
+          <w:color w:val="9CDCFE"/>
+          <w:sz w:val="21"/>
+          <w:szCs w:val="21"/>
+        </w:rPr>
+        <w:t>family</w:t>
+      </w:r>
+      <w:r>
+        <w:rPr>
+          <w:rFonts w:ascii="Consolas" w:eastAsia="Times New Roman" w:hAnsi="Consolas" w:cs="Times New Roman"/>
+          <w:color w:val="D4D4D4"/>
+          <w:sz w:val="21"/>
+          <w:szCs w:val="21"/>
+        </w:rPr>
+        <w:t> = </w:t>
+      </w:r>
+      <w:r>
+        <w:rPr>
+          <w:rFonts w:ascii="Consolas" w:eastAsia="Times New Roman" w:hAnsi="Consolas" w:cs="Times New Roman"/>
+          <w:color w:val="CE9178"/>
+          <w:sz w:val="21"/>
+          <w:szCs w:val="21"/>
+        </w:rPr>
+        <w:t>"binomial"</w:t>
+      </w:r>
+      <w:r>
+        <w:rPr>
+          <w:rFonts w:ascii="Consolas" w:eastAsia="Times New Roman" w:hAnsi="Consolas" w:cs="Times New Roman"/>
+          <w:color w:val="D4D4D4"/>
+          <w:sz w:val="21"/>
+          <w:szCs w:val="21"/>
+        </w:rPr>
+        <w:t>, </w:t>
+      </w:r>
+      <w:r>
+        <w:rPr>
+          <w:rFonts w:ascii="Consolas" w:eastAsia="Times New Roman" w:hAnsi="Consolas" w:cs="Times New Roman"/>
+          <w:color w:val="9CDCFE"/>
+          <w:sz w:val="21"/>
+          <w:szCs w:val="21"/>
+        </w:rPr>
+        <w:t>subset</w:t>
+      </w:r>
+      <w:r>
+        <w:rPr>
+          <w:rFonts w:ascii="Consolas" w:eastAsia="Times New Roman" w:hAnsi="Consolas" w:cs="Times New Roman"/>
+          <w:color w:val="D4D4D4"/>
+          <w:sz w:val="21"/>
+          <w:szCs w:val="21"/>
+        </w:rPr>
+        <w:t> = </w:t>
+      </w:r>
+      <w:r>
+        <w:rPr>
+          <w:rFonts w:ascii="Consolas" w:eastAsia="Times New Roman" w:hAnsi="Consolas" w:cs="Times New Roman"/>
+          <w:color w:val="9CDCFE"/>
+          <w:sz w:val="21"/>
+          <w:szCs w:val="21"/>
+        </w:rPr>
+        <w:t>index</w:t>
+      </w:r>
+      <w:r>
+        <w:rPr>
+          <w:rFonts w:ascii="Consolas" w:eastAsia="Times New Roman" w:hAnsi="Consolas" w:cs="Times New Roman"/>
+          <w:color w:val="D4D4D4"/>
+          <w:sz w:val="21"/>
+          <w:szCs w:val="21"/>
+        </w:rPr>
+        <w:t>)</w:t>
+      </w:r>
+    </w:p>
+    <w:p>
+      <w:pPr>
+        <w:shd w:val="clear" w:color="auto" w:fill="1E1E1E"/>
+        <w:spacing w:after="0" w:line="285" w:lineRule="atLeast"/>
+        <w:rPr>
+          <w:rFonts w:ascii="Consolas" w:eastAsia="Times New Roman" w:hAnsi="Consolas" w:cs="Times New Roman"/>
+          <w:color w:val="D4D4D4"/>
+          <w:sz w:val="21"/>
+          <w:szCs w:val="21"/>
+        </w:rPr>
+      </w:pPr>
+      <w:r>
+        <w:rPr>
+          <w:rFonts w:ascii="Consolas" w:eastAsia="Times New Roman" w:hAnsi="Consolas" w:cs="Times New Roman"/>
+          <w:color w:val="D4D4D4"/>
+          <w:sz w:val="21"/>
+          <w:szCs w:val="21"/>
+        </w:rPr>
+        <w:lastRenderedPageBreak/>
+        <w:t>    </w:t>
+      </w:r>
+      <w:r>
+        <w:rPr>
+          <w:rFonts w:ascii="Consolas" w:eastAsia="Times New Roman" w:hAnsi="Consolas" w:cs="Times New Roman"/>
+          <w:color w:val="C586C0"/>
+          <w:sz w:val="21"/>
+          <w:szCs w:val="21"/>
+        </w:rPr>
+        <w:t>return</w:t>
+      </w:r>
+      <w:r>
+        <w:rPr>
+          <w:rFonts w:ascii="Consolas" w:eastAsia="Times New Roman" w:hAnsi="Consolas" w:cs="Times New Roman"/>
+          <w:color w:val="D4D4D4"/>
+          <w:sz w:val="21"/>
+          <w:szCs w:val="21"/>
+        </w:rPr>
+        <w:t> (</w:t>
+      </w:r>
+      <w:r>
+        <w:rPr>
+          <w:rFonts w:ascii="Consolas" w:eastAsia="Times New Roman" w:hAnsi="Consolas" w:cs="Times New Roman"/>
+          <w:color w:val="DCDCAA"/>
+          <w:sz w:val="21"/>
+          <w:szCs w:val="21"/>
+        </w:rPr>
+        <w:t>coef</w:t>
+      </w:r>
+      <w:r>
+        <w:rPr>
+          <w:rFonts w:ascii="Consolas" w:eastAsia="Times New Roman" w:hAnsi="Consolas" w:cs="Times New Roman"/>
+          <w:color w:val="D4D4D4"/>
+          <w:sz w:val="21"/>
+          <w:szCs w:val="21"/>
+        </w:rPr>
+        <w:t>(</w:t>
+      </w:r>
+      <w:r>
+        <w:rPr>
+          <w:rFonts w:ascii="Consolas" w:eastAsia="Times New Roman" w:hAnsi="Consolas" w:cs="Times New Roman"/>
+          <w:color w:val="9CDCFE"/>
+          <w:sz w:val="21"/>
+          <w:szCs w:val="21"/>
+        </w:rPr>
+        <w:t>fit</w:t>
+      </w:r>
+      <w:r>
+        <w:rPr>
+          <w:rFonts w:ascii="Consolas" w:eastAsia="Times New Roman" w:hAnsi="Consolas" w:cs="Times New Roman"/>
+          <w:color w:val="D4D4D4"/>
+          <w:sz w:val="21"/>
+          <w:szCs w:val="21"/>
+        </w:rPr>
+        <w:t>))</w:t>
+      </w:r>
+    </w:p>
+    <w:p>
+      <w:pPr>
+        <w:shd w:val="clear" w:color="auto" w:fill="1E1E1E"/>
+        <w:spacing w:after="0" w:line="285" w:lineRule="atLeast"/>
+        <w:rPr>
+          <w:rFonts w:ascii="Consolas" w:eastAsia="Times New Roman" w:hAnsi="Consolas" w:cs="Times New Roman"/>
+          <w:color w:val="D4D4D4"/>
+          <w:sz w:val="21"/>
+          <w:szCs w:val="21"/>
+        </w:rPr>
+      </w:pPr>
+      <w:r>
+        <w:rPr>
+          <w:rFonts w:ascii="Consolas" w:eastAsia="Times New Roman" w:hAnsi="Consolas" w:cs="Times New Roman"/>
+          <w:color w:val="D4D4D4"/>
+          <w:sz w:val="21"/>
+          <w:szCs w:val="21"/>
+        </w:rPr>
+        <w:t>}</w:t>
+      </w:r>
+    </w:p>
+    <w:p>
+      <w:pPr>
+        <w:spacing w:after="0" w:line="360" w:lineRule="auto"/>
+        <w:contextualSpacing/>
+        <w:jc w:val="both"/>
+        <w:rPr>
+          <w:rFonts w:ascii="Times New Roman" w:hAnsi="Times New Roman" w:cs="Times New Roman"/>
+          <w:b/>
+          <w:color w:val="000000"/>
+          <w:sz w:val="28"/>
+          <w:szCs w:val="28"/>
+        </w:rPr>
+      </w:pPr>
+    </w:p>
+    <w:p>
+      <w:pPr>
+        <w:spacing w:after="0" w:line="360" w:lineRule="auto"/>
+        <w:contextualSpacing/>
+        <w:jc w:val="both"/>
+        <w:rPr>
+          <w:rFonts w:ascii="Times New Roman" w:hAnsi="Times New Roman" w:cs="Times New Roman"/>
+          <w:b/>
+          <w:color w:val="000000"/>
+          <w:sz w:val="28"/>
+          <w:szCs w:val="28"/>
+        </w:rPr>
+      </w:pPr>
+      <w:r>
+        <w:rPr>
+          <w:rFonts w:ascii="Times New Roman" w:hAnsi="Times New Roman" w:cs="Times New Roman"/>
+          <w:b/>
+          <w:color w:val="000000"/>
+          <w:sz w:val="28"/>
+          <w:szCs w:val="28"/>
+        </w:rPr>
+        <w:t>2.3</w:t>
+      </w:r>
+    </w:p>
+    <w:p>
+      <w:pPr>
+        <w:spacing w:after="0" w:line="360" w:lineRule="auto"/>
+        <w:contextualSpacing/>
+        <w:jc w:val="center"/>
+        <w:rPr>
+          <w:rFonts w:ascii="Times New Roman" w:hAnsi="Times New Roman" w:cs="Times New Roman"/>
+          <w:b/>
+          <w:color w:val="000000"/>
+          <w:sz w:val="28"/>
+          <w:szCs w:val="28"/>
+        </w:rPr>
+      </w:pPr>
+      <w:r>
+        <w:rPr>
+          <w:rFonts w:ascii="Times New Roman" w:hAnsi="Times New Roman" w:cs="Times New Roman"/>
+          <w:b/>
+          <w:color w:val="000000"/>
+          <w:sz w:val="28"/>
+          <w:szCs w:val="28"/>
+        </w:rPr>
+        <w:drawing>
+          <wp:inline distT="0" distB="0" distL="0" distR="0" wp14:anchorId="02655019" wp14:editId="4A8991C2">
+            <wp:extent cx="4053840" cy="1656037"/>
+            <wp:effectExtent l="0" t="0" r="3810" b="1905"/>
+            <wp:docPr id="41" name="Picture 41"/>
+            <wp:cNvGraphicFramePr>
+              <a:graphicFrameLocks xmlns:a="http://schemas.openxmlformats.org/drawingml/2006/main" noChangeAspect="1"/>
+            </wp:cNvGraphicFramePr>
+            <a:graphic xmlns:a="http://schemas.openxmlformats.org/drawingml/2006/main">
+              <a:graphicData uri="http://schemas.openxmlformats.org/drawingml/2006/picture">
+                <pic:pic xmlns:pic="http://schemas.openxmlformats.org/drawingml/2006/picture">
+                  <pic:nvPicPr>
+                    <pic:cNvPr id="1" name=""/>
+                    <pic:cNvPicPr/>
+                  </pic:nvPicPr>
+                  <pic:blipFill>
+                    <a:blip r:embed="rId15"/>
+                    <a:stretch>
+                      <a:fillRect/>
+                    </a:stretch>
+                  </pic:blipFill>
+                  <pic:spPr>
+                    <a:xfrm>
+                      <a:off x="0" y="0"/>
+                      <a:ext cx="4060354" cy="1658698"/>
+                    </a:xfrm>
+                    <a:prstGeom prst="rect">
+                      <a:avLst/>
+                    </a:prstGeom>
+                  </pic:spPr>
+                </pic:pic>
+              </a:graphicData>
+            </a:graphic>
+          </wp:inline>
+        </w:drawing>
+      </w:r>
+    </w:p>
+    <w:p>
+      <w:pPr>
+        <w:spacing w:after="0" w:line="360" w:lineRule="auto"/>
+        <w:contextualSpacing/>
+        <w:jc w:val="center"/>
+        <w:rPr>
+          <w:rFonts w:ascii="Times New Roman" w:hAnsi="Times New Roman" w:cs="Times New Roman"/>
+          <w:b/>
+          <w:color w:val="000000"/>
+          <w:sz w:val="28"/>
+          <w:szCs w:val="28"/>
+        </w:rPr>
+      </w:pPr>
+    </w:p>
+    <w:p>
+      <w:pPr>
+        <w:pStyle w:val="NormalWeb"/>
+        <w:spacing w:before="0" w:beforeAutospacing="0" w:after="0" w:afterAutospacing="0" w:line="360" w:lineRule="auto"/>
+        <w:jc w:val="both"/>
+        <w:rPr>
+          <w:b/>
+        </w:rPr>
+      </w:pPr>
+      <w:r>
+        <w:rPr>
+          <w:b/>
+          <w:color w:val="000000"/>
+          <w:sz w:val="28"/>
+          <w:szCs w:val="28"/>
+        </w:rPr>
+        <w:t>3.</w:t>
+      </w:r>
+      <w:r>
+        <w:rPr>
+          <w:b/>
+          <w:color w:val="000000"/>
+          <w:sz w:val="28"/>
+          <w:szCs w:val="28"/>
+          <w:lang w:val="uk-UA"/>
+        </w:rPr>
+        <w:t xml:space="preserve"> </w:t>
+      </w:r>
+      <w:r>
+        <w:rPr>
+          <w:b/>
+          <w:color w:val="000000"/>
+          <w:sz w:val="28"/>
+          <w:szCs w:val="28"/>
+          <w:lang w:val="uk-UA"/>
+        </w:rPr>
+        <w:t>Обчислення</w:t>
+      </w:r>
+      <w:r>
+        <w:rPr>
+          <w:b/>
+          <w:color w:val="000000"/>
+          <w:sz w:val="28"/>
+          <w:szCs w:val="28"/>
+        </w:rPr>
+        <w:t xml:space="preserve"> оцінки </w:t>
+      </w:r>
+      <w:r>
+        <w:rPr>
+          <w:b/>
+          <w:color w:val="000000"/>
+          <w:sz w:val="28"/>
+          <w:szCs w:val="28"/>
+        </w:rPr>
+        <w:t>тестової помилки методом LOOCV</w:t>
+      </w:r>
+      <w:r>
+        <w:rPr>
+          <w:b/>
+          <w:color w:val="000000"/>
+          <w:sz w:val="28"/>
+          <w:szCs w:val="28"/>
+          <w:lang w:val="uk-UA"/>
+        </w:rPr>
+        <w:t xml:space="preserve"> </w:t>
+      </w:r>
+      <w:r>
+        <w:rPr>
+          <w:b/>
+          <w:color w:val="000000"/>
+          <w:sz w:val="28"/>
+          <w:szCs w:val="28"/>
+        </w:rPr>
+        <w:t>для логістичної регресійної мод</w:t>
+      </w:r>
+      <w:r>
+        <w:rPr>
+          <w:b/>
+          <w:color w:val="000000"/>
+          <w:sz w:val="28"/>
+          <w:szCs w:val="28"/>
+        </w:rPr>
+        <w:t>елі на наборі даних Weekly</w:t>
+      </w:r>
+      <w:r>
+        <w:rPr>
+          <w:b/>
+          <w:color w:val="000000"/>
+          <w:sz w:val="28"/>
+          <w:szCs w:val="28"/>
+        </w:rPr>
+        <w:t xml:space="preserve">, використовуючи лише функції glm </w:t>
+      </w:r>
+      <w:r>
+        <w:rPr>
+          <w:b/>
+          <w:color w:val="000000"/>
+          <w:sz w:val="28"/>
+          <w:szCs w:val="28"/>
+        </w:rPr>
+        <w:t>(), predict.glm () та цикл for.</w:t>
+      </w:r>
+      <w:r>
+        <w:rPr>
+          <w:b/>
+          <w:color w:val="000000"/>
+          <w:sz w:val="28"/>
+          <w:szCs w:val="28"/>
+        </w:rPr>
+        <w:t xml:space="preserve"> </w:t>
+      </w:r>
+    </w:p>
+    <w:p>
+      <w:pPr>
+        <w:spacing w:after="0" w:line="360" w:lineRule="auto"/>
+        <w:contextualSpacing/>
+        <w:jc w:val="both"/>
+        <w:rPr>
+          <w:rFonts w:ascii="Times New Roman" w:hAnsi="Times New Roman" w:cs="Times New Roman"/>
+          <w:b/>
+          <w:color w:val="000000"/>
+          <w:sz w:val="28"/>
+          <w:szCs w:val="28"/>
+        </w:rPr>
+      </w:pPr>
+    </w:p>
+    <w:p>
+      <w:pPr>
+        <w:spacing w:after="0" w:line="360" w:lineRule="auto"/>
+        <w:contextualSpacing/>
+        <w:jc w:val="both"/>
+        <w:rPr>
+          <w:rFonts w:ascii="Times New Roman" w:hAnsi="Times New Roman" w:cs="Times New Roman"/>
+          <w:b/>
+          <w:color w:val="000000"/>
+          <w:sz w:val="28"/>
+          <w:szCs w:val="28"/>
+        </w:rPr>
+      </w:pPr>
+      <w:r>
+        <w:rPr>
+          <w:rFonts w:ascii="Times New Roman" w:hAnsi="Times New Roman" w:cs="Times New Roman"/>
+          <w:b/>
+          <w:color w:val="000000"/>
+          <w:sz w:val="28"/>
+          <w:szCs w:val="28"/>
+        </w:rPr>
+        <w:t>3.1</w:t>
+      </w:r>
+    </w:p>
+    <w:p>
+      <w:pPr>
+        <w:spacing w:after="0" w:line="360" w:lineRule="auto"/>
+        <w:contextualSpacing/>
+        <w:jc w:val="center"/>
+        <w:rPr>
+          <w:rFonts w:ascii="Times New Roman" w:hAnsi="Times New Roman" w:cs="Times New Roman"/>
+          <w:b/>
+          <w:color w:val="000000"/>
+          <w:sz w:val="28"/>
+          <w:szCs w:val="28"/>
+        </w:rPr>
+      </w:pPr>
+      <w:r>
+        <w:rPr>
+          <w:rFonts w:ascii="Times New Roman" w:hAnsi="Times New Roman" w:cs="Times New Roman"/>
+          <w:b/>
+          <w:color w:val="000000"/>
+          <w:sz w:val="28"/>
+          <w:szCs w:val="28"/>
+        </w:rPr>
+        <w:drawing>
+          <wp:inline distT="0" distB="0" distL="0" distR="0" wp14:anchorId="283E69C7" wp14:editId="55A86BCC">
+            <wp:extent cx="4892040" cy="911445"/>
+            <wp:effectExtent l="0" t="0" r="3810" b="3175"/>
+            <wp:docPr id="44" name="Picture 44"/>
+            <wp:cNvGraphicFramePr>
+              <a:graphicFrameLocks xmlns:a="http://schemas.openxmlformats.org/drawingml/2006/main" noChangeAspect="1"/>
+            </wp:cNvGraphicFramePr>
+            <a:graphic xmlns:a="http://schemas.openxmlformats.org/drawingml/2006/main">
+              <a:graphicData uri="http://schemas.openxmlformats.org/drawingml/2006/picture">
+                <pic:pic xmlns:pic="http://schemas.openxmlformats.org/drawingml/2006/picture">
+                  <pic:nvPicPr>
+                    <pic:cNvPr id="1" name=""/>
+                    <pic:cNvPicPr/>
+                  </pic:nvPicPr>
+                  <pic:blipFill>
+                    <a:blip r:embed="rId16"/>
+                    <a:stretch>
+                      <a:fillRect/>
+                    </a:stretch>
+                  </pic:blipFill>
+                  <pic:spPr>
+                    <a:xfrm>
+                      <a:off x="0" y="0"/>
+                      <a:ext cx="4914261" cy="915585"/>
+                    </a:xfrm>
+                    <a:prstGeom prst="rect">
+                      <a:avLst/>
+                    </a:prstGeom>
+                  </pic:spPr>
+                </pic:pic>
+              </a:graphicData>
+            </a:graphic>
+          </wp:inline>
+        </w:drawing>
+      </w:r>
+    </w:p>
+    <w:p>
+      <w:pPr>
+        <w:spacing w:after="0" w:line="360" w:lineRule="auto"/>
+        <w:contextualSpacing/>
+        <w:jc w:val="center"/>
+        <w:rPr>
+          <w:rFonts w:ascii="Times New Roman" w:hAnsi="Times New Roman" w:cs="Times New Roman"/>
+          <w:b/>
+          <w:color w:val="000000"/>
+          <w:sz w:val="28"/>
+          <w:szCs w:val="28"/>
+        </w:rPr>
+      </w:pPr>
+    </w:p>
+    <w:p>
+      <w:pPr>
+        <w:spacing w:after="0" w:line="360" w:lineRule="auto"/>
+        <w:contextualSpacing/>
+        <w:jc w:val="both"/>
+        <w:rPr>
+          <w:rFonts w:ascii="Times New Roman" w:hAnsi="Times New Roman" w:cs="Times New Roman"/>
+          <w:b/>
+          <w:color w:val="000000"/>
+          <w:sz w:val="28"/>
+          <w:szCs w:val="28"/>
+        </w:rPr>
+      </w:pPr>
+      <w:r>
+        <w:rPr>
+          <w:rFonts w:ascii="Times New Roman" w:hAnsi="Times New Roman" w:cs="Times New Roman"/>
+          <w:b/>
+          <w:color w:val="000000"/>
+          <w:sz w:val="28"/>
+          <w:szCs w:val="28"/>
+        </w:rPr>
+        <w:t>3.2</w:t>
+      </w:r>
+    </w:p>
+    <w:p>
+      <w:pPr>
+        <w:spacing w:after="0" w:line="360" w:lineRule="auto"/>
+        <w:contextualSpacing/>
+        <w:jc w:val="center"/>
+        <w:rPr>
+          <w:rFonts w:ascii="Times New Roman" w:hAnsi="Times New Roman" w:cs="Times New Roman"/>
+          <w:b/>
+          <w:color w:val="000000"/>
+          <w:sz w:val="28"/>
+          <w:szCs w:val="28"/>
+        </w:rPr>
+      </w:pPr>
+      <w:r>
+        <w:rPr>
+          <w:rFonts w:ascii="Times New Roman" w:hAnsi="Times New Roman" w:cs="Times New Roman"/>
+          <w:b/>
+          <w:color w:val="000000"/>
+          <w:sz w:val="28"/>
+          <w:szCs w:val="28"/>
+        </w:rPr>
+        <w:drawing>
+          <wp:inline distT="0" distB="0" distL="0" distR="0" wp14:anchorId="32EB2232" wp14:editId="555BD13C">
+            <wp:extent cx="4953000" cy="849869"/>
+            <wp:effectExtent l="0" t="0" r="0" b="7620"/>
+            <wp:docPr id="45" name="Picture 45"/>
+            <wp:cNvGraphicFramePr>
+              <a:graphicFrameLocks xmlns:a="http://schemas.openxmlformats.org/drawingml/2006/main" noChangeAspect="1"/>
+            </wp:cNvGraphicFramePr>
+            <a:graphic xmlns:a="http://schemas.openxmlformats.org/drawingml/2006/main">
+              <a:graphicData uri="http://schemas.openxmlformats.org/drawingml/2006/picture">
+                <pic:pic xmlns:pic="http://schemas.openxmlformats.org/drawingml/2006/picture">
+                  <pic:nvPicPr>
+                    <pic:cNvPr id="1" name=""/>
+                    <pic:cNvPicPr/>
+                  </pic:nvPicPr>
+                  <pic:blipFill>
+                    <a:blip r:embed="rId17"/>
+                    <a:stretch>
+                      <a:fillRect/>
+                    </a:stretch>
+                  </pic:blipFill>
+                  <pic:spPr>
+                    <a:xfrm>
+                      <a:off x="0" y="0"/>
+                      <a:ext cx="4966886" cy="852252"/>
+                    </a:xfrm>
+                    <a:prstGeom prst="rect">
+                      <a:avLst/>
+                    </a:prstGeom>
+                  </pic:spPr>
+                </pic:pic>
+              </a:graphicData>
+            </a:graphic>
+          </wp:inline>
+        </w:drawing>
+      </w:r>
+    </w:p>
+    <w:p>
+      <w:pPr>
+        <w:spacing w:after="0" w:line="360" w:lineRule="auto"/>
+        <w:contextualSpacing/>
+        <w:jc w:val="center"/>
+        <w:rPr>
+          <w:rFonts w:ascii="Times New Roman" w:hAnsi="Times New Roman" w:cs="Times New Roman"/>
+          <w:b/>
+          <w:color w:val="000000"/>
+          <w:sz w:val="28"/>
+          <w:szCs w:val="28"/>
+        </w:rPr>
+      </w:pPr>
+    </w:p>
+    <w:p>
+      <w:pPr>
+        <w:spacing w:after="0" w:line="360" w:lineRule="auto"/>
+        <w:contextualSpacing/>
+        <w:jc w:val="both"/>
+        <w:rPr>
+          <w:rFonts w:ascii="Times New Roman" w:hAnsi="Times New Roman" w:cs="Times New Roman"/>
+          <w:b/>
+          <w:color w:val="000000"/>
+          <w:sz w:val="28"/>
+          <w:szCs w:val="28"/>
+        </w:rPr>
+      </w:pPr>
+      <w:r>
+        <w:rPr>
+          <w:rFonts w:ascii="Times New Roman" w:hAnsi="Times New Roman" w:cs="Times New Roman"/>
+          <w:b/>
+          <w:color w:val="000000"/>
+          <w:sz w:val="28"/>
+          <w:szCs w:val="28"/>
+        </w:rPr>
+        <w:t>3.3</w:t>
+      </w:r>
+    </w:p>
+    <w:p>
+      <w:pPr>
+        <w:spacing w:after="0" w:line="360" w:lineRule="auto"/>
+        <w:contextualSpacing/>
+        <w:jc w:val="both"/>
+        <w:rPr>
+          <w:rFonts w:ascii="Times New Roman" w:hAnsi="Times New Roman" w:cs="Times New Roman"/>
+          <w:b/>
+          <w:color w:val="000000"/>
+          <w:sz w:val="28"/>
+          <w:szCs w:val="28"/>
+        </w:rPr>
+      </w:pPr>
+    </w:p>
+    <w:p>
+      <w:pPr>
+        <w:spacing w:after="0" w:line="360" w:lineRule="auto"/>
+        <w:contextualSpacing/>
+        <w:jc w:val="center"/>
+        <w:rPr>
+          <w:rFonts w:ascii="Times New Roman" w:hAnsi="Times New Roman" w:cs="Times New Roman"/>
+          <w:b/>
+          <w:color w:val="000000"/>
+          <w:sz w:val="28"/>
+          <w:szCs w:val="28"/>
+        </w:rPr>
+      </w:pPr>
+      <w:r>
+        <w:rPr>
+          <w:rFonts w:ascii="Times New Roman" w:hAnsi="Times New Roman" w:cs="Times New Roman"/>
+          <w:b/>
+          <w:color w:val="000000"/>
+          <w:sz w:val="28"/>
+          <w:szCs w:val="28"/>
+        </w:rPr>
+        <w:lastRenderedPageBreak/>
+        <w:drawing>
+          <wp:inline distT="0" distB="0" distL="0" distR="0" wp14:anchorId="234445B1" wp14:editId="0C328DE0">
+            <wp:extent cx="5551714" cy="960269"/>
+            <wp:effectExtent l="0" t="0" r="0" b="0"/>
+            <wp:docPr id="46" name="Picture 46"/>
+            <wp:cNvGraphicFramePr>
+              <a:graphicFrameLocks xmlns:a="http://schemas.openxmlformats.org/drawingml/2006/main" noChangeAspect="1"/>
+            </wp:cNvGraphicFramePr>
+            <a:graphic xmlns:a="http://schemas.openxmlformats.org/drawingml/2006/main">
+              <a:graphicData uri="http://schemas.openxmlformats.org/drawingml/2006/picture">
+                <pic:pic xmlns:pic="http://schemas.openxmlformats.org/drawingml/2006/picture">
+                  <pic:nvPicPr>
+                    <pic:cNvPr id="1" name=""/>
+                    <pic:cNvPicPr/>
+                  </pic:nvPicPr>
+                  <pic:blipFill rotWithShape="1">
+                    <a:blip r:embed="rId18"/>
+                    <a:srcRect t="2551"/>
+                    <a:stretch/>
+                  </pic:blipFill>
+                  <pic:spPr bwMode="auto">
+                    <a:xfrm>
+                      <a:off x="0" y="0"/>
+                      <a:ext cx="5599169" cy="968477"/>
+                    </a:xfrm>
+                    <a:prstGeom prst="rect">
+                      <a:avLst/>
+                    </a:prstGeom>
+                    <a:ln>
+                      <a:noFill/>
+                    </a:ln>
+                    <a:extLst>
+                      <a:ext uri="{53640926-AAD7-44D8-BBD7-CCE9431645EC}">
+                        <a14:shadowObscured xmlns:a14="http://schemas.microsoft.com/office/drawing/2010/main"/>
+                      </a:ext>
+                    </a:extLst>
+                  </pic:spPr>
+                </pic:pic>
+              </a:graphicData>
+            </a:graphic>
+          </wp:inline>
+        </w:drawing>
+      </w:r>
+    </w:p>
+    <w:p>
+      <w:pPr>
+        <w:spacing w:after="0" w:line="360" w:lineRule="auto"/>
+        <w:contextualSpacing/>
+        <w:jc w:val="center"/>
+        <w:rPr>
+          <w:rFonts w:ascii="Times New Roman" w:hAnsi="Times New Roman" w:cs="Times New Roman"/>
+          <w:b/>
+          <w:color w:val="000000"/>
+          <w:sz w:val="28"/>
+          <w:szCs w:val="28"/>
+        </w:rPr>
+      </w:pPr>
+    </w:p>
+    <w:p>
+      <w:pPr>
+        <w:spacing w:after="0" w:line="360" w:lineRule="auto"/>
+        <w:contextualSpacing/>
+        <w:jc w:val="both"/>
+        <w:rPr>
+          <w:rFonts w:ascii="Times New Roman" w:hAnsi="Times New Roman" w:cs="Times New Roman"/>
+          <w:b/>
+          <w:color w:val="000000"/>
+          <w:sz w:val="28"/>
+          <w:szCs w:val="28"/>
+        </w:rPr>
+      </w:pPr>
+      <w:r>
+        <w:rPr>
+          <w:rFonts w:ascii="Times New Roman" w:hAnsi="Times New Roman" w:cs="Times New Roman"/>
+          <w:b/>
+          <w:color w:val="000000"/>
+          <w:sz w:val="28"/>
+          <w:szCs w:val="28"/>
+        </w:rPr>
+        <w:t>3.4</w:t>
+      </w:r>
+    </w:p>
+    <w:p>
+      <w:pPr>
+        <w:shd w:val="clear" w:color="auto" w:fill="1E1E1E"/>
+        <w:spacing w:after="0" w:line="285" w:lineRule="atLeast"/>
+        <w:rPr>
+          <w:rFonts w:ascii="Consolas" w:eastAsia="Times New Roman" w:hAnsi="Consolas" w:cs="Times New Roman"/>
+          <w:color w:val="D4D4D4"/>
+          <w:sz w:val="21"/>
+          <w:szCs w:val="21"/>
+        </w:rPr>
+      </w:pPr>
+      <w:r>
+        <w:rPr>
+          <w:rFonts w:ascii="Consolas" w:eastAsia="Times New Roman" w:hAnsi="Consolas" w:cs="Times New Roman"/>
+          <w:color w:val="9CDCFE"/>
+          <w:sz w:val="21"/>
+          <w:szCs w:val="21"/>
+        </w:rPr>
+        <w:t>error_list</w:t>
+      </w:r>
+      <w:r>
+        <w:rPr>
+          <w:rFonts w:ascii="Consolas" w:eastAsia="Times New Roman" w:hAnsi="Consolas" w:cs="Times New Roman"/>
+          <w:color w:val="D4D4D4"/>
+          <w:sz w:val="21"/>
+          <w:szCs w:val="21"/>
+        </w:rPr>
+        <w:t> = </w:t>
+      </w:r>
+      <w:r>
+        <w:rPr>
+          <w:rFonts w:ascii="Consolas" w:eastAsia="Times New Roman" w:hAnsi="Consolas" w:cs="Times New Roman"/>
+          <w:color w:val="DCDCAA"/>
+          <w:sz w:val="21"/>
+          <w:szCs w:val="21"/>
+        </w:rPr>
+        <w:t>rep</w:t>
+      </w:r>
+      <w:r>
+        <w:rPr>
+          <w:rFonts w:ascii="Consolas" w:eastAsia="Times New Roman" w:hAnsi="Consolas" w:cs="Times New Roman"/>
+          <w:color w:val="D4D4D4"/>
+          <w:sz w:val="21"/>
+          <w:szCs w:val="21"/>
+        </w:rPr>
+        <w:t>(</w:t>
+      </w:r>
+      <w:r>
+        <w:rPr>
+          <w:rFonts w:ascii="Consolas" w:eastAsia="Times New Roman" w:hAnsi="Consolas" w:cs="Times New Roman"/>
+          <w:color w:val="B5CEA8"/>
+          <w:sz w:val="21"/>
+          <w:szCs w:val="21"/>
+        </w:rPr>
+        <w:t>0</w:t>
+      </w:r>
+      <w:r>
+        <w:rPr>
+          <w:rFonts w:ascii="Consolas" w:eastAsia="Times New Roman" w:hAnsi="Consolas" w:cs="Times New Roman"/>
+          <w:color w:val="D4D4D4"/>
+          <w:sz w:val="21"/>
+          <w:szCs w:val="21"/>
+        </w:rPr>
+        <w:t>, </w:t>
+      </w:r>
+      <w:r>
+        <w:rPr>
+          <w:rFonts w:ascii="Consolas" w:eastAsia="Times New Roman" w:hAnsi="Consolas" w:cs="Times New Roman"/>
+          <w:color w:val="DCDCAA"/>
+          <w:sz w:val="21"/>
+          <w:szCs w:val="21"/>
+        </w:rPr>
+        <w:t>length</w:t>
+      </w:r>
+      <w:r>
+        <w:rPr>
+          <w:rFonts w:ascii="Consolas" w:eastAsia="Times New Roman" w:hAnsi="Consolas" w:cs="Times New Roman"/>
+          <w:color w:val="D4D4D4"/>
+          <w:sz w:val="21"/>
+          <w:szCs w:val="21"/>
+        </w:rPr>
+        <w:t>(</w:t>
+      </w:r>
+      <w:r>
+        <w:rPr>
+          <w:rFonts w:ascii="Consolas" w:eastAsia="Times New Roman" w:hAnsi="Consolas" w:cs="Times New Roman"/>
+          <w:color w:val="9CDCFE"/>
+          <w:sz w:val="21"/>
+          <w:szCs w:val="21"/>
+        </w:rPr>
+        <w:t>Direction</w:t>
+      </w:r>
+      <w:r>
+        <w:rPr>
+          <w:rFonts w:ascii="Consolas" w:eastAsia="Times New Roman" w:hAnsi="Consolas" w:cs="Times New Roman"/>
+          <w:color w:val="D4D4D4"/>
+          <w:sz w:val="21"/>
+          <w:szCs w:val="21"/>
+        </w:rPr>
+        <w:t>))</w:t>
+      </w:r>
+    </w:p>
+    <w:p>
+      <w:pPr>
+        <w:shd w:val="clear" w:color="auto" w:fill="1E1E1E"/>
+        <w:spacing w:after="0" w:line="285" w:lineRule="atLeast"/>
+        <w:rPr>
+          <w:rFonts w:ascii="Consolas" w:eastAsia="Times New Roman" w:hAnsi="Consolas" w:cs="Times New Roman"/>
+          <w:color w:val="D4D4D4"/>
+          <w:sz w:val="21"/>
+          <w:szCs w:val="21"/>
+        </w:rPr>
+      </w:pPr>
+    </w:p>
+    <w:p>
+      <w:pPr>
+        <w:shd w:val="clear" w:color="auto" w:fill="1E1E1E"/>
+        <w:spacing w:after="0" w:line="285" w:lineRule="atLeast"/>
+        <w:rPr>
+          <w:rFonts w:ascii="Consolas" w:eastAsia="Times New Roman" w:hAnsi="Consolas" w:cs="Times New Roman"/>
+          <w:color w:val="D4D4D4"/>
+          <w:sz w:val="21"/>
+          <w:szCs w:val="21"/>
+        </w:rPr>
+      </w:pPr>
+      <w:r>
+        <w:rPr>
+          <w:rFonts w:ascii="Consolas" w:eastAsia="Times New Roman" w:hAnsi="Consolas" w:cs="Times New Roman"/>
+          <w:color w:val="C586C0"/>
+          <w:sz w:val="21"/>
+          <w:szCs w:val="21"/>
+        </w:rPr>
+        <w:t>for</w:t>
+      </w:r>
+      <w:r>
+        <w:rPr>
+          <w:rFonts w:ascii="Consolas" w:eastAsia="Times New Roman" w:hAnsi="Consolas" w:cs="Times New Roman"/>
+          <w:color w:val="D4D4D4"/>
+          <w:sz w:val="21"/>
+          <w:szCs w:val="21"/>
+        </w:rPr>
+        <w:t> (</w:t>
+      </w:r>
+      <w:r>
+        <w:rPr>
+          <w:rFonts w:ascii="Consolas" w:eastAsia="Times New Roman" w:hAnsi="Consolas" w:cs="Times New Roman"/>
+          <w:color w:val="9CDCFE"/>
+          <w:sz w:val="21"/>
+          <w:szCs w:val="21"/>
+        </w:rPr>
+        <w:t>i</w:t>
+      </w:r>
+      <w:r>
+        <w:rPr>
+          <w:rFonts w:ascii="Consolas" w:eastAsia="Times New Roman" w:hAnsi="Consolas" w:cs="Times New Roman"/>
+          <w:color w:val="D4D4D4"/>
+          <w:sz w:val="21"/>
+          <w:szCs w:val="21"/>
+        </w:rPr>
+        <w:t> </w:t>
+      </w:r>
+      <w:r>
+        <w:rPr>
+          <w:rFonts w:ascii="Consolas" w:eastAsia="Times New Roman" w:hAnsi="Consolas" w:cs="Times New Roman"/>
+          <w:color w:val="C586C0"/>
+          <w:sz w:val="21"/>
+          <w:szCs w:val="21"/>
+        </w:rPr>
+        <w:t>in</w:t>
+      </w:r>
+      <w:r>
+        <w:rPr>
+          <w:rFonts w:ascii="Consolas" w:eastAsia="Times New Roman" w:hAnsi="Consolas" w:cs="Times New Roman"/>
+          <w:color w:val="D4D4D4"/>
+          <w:sz w:val="21"/>
+          <w:szCs w:val="21"/>
+        </w:rPr>
+        <w:t> </w:t>
+      </w:r>
+      <w:r>
+        <w:rPr>
+          <w:rFonts w:ascii="Consolas" w:eastAsia="Times New Roman" w:hAnsi="Consolas" w:cs="Times New Roman"/>
+          <w:color w:val="B5CEA8"/>
+          <w:sz w:val="21"/>
+          <w:szCs w:val="21"/>
+        </w:rPr>
+        <w:t>1</w:t>
+      </w:r>
+      <w:r>
+        <w:rPr>
+          <w:rFonts w:ascii="Consolas" w:eastAsia="Times New Roman" w:hAnsi="Consolas" w:cs="Times New Roman"/>
+          <w:color w:val="569CD6"/>
+          <w:sz w:val="21"/>
+          <w:szCs w:val="21"/>
+        </w:rPr>
+        <w:t>:</w:t>
+      </w:r>
+      <w:r>
+        <w:rPr>
+          <w:rFonts w:ascii="Consolas" w:eastAsia="Times New Roman" w:hAnsi="Consolas" w:cs="Times New Roman"/>
+          <w:color w:val="DCDCAA"/>
+          <w:sz w:val="21"/>
+          <w:szCs w:val="21"/>
+        </w:rPr>
+        <w:t>length</w:t>
+      </w:r>
+      <w:r>
+        <w:rPr>
+          <w:rFonts w:ascii="Consolas" w:eastAsia="Times New Roman" w:hAnsi="Consolas" w:cs="Times New Roman"/>
+          <w:color w:val="D4D4D4"/>
+          <w:sz w:val="21"/>
+          <w:szCs w:val="21"/>
+        </w:rPr>
+        <w:t>(</w:t>
+      </w:r>
+      <w:r>
+        <w:rPr>
+          <w:rFonts w:ascii="Consolas" w:eastAsia="Times New Roman" w:hAnsi="Consolas" w:cs="Times New Roman"/>
+          <w:color w:val="9CDCFE"/>
+          <w:sz w:val="21"/>
+          <w:szCs w:val="21"/>
+        </w:rPr>
+        <w:t>Direction</w:t>
+      </w:r>
+      <w:r>
+        <w:rPr>
+          <w:rFonts w:ascii="Consolas" w:eastAsia="Times New Roman" w:hAnsi="Consolas" w:cs="Times New Roman"/>
+          <w:color w:val="D4D4D4"/>
+          <w:sz w:val="21"/>
+          <w:szCs w:val="21"/>
+        </w:rPr>
+        <w:t>)) {</w:t>
+      </w:r>
+    </w:p>
+    <w:p>
+      <w:pPr>
+        <w:shd w:val="clear" w:color="auto" w:fill="1E1E1E"/>
+        <w:spacing w:after="0" w:line="285" w:lineRule="atLeast"/>
+        <w:rPr>
+          <w:rFonts w:ascii="Consolas" w:eastAsia="Times New Roman" w:hAnsi="Consolas" w:cs="Times New Roman"/>
+          <w:color w:val="D4D4D4"/>
+          <w:sz w:val="21"/>
+          <w:szCs w:val="21"/>
+        </w:rPr>
+      </w:pPr>
+      <w:r>
+        <w:rPr>
+          <w:rFonts w:ascii="Consolas" w:eastAsia="Times New Roman" w:hAnsi="Consolas" w:cs="Times New Roman"/>
+          <w:color w:val="D4D4D4"/>
+          <w:sz w:val="21"/>
+          <w:szCs w:val="21"/>
+        </w:rPr>
+        <w:t>    </w:t>
+      </w:r>
+      <w:r>
+        <w:rPr>
+          <w:rFonts w:ascii="Consolas" w:eastAsia="Times New Roman" w:hAnsi="Consolas" w:cs="Times New Roman"/>
+          <w:color w:val="9CDCFE"/>
+          <w:sz w:val="21"/>
+          <w:szCs w:val="21"/>
+        </w:rPr>
+        <w:t>fit.glm</w:t>
+      </w:r>
+      <w:r>
+        <w:rPr>
+          <w:rFonts w:ascii="Consolas" w:eastAsia="Times New Roman" w:hAnsi="Consolas" w:cs="Times New Roman"/>
+          <w:color w:val="D4D4D4"/>
+          <w:sz w:val="21"/>
+          <w:szCs w:val="21"/>
+        </w:rPr>
+        <w:t> = </w:t>
+      </w:r>
+      <w:r>
+        <w:rPr>
+          <w:rFonts w:ascii="Consolas" w:eastAsia="Times New Roman" w:hAnsi="Consolas" w:cs="Times New Roman"/>
+          <w:color w:val="DCDCAA"/>
+          <w:sz w:val="21"/>
+          <w:szCs w:val="21"/>
+        </w:rPr>
+        <w:t>glm</w:t>
+      </w:r>
+      <w:r>
+        <w:rPr>
+          <w:rFonts w:ascii="Consolas" w:eastAsia="Times New Roman" w:hAnsi="Consolas" w:cs="Times New Roman"/>
+          <w:color w:val="D4D4D4"/>
+          <w:sz w:val="21"/>
+          <w:szCs w:val="21"/>
+        </w:rPr>
+        <w:t>(</w:t>
+      </w:r>
+      <w:r>
+        <w:rPr>
+          <w:rFonts w:ascii="Consolas" w:eastAsia="Times New Roman" w:hAnsi="Consolas" w:cs="Times New Roman"/>
+          <w:color w:val="9CDCFE"/>
+          <w:sz w:val="21"/>
+          <w:szCs w:val="21"/>
+        </w:rPr>
+        <w:t>Direction</w:t>
+      </w:r>
+      <w:r>
+        <w:rPr>
+          <w:rFonts w:ascii="Consolas" w:eastAsia="Times New Roman" w:hAnsi="Consolas" w:cs="Times New Roman"/>
+          <w:color w:val="D4D4D4"/>
+          <w:sz w:val="21"/>
+          <w:szCs w:val="21"/>
+        </w:rPr>
+        <w:t> </w:t>
+      </w:r>
+      <w:r>
+        <w:rPr>
+          <w:rFonts w:ascii="Consolas" w:eastAsia="Times New Roman" w:hAnsi="Consolas" w:cs="Times New Roman"/>
+          <w:color w:val="569CD6"/>
+          <w:sz w:val="21"/>
+          <w:szCs w:val="21"/>
+        </w:rPr>
+        <w:t>~</w:t>
+      </w:r>
+      <w:r>
+        <w:rPr>
+          <w:rFonts w:ascii="Consolas" w:eastAsia="Times New Roman" w:hAnsi="Consolas" w:cs="Times New Roman"/>
+          <w:color w:val="D4D4D4"/>
+          <w:sz w:val="21"/>
+          <w:szCs w:val="21"/>
+        </w:rPr>
+        <w:t> </w:t>
+      </w:r>
+      <w:r>
+        <w:rPr>
+          <w:rFonts w:ascii="Consolas" w:eastAsia="Times New Roman" w:hAnsi="Consolas" w:cs="Times New Roman"/>
+          <w:color w:val="9CDCFE"/>
+          <w:sz w:val="21"/>
+          <w:szCs w:val="21"/>
+        </w:rPr>
+        <w:t>Lag1</w:t>
+      </w:r>
+      <w:r>
+        <w:rPr>
+          <w:rFonts w:ascii="Consolas" w:eastAsia="Times New Roman" w:hAnsi="Consolas" w:cs="Times New Roman"/>
+          <w:color w:val="D4D4D4"/>
+          <w:sz w:val="21"/>
+          <w:szCs w:val="21"/>
+        </w:rPr>
+        <w:t> + </w:t>
+      </w:r>
+      <w:r>
+        <w:rPr>
+          <w:rFonts w:ascii="Consolas" w:eastAsia="Times New Roman" w:hAnsi="Consolas" w:cs="Times New Roman"/>
+          <w:color w:val="9CDCFE"/>
+          <w:sz w:val="21"/>
+          <w:szCs w:val="21"/>
+        </w:rPr>
+        <w:t>Lag2</w:t>
+      </w:r>
+      <w:r>
+        <w:rPr>
+          <w:rFonts w:ascii="Consolas" w:eastAsia="Times New Roman" w:hAnsi="Consolas" w:cs="Times New Roman"/>
+          <w:color w:val="D4D4D4"/>
+          <w:sz w:val="21"/>
+          <w:szCs w:val="21"/>
+        </w:rPr>
+        <w:t>, </w:t>
+      </w:r>
+      <w:r>
+        <w:rPr>
+          <w:rFonts w:ascii="Consolas" w:eastAsia="Times New Roman" w:hAnsi="Consolas" w:cs="Times New Roman"/>
+          <w:color w:val="9CDCFE"/>
+          <w:sz w:val="21"/>
+          <w:szCs w:val="21"/>
+        </w:rPr>
+        <w:t>data</w:t>
+      </w:r>
+      <w:r>
+        <w:rPr>
+          <w:rFonts w:ascii="Consolas" w:eastAsia="Times New Roman" w:hAnsi="Consolas" w:cs="Times New Roman"/>
+          <w:color w:val="D4D4D4"/>
+          <w:sz w:val="21"/>
+          <w:szCs w:val="21"/>
+        </w:rPr>
+        <w:t> = </w:t>
+      </w:r>
+      <w:r>
+        <w:rPr>
+          <w:rFonts w:ascii="Consolas" w:eastAsia="Times New Roman" w:hAnsi="Consolas" w:cs="Times New Roman"/>
+          <w:color w:val="9CDCFE"/>
+          <w:sz w:val="21"/>
+          <w:szCs w:val="21"/>
         </w:rPr>
         <w:t>Weekly</w:t>
       </w:r>
       <w:r>
         <w:rPr>
-          <w:rFonts w:ascii="Times New Roman" w:hAnsi="Times New Roman" w:cs="Times New Roman"/>
-          <w:b/>
-          <w:bCs/>
-          <w:sz w:val="28"/>
-          <w:szCs w:val="28"/>
-          <w:lang w:val="uk-UA"/>
-        </w:rPr>
-        <w:t>,</w:t>
-      </w:r>
-      <w:r>
-        <w:rPr>
-          <w:rFonts w:ascii="Times New Roman" w:hAnsi="Times New Roman" w:cs="Times New Roman"/>
-          <w:b/>
-          <w:bCs/>
+          <w:rFonts w:ascii="Consolas" w:eastAsia="Times New Roman" w:hAnsi="Consolas" w:cs="Times New Roman"/>
+          <w:color w:val="D4D4D4"/>
+          <w:sz w:val="21"/>
+          <w:szCs w:val="21"/>
+        </w:rPr>
+        <w:t>[-</w:t>
+      </w:r>
+      <w:r>
+        <w:rPr>
+          <w:rFonts w:ascii="Consolas" w:eastAsia="Times New Roman" w:hAnsi="Consolas" w:cs="Times New Roman"/>
+          <w:color w:val="9CDCFE"/>
+          <w:sz w:val="21"/>
+          <w:szCs w:val="21"/>
+        </w:rPr>
+        <w:t>i</w:t>
+      </w:r>
+      <w:r>
+        <w:rPr>
+          <w:rFonts w:ascii="Consolas" w:eastAsia="Times New Roman" w:hAnsi="Consolas" w:cs="Times New Roman"/>
+          <w:color w:val="D4D4D4"/>
+          <w:sz w:val="21"/>
+          <w:szCs w:val="21"/>
+        </w:rPr>
+        <w:t>, ],  </w:t>
+      </w:r>
+      <w:r>
+        <w:rPr>
+          <w:rFonts w:ascii="Consolas" w:eastAsia="Times New Roman" w:hAnsi="Consolas" w:cs="Times New Roman"/>
+          <w:color w:val="9CDCFE"/>
+          <w:sz w:val="21"/>
+          <w:szCs w:val="21"/>
+        </w:rPr>
+        <w:t>family</w:t>
+      </w:r>
+      <w:r>
+        <w:rPr>
+          <w:rFonts w:ascii="Consolas" w:eastAsia="Times New Roman" w:hAnsi="Consolas" w:cs="Times New Roman"/>
+          <w:color w:val="D4D4D4"/>
+          <w:sz w:val="21"/>
+          <w:szCs w:val="21"/>
+        </w:rPr>
+        <w:t> = </w:t>
+      </w:r>
+      <w:r>
+        <w:rPr>
+          <w:rFonts w:ascii="Consolas" w:eastAsia="Times New Roman" w:hAnsi="Consolas" w:cs="Times New Roman"/>
+          <w:color w:val="CE9178"/>
+          <w:sz w:val="21"/>
+          <w:szCs w:val="21"/>
+        </w:rPr>
+        <w:t>"binomial"</w:t>
+      </w:r>
+      <w:r>
+        <w:rPr>
+          <w:rFonts w:ascii="Consolas" w:eastAsia="Times New Roman" w:hAnsi="Consolas" w:cs="Times New Roman"/>
+          <w:color w:val="D4D4D4"/>
+          <w:sz w:val="21"/>
+          <w:szCs w:val="21"/>
+        </w:rPr>
+        <w:t>)</w:t>
+      </w:r>
+    </w:p>
+    <w:p>
+      <w:pPr>
+        <w:shd w:val="clear" w:color="auto" w:fill="1E1E1E"/>
+        <w:spacing w:after="0" w:line="285" w:lineRule="atLeast"/>
+        <w:rPr>
+          <w:rFonts w:ascii="Consolas" w:eastAsia="Times New Roman" w:hAnsi="Consolas" w:cs="Times New Roman"/>
+          <w:color w:val="D4D4D4"/>
+          <w:sz w:val="21"/>
+          <w:szCs w:val="21"/>
+        </w:rPr>
+      </w:pPr>
+      <w:r>
+        <w:rPr>
+          <w:rFonts w:ascii="Consolas" w:eastAsia="Times New Roman" w:hAnsi="Consolas" w:cs="Times New Roman"/>
+          <w:color w:val="D4D4D4"/>
+          <w:sz w:val="21"/>
+          <w:szCs w:val="21"/>
+        </w:rPr>
+        <w:t>    </w:t>
+      </w:r>
+    </w:p>
+    <w:p>
+      <w:pPr>
+        <w:shd w:val="clear" w:color="auto" w:fill="1E1E1E"/>
+        <w:spacing w:after="0" w:line="285" w:lineRule="atLeast"/>
+        <w:rPr>
+          <w:rFonts w:ascii="Consolas" w:eastAsia="Times New Roman" w:hAnsi="Consolas" w:cs="Times New Roman"/>
+          <w:color w:val="D4D4D4"/>
+          <w:sz w:val="21"/>
+          <w:szCs w:val="21"/>
+        </w:rPr>
+      </w:pPr>
+      <w:r>
+        <w:rPr>
+          <w:rFonts w:ascii="Consolas" w:eastAsia="Times New Roman" w:hAnsi="Consolas" w:cs="Times New Roman"/>
+          <w:color w:val="D4D4D4"/>
+          <w:sz w:val="21"/>
+          <w:szCs w:val="21"/>
+        </w:rPr>
+        <w:t>    </w:t>
+      </w:r>
+      <w:r>
+        <w:rPr>
+          <w:rFonts w:ascii="Consolas" w:eastAsia="Times New Roman" w:hAnsi="Consolas" w:cs="Times New Roman"/>
+          <w:color w:val="C586C0"/>
+          <w:sz w:val="21"/>
+          <w:szCs w:val="21"/>
+        </w:rPr>
+        <w:t>if</w:t>
+      </w:r>
+      <w:r>
+        <w:rPr>
+          <w:rFonts w:ascii="Consolas" w:eastAsia="Times New Roman" w:hAnsi="Consolas" w:cs="Times New Roman"/>
+          <w:color w:val="D4D4D4"/>
+          <w:sz w:val="21"/>
+          <w:szCs w:val="21"/>
+        </w:rPr>
+        <w:t> (</w:t>
+      </w:r>
+      <w:r>
+        <w:rPr>
+          <w:rFonts w:ascii="Consolas" w:eastAsia="Times New Roman" w:hAnsi="Consolas" w:cs="Times New Roman"/>
+          <w:color w:val="DCDCAA"/>
+          <w:sz w:val="21"/>
+          <w:szCs w:val="21"/>
+        </w:rPr>
+        <w:t>predict.glm</w:t>
+      </w:r>
+      <w:r>
+        <w:rPr>
+          <w:rFonts w:ascii="Consolas" w:eastAsia="Times New Roman" w:hAnsi="Consolas" w:cs="Times New Roman"/>
+          <w:color w:val="D4D4D4"/>
+          <w:sz w:val="21"/>
+          <w:szCs w:val="21"/>
+        </w:rPr>
+        <w:t>(</w:t>
+      </w:r>
+      <w:r>
+        <w:rPr>
+          <w:rFonts w:ascii="Consolas" w:eastAsia="Times New Roman" w:hAnsi="Consolas" w:cs="Times New Roman"/>
+          <w:color w:val="9CDCFE"/>
+          <w:sz w:val="21"/>
+          <w:szCs w:val="21"/>
+        </w:rPr>
+        <w:t>fit.glm2</w:t>
+      </w:r>
+      <w:r>
+        <w:rPr>
+          <w:rFonts w:ascii="Consolas" w:eastAsia="Times New Roman" w:hAnsi="Consolas" w:cs="Times New Roman"/>
+          <w:color w:val="D4D4D4"/>
+          <w:sz w:val="21"/>
+          <w:szCs w:val="21"/>
+        </w:rPr>
+        <w:t>, </w:t>
+      </w:r>
+      <w:r>
+        <w:rPr>
+          <w:rFonts w:ascii="Consolas" w:eastAsia="Times New Roman" w:hAnsi="Consolas" w:cs="Times New Roman"/>
+          <w:color w:val="9CDCFE"/>
+          <w:sz w:val="21"/>
+          <w:szCs w:val="21"/>
+        </w:rPr>
+        <w:t>Weekly</w:t>
+      </w:r>
+      <w:r>
+        <w:rPr>
+          <w:rFonts w:ascii="Consolas" w:eastAsia="Times New Roman" w:hAnsi="Consolas" w:cs="Times New Roman"/>
+          <w:color w:val="D4D4D4"/>
+          <w:sz w:val="21"/>
+          <w:szCs w:val="21"/>
+        </w:rPr>
+        <w:t>[</w:t>
+      </w:r>
+      <w:r>
+        <w:rPr>
+          <w:rFonts w:ascii="Consolas" w:eastAsia="Times New Roman" w:hAnsi="Consolas" w:cs="Times New Roman"/>
+          <w:color w:val="9CDCFE"/>
+          <w:sz w:val="21"/>
+          <w:szCs w:val="21"/>
+        </w:rPr>
+        <w:t>i</w:t>
+      </w:r>
+      <w:r>
+        <w:rPr>
+          <w:rFonts w:ascii="Consolas" w:eastAsia="Times New Roman" w:hAnsi="Consolas" w:cs="Times New Roman"/>
+          <w:color w:val="D4D4D4"/>
+          <w:sz w:val="21"/>
+          <w:szCs w:val="21"/>
+        </w:rPr>
+        <w:t>, ], </w:t>
+      </w:r>
+      <w:r>
+        <w:rPr>
+          <w:rFonts w:ascii="Consolas" w:eastAsia="Times New Roman" w:hAnsi="Consolas" w:cs="Times New Roman"/>
+          <w:color w:val="9CDCFE"/>
+          <w:sz w:val="21"/>
+          <w:szCs w:val="21"/>
+        </w:rPr>
+        <w:t>type</w:t>
+      </w:r>
+      <w:r>
+        <w:rPr>
+          <w:rFonts w:ascii="Consolas" w:eastAsia="Times New Roman" w:hAnsi="Consolas" w:cs="Times New Roman"/>
+          <w:color w:val="D4D4D4"/>
+          <w:sz w:val="21"/>
+          <w:szCs w:val="21"/>
+        </w:rPr>
+        <w:t> = </w:t>
+      </w:r>
+      <w:r>
+        <w:rPr>
+          <w:rFonts w:ascii="Consolas" w:eastAsia="Times New Roman" w:hAnsi="Consolas" w:cs="Times New Roman"/>
+          <w:color w:val="CE9178"/>
+          <w:sz w:val="21"/>
+          <w:szCs w:val="21"/>
+        </w:rPr>
+        <w:t>"response"</w:t>
+      </w:r>
+      <w:r>
+        <w:rPr>
+          <w:rFonts w:ascii="Consolas" w:eastAsia="Times New Roman" w:hAnsi="Consolas" w:cs="Times New Roman"/>
+          <w:color w:val="D4D4D4"/>
+          <w:sz w:val="21"/>
+          <w:szCs w:val="21"/>
+        </w:rPr>
+        <w:t>) &gt; </w:t>
+      </w:r>
+      <w:r>
+        <w:rPr>
+          <w:rFonts w:ascii="Consolas" w:eastAsia="Times New Roman" w:hAnsi="Consolas" w:cs="Times New Roman"/>
+          <w:color w:val="B5CEA8"/>
+          <w:sz w:val="21"/>
+          <w:szCs w:val="21"/>
+        </w:rPr>
+        <w:t>0.5</w:t>
+      </w:r>
+      <w:r>
+        <w:rPr>
+          <w:rFonts w:ascii="Consolas" w:eastAsia="Times New Roman" w:hAnsi="Consolas" w:cs="Times New Roman"/>
+          <w:color w:val="D4D4D4"/>
+          <w:sz w:val="21"/>
+          <w:szCs w:val="21"/>
+        </w:rPr>
+        <w:t>) {</w:t>
+      </w:r>
+    </w:p>
+    <w:p>
+      <w:pPr>
+        <w:shd w:val="clear" w:color="auto" w:fill="1E1E1E"/>
+        <w:spacing w:after="0" w:line="285" w:lineRule="atLeast"/>
+        <w:rPr>
+          <w:rFonts w:ascii="Consolas" w:eastAsia="Times New Roman" w:hAnsi="Consolas" w:cs="Times New Roman"/>
+          <w:color w:val="D4D4D4"/>
+          <w:sz w:val="21"/>
+          <w:szCs w:val="21"/>
+        </w:rPr>
+      </w:pPr>
+      <w:r>
+        <w:rPr>
+          <w:rFonts w:ascii="Consolas" w:eastAsia="Times New Roman" w:hAnsi="Consolas" w:cs="Times New Roman"/>
+          <w:color w:val="D4D4D4"/>
+          <w:sz w:val="21"/>
+          <w:szCs w:val="21"/>
+        </w:rPr>
+        <w:t>      </w:t>
+      </w:r>
+      <w:r>
+        <w:rPr>
+          <w:rFonts w:ascii="Consolas" w:eastAsia="Times New Roman" w:hAnsi="Consolas" w:cs="Times New Roman"/>
+          <w:color w:val="C586C0"/>
+          <w:sz w:val="21"/>
+          <w:szCs w:val="21"/>
+        </w:rPr>
+        <w:t>if</w:t>
+      </w:r>
+      <w:r>
+        <w:rPr>
+          <w:rFonts w:ascii="Consolas" w:eastAsia="Times New Roman" w:hAnsi="Consolas" w:cs="Times New Roman"/>
+          <w:color w:val="D4D4D4"/>
+          <w:sz w:val="21"/>
+          <w:szCs w:val="21"/>
+        </w:rPr>
+        <w:t> (</w:t>
+      </w:r>
+      <w:r>
+        <w:rPr>
+          <w:rFonts w:ascii="Consolas" w:eastAsia="Times New Roman" w:hAnsi="Consolas" w:cs="Times New Roman"/>
+          <w:color w:val="9CDCFE"/>
+          <w:sz w:val="21"/>
+          <w:szCs w:val="21"/>
+        </w:rPr>
+        <w:t>Direction</w:t>
+      </w:r>
+      <w:r>
+        <w:rPr>
+          <w:rFonts w:ascii="Consolas" w:eastAsia="Times New Roman" w:hAnsi="Consolas" w:cs="Times New Roman"/>
+          <w:color w:val="D4D4D4"/>
+          <w:sz w:val="21"/>
+          <w:szCs w:val="21"/>
+        </w:rPr>
+        <w:t>[</w:t>
+      </w:r>
+      <w:r>
+        <w:rPr>
+          <w:rFonts w:ascii="Consolas" w:eastAsia="Times New Roman" w:hAnsi="Consolas" w:cs="Times New Roman"/>
+          <w:color w:val="9CDCFE"/>
+          <w:sz w:val="21"/>
+          <w:szCs w:val="21"/>
+        </w:rPr>
+        <w:t>i</w:t>
+      </w:r>
+      <w:r>
+        <w:rPr>
+          <w:rFonts w:ascii="Consolas" w:eastAsia="Times New Roman" w:hAnsi="Consolas" w:cs="Times New Roman"/>
+          <w:color w:val="D4D4D4"/>
+          <w:sz w:val="21"/>
+          <w:szCs w:val="21"/>
+        </w:rPr>
+        <w:t>] == </w:t>
+      </w:r>
+      <w:r>
+        <w:rPr>
+          <w:rFonts w:ascii="Consolas" w:eastAsia="Times New Roman" w:hAnsi="Consolas" w:cs="Times New Roman"/>
+          <w:color w:val="CE9178"/>
+          <w:sz w:val="21"/>
+          <w:szCs w:val="21"/>
+        </w:rPr>
+        <w:t>"Down"</w:t>
+      </w:r>
+      <w:r>
+        <w:rPr>
+          <w:rFonts w:ascii="Consolas" w:eastAsia="Times New Roman" w:hAnsi="Consolas" w:cs="Times New Roman"/>
+          <w:color w:val="D4D4D4"/>
+          <w:sz w:val="21"/>
+          <w:szCs w:val="21"/>
+        </w:rPr>
+        <w:t>) {</w:t>
+      </w:r>
+    </w:p>
+    <w:p>
+      <w:pPr>
+        <w:shd w:val="clear" w:color="auto" w:fill="1E1E1E"/>
+        <w:spacing w:after="0" w:line="285" w:lineRule="atLeast"/>
+        <w:rPr>
+          <w:rFonts w:ascii="Consolas" w:eastAsia="Times New Roman" w:hAnsi="Consolas" w:cs="Times New Roman"/>
+          <w:color w:val="D4D4D4"/>
+          <w:sz w:val="21"/>
+          <w:szCs w:val="21"/>
+        </w:rPr>
+      </w:pPr>
+      <w:r>
+        <w:rPr>
+          <w:rFonts w:ascii="Consolas" w:eastAsia="Times New Roman" w:hAnsi="Consolas" w:cs="Times New Roman"/>
+          <w:color w:val="D4D4D4"/>
+          <w:sz w:val="21"/>
+          <w:szCs w:val="21"/>
+        </w:rPr>
+        <w:t>        </w:t>
+      </w:r>
+      <w:r>
+        <w:rPr>
+          <w:rFonts w:ascii="Consolas" w:eastAsia="Times New Roman" w:hAnsi="Consolas" w:cs="Times New Roman"/>
+          <w:color w:val="9CDCFE"/>
+          <w:sz w:val="21"/>
+          <w:szCs w:val="21"/>
+        </w:rPr>
+        <w:t>error_list</w:t>
+      </w:r>
+      <w:r>
+        <w:rPr>
+          <w:rFonts w:ascii="Consolas" w:eastAsia="Times New Roman" w:hAnsi="Consolas" w:cs="Times New Roman"/>
+          <w:color w:val="D4D4D4"/>
+          <w:sz w:val="21"/>
+          <w:szCs w:val="21"/>
+        </w:rPr>
+        <w:t>[</w:t>
+      </w:r>
+      <w:r>
+        <w:rPr>
+          <w:rFonts w:ascii="Consolas" w:eastAsia="Times New Roman" w:hAnsi="Consolas" w:cs="Times New Roman"/>
+          <w:color w:val="9CDCFE"/>
+          <w:sz w:val="21"/>
+          <w:szCs w:val="21"/>
+        </w:rPr>
+        <w:t>i</w:t>
+      </w:r>
+      <w:r>
+        <w:rPr>
+          <w:rFonts w:ascii="Consolas" w:eastAsia="Times New Roman" w:hAnsi="Consolas" w:cs="Times New Roman"/>
+          <w:color w:val="D4D4D4"/>
+          <w:sz w:val="21"/>
+          <w:szCs w:val="21"/>
+        </w:rPr>
+        <w:t>] = </w:t>
+      </w:r>
+      <w:r>
+        <w:rPr>
+          <w:rFonts w:ascii="Consolas" w:eastAsia="Times New Roman" w:hAnsi="Consolas" w:cs="Times New Roman"/>
+          <w:color w:val="B5CEA8"/>
+          <w:sz w:val="21"/>
+          <w:szCs w:val="21"/>
+        </w:rPr>
+        <w:t>1</w:t>
+      </w:r>
+    </w:p>
+    <w:p>
+      <w:pPr>
+        <w:shd w:val="clear" w:color="auto" w:fill="1E1E1E"/>
+        <w:spacing w:after="0" w:line="285" w:lineRule="atLeast"/>
+        <w:rPr>
+          <w:rFonts w:ascii="Consolas" w:eastAsia="Times New Roman" w:hAnsi="Consolas" w:cs="Times New Roman"/>
+          <w:color w:val="D4D4D4"/>
+          <w:sz w:val="21"/>
+          <w:szCs w:val="21"/>
+        </w:rPr>
+      </w:pPr>
+      <w:r>
+        <w:rPr>
+          <w:rFonts w:ascii="Consolas" w:eastAsia="Times New Roman" w:hAnsi="Consolas" w:cs="Times New Roman"/>
+          <w:color w:val="D4D4D4"/>
+          <w:sz w:val="21"/>
+          <w:szCs w:val="21"/>
+        </w:rPr>
+        <w:t>      }</w:t>
+      </w:r>
+    </w:p>
+    <w:p>
+      <w:pPr>
+        <w:shd w:val="clear" w:color="auto" w:fill="1E1E1E"/>
+        <w:spacing w:after="0" w:line="285" w:lineRule="atLeast"/>
+        <w:rPr>
+          <w:rFonts w:ascii="Consolas" w:eastAsia="Times New Roman" w:hAnsi="Consolas" w:cs="Times New Roman"/>
+          <w:color w:val="D4D4D4"/>
+          <w:sz w:val="21"/>
+          <w:szCs w:val="21"/>
+        </w:rPr>
+      </w:pPr>
+      <w:r>
+        <w:rPr>
+          <w:rFonts w:ascii="Consolas" w:eastAsia="Times New Roman" w:hAnsi="Consolas" w:cs="Times New Roman"/>
+          <w:color w:val="D4D4D4"/>
+          <w:sz w:val="21"/>
+          <w:szCs w:val="21"/>
+        </w:rPr>
+        <w:t>    }</w:t>
+      </w:r>
+    </w:p>
+    <w:p>
+      <w:pPr>
+        <w:shd w:val="clear" w:color="auto" w:fill="1E1E1E"/>
+        <w:spacing w:after="0" w:line="285" w:lineRule="atLeast"/>
+        <w:rPr>
+          <w:rFonts w:ascii="Consolas" w:eastAsia="Times New Roman" w:hAnsi="Consolas" w:cs="Times New Roman"/>
+          <w:color w:val="D4D4D4"/>
+          <w:sz w:val="21"/>
+          <w:szCs w:val="21"/>
+        </w:rPr>
+      </w:pPr>
+      <w:r>
+        <w:rPr>
+          <w:rFonts w:ascii="Consolas" w:eastAsia="Times New Roman" w:hAnsi="Consolas" w:cs="Times New Roman"/>
+          <w:color w:val="D4D4D4"/>
+          <w:sz w:val="21"/>
+          <w:szCs w:val="21"/>
+        </w:rPr>
+        <w:t>}</w:t>
+      </w:r>
+    </w:p>
+    <w:p>
+      <w:pPr>
+        <w:spacing w:after="0" w:line="360" w:lineRule="auto"/>
+        <w:contextualSpacing/>
+        <w:jc w:val="both"/>
+        <w:rPr>
+          <w:rFonts w:ascii="Times New Roman" w:hAnsi="Times New Roman" w:cs="Times New Roman"/>
+          <w:b/>
+          <w:color w:val="000000"/>
+          <w:sz w:val="28"/>
+          <w:szCs w:val="28"/>
+        </w:rPr>
+      </w:pPr>
+    </w:p>
+    <w:p>
+      <w:pPr>
+        <w:spacing w:after="0" w:line="360" w:lineRule="auto"/>
+        <w:contextualSpacing/>
+        <w:jc w:val="both"/>
+        <w:rPr>
+          <w:rFonts w:ascii="Times New Roman" w:hAnsi="Times New Roman" w:cs="Times New Roman"/>
+          <w:b/>
+          <w:color w:val="000000"/>
+          <w:sz w:val="28"/>
+          <w:szCs w:val="28"/>
+        </w:rPr>
+      </w:pPr>
+      <w:r>
+        <w:rPr>
+          <w:rFonts w:ascii="Times New Roman" w:hAnsi="Times New Roman" w:cs="Times New Roman"/>
+          <w:b/>
+          <w:color w:val="000000"/>
+          <w:sz w:val="28"/>
+          <w:szCs w:val="28"/>
+        </w:rPr>
+        <w:t>3.5</w:t>
+      </w:r>
+    </w:p>
+    <w:p>
+      <w:pPr>
+        <w:spacing w:after="0" w:line="360" w:lineRule="auto"/>
+        <w:contextualSpacing/>
+        <w:jc w:val="center"/>
+        <w:rPr>
+          <w:rFonts w:ascii="Times New Roman" w:hAnsi="Times New Roman" w:cs="Times New Roman"/>
+          <w:b/>
+          <w:color w:val="000000"/>
+          <w:sz w:val="28"/>
+          <w:szCs w:val="28"/>
+        </w:rPr>
+      </w:pPr>
+      <w:r>
+        <w:rPr>
+          <w:rFonts w:ascii="Times New Roman" w:hAnsi="Times New Roman" w:cs="Times New Roman"/>
+          <w:b/>
+          <w:color w:val="000000"/>
+          <w:sz w:val="28"/>
+          <w:szCs w:val="28"/>
+        </w:rPr>
+        <w:drawing>
+          <wp:inline distT="0" distB="0" distL="0" distR="0" wp14:anchorId="3144CB96" wp14:editId="1AE2B74A">
+            <wp:extent cx="4114800" cy="335142"/>
+            <wp:effectExtent l="0" t="0" r="0" b="8255"/>
+            <wp:docPr id="48" name="Picture 48"/>
+            <wp:cNvGraphicFramePr>
+              <a:graphicFrameLocks xmlns:a="http://schemas.openxmlformats.org/drawingml/2006/main" noChangeAspect="1"/>
+            </wp:cNvGraphicFramePr>
+            <a:graphic xmlns:a="http://schemas.openxmlformats.org/drawingml/2006/main">
+              <a:graphicData uri="http://schemas.openxmlformats.org/drawingml/2006/picture">
+                <pic:pic xmlns:pic="http://schemas.openxmlformats.org/drawingml/2006/picture">
+                  <pic:nvPicPr>
+                    <pic:cNvPr id="1" name=""/>
+                    <pic:cNvPicPr/>
+                  </pic:nvPicPr>
+                  <pic:blipFill>
+                    <a:blip r:embed="rId19"/>
+                    <a:stretch>
+                      <a:fillRect/>
+                    </a:stretch>
+                  </pic:blipFill>
+                  <pic:spPr>
+                    <a:xfrm>
+                      <a:off x="0" y="0"/>
+                      <a:ext cx="4212971" cy="343138"/>
+                    </a:xfrm>
+                    <a:prstGeom prst="rect">
+                      <a:avLst/>
+                    </a:prstGeom>
+                  </pic:spPr>
+                </pic:pic>
+              </a:graphicData>
+            </a:graphic>
+          </wp:inline>
+        </w:drawing>
+      </w:r>
+    </w:p>
+    <w:p>
+      <w:pPr>
+        <w:spacing w:after="0" w:line="360" w:lineRule="auto"/>
+        <w:contextualSpacing/>
+        <w:jc w:val="center"/>
+        <w:rPr>
+          <w:rFonts w:ascii="Times New Roman" w:hAnsi="Times New Roman" w:cs="Times New Roman"/>
+          <w:b/>
+          <w:color w:val="000000"/>
+          <w:sz w:val="28"/>
+          <w:szCs w:val="28"/>
+        </w:rPr>
+      </w:pPr>
+    </w:p>
+    <w:p>
+      <w:pPr>
+        <w:spacing w:after="0" w:line="360" w:lineRule="auto"/>
+        <w:contextualSpacing/>
+        <w:jc w:val="center"/>
+        <w:rPr>
+          <w:rFonts w:ascii="Times New Roman" w:hAnsi="Times New Roman" w:cs="Times New Roman"/>
+          <w:b/>
+          <w:color w:val="000000"/>
+          <w:sz w:val="28"/>
+          <w:szCs w:val="28"/>
+        </w:rPr>
+      </w:pPr>
+    </w:p>
+    <w:p>
+      <w:pPr>
+        <w:pStyle w:val="NormalWeb"/>
+        <w:spacing w:before="0" w:beforeAutospacing="0" w:after="0" w:afterAutospacing="0" w:line="360" w:lineRule="auto"/>
+        <w:jc w:val="both"/>
+        <w:rPr>
+          <w:b/>
+          <w:lang w:val="ru-RU"/>
+        </w:rPr>
+      </w:pPr>
+      <w:r>
+        <w:rPr>
+          <w:b/>
+          <w:color w:val="000000"/>
+          <w:sz w:val="28"/>
+          <w:szCs w:val="28"/>
+          <w:lang w:val="ru-RU"/>
+        </w:rPr>
+        <w:t>4.</w:t>
+      </w:r>
+      <w:r>
+        <w:rPr>
+          <w:b/>
+          <w:color w:val="000000"/>
           <w:sz w:val="28"/>
           <w:szCs w:val="28"/>
           <w:lang w:val="uk-UA"/>
@@ -758,25 +3671,33 @@
       </w:r>
       <w:r>
         <w:rPr>
-          <w:rFonts w:ascii="Times New Roman" w:hAnsi="Times New Roman" w:cs="Times New Roman"/>
-          <w:b/>
-          <w:bCs/>
-          <w:sz w:val="28"/>
-          <w:szCs w:val="28"/>
-          <w:lang w:val="uk-UA"/>
-        </w:rPr>
-        <w:t xml:space="preserve">що </w:t>
-      </w:r>
-      <w:r>
-        <w:rPr>
-          <w:rFonts w:ascii="Times New Roman" w:hAnsi="Times New Roman" w:cs="Times New Roman"/>
-          <w:b/>
-          <w:color w:val="000000"/>
-          <w:sz w:val="28"/>
-          <w:szCs w:val="28"/>
-          <w:lang w:val="uk-UA"/>
-        </w:rPr>
-        <w:t>містять 1 089 щотижневі дохідності за 21 рік, з початку 1990 р. до кінця 2010 року.</w:t>
+          <w:b/>
+          <w:color w:val="000000"/>
+          <w:sz w:val="28"/>
+          <w:szCs w:val="28"/>
+          <w:lang w:val="uk-UA"/>
+        </w:rPr>
+        <w:t xml:space="preserve"> </w:t>
+      </w:r>
+      <w:r>
+        <w:rPr>
+          <w:b/>
+          <w:color w:val="000000"/>
+          <w:sz w:val="28"/>
+          <w:szCs w:val="28"/>
+          <w:lang w:val="ru-RU"/>
+        </w:rPr>
+        <w:t xml:space="preserve">Використання перехресної перевірки </w:t>
+      </w:r>
+      <w:r>
+        <w:rPr>
+          <w:b/>
+          <w:color w:val="000000"/>
+          <w:sz w:val="28"/>
+          <w:szCs w:val="28"/>
+          <w:lang w:val="ru-RU"/>
+        </w:rPr>
+        <w:t>на змодельованому наборі даних.</w:t>
       </w:r>
     </w:p>
     <w:p>
@@ -786,6 +3707,1370 @@
         <w:jc w:val="both"/>
         <w:rPr>
           <w:rFonts w:ascii="Times New Roman" w:hAnsi="Times New Roman" w:cs="Times New Roman"/>
+          <w:b/>
+          <w:color w:val="000000"/>
+          <w:sz w:val="28"/>
+          <w:szCs w:val="28"/>
+          <w:lang w:val="ru-RU"/>
+        </w:rPr>
+      </w:pPr>
+    </w:p>
+    <w:p>
+      <w:pPr>
+        <w:spacing w:after="0" w:line="360" w:lineRule="auto"/>
+        <w:contextualSpacing/>
+        <w:jc w:val="both"/>
+        <w:rPr>
+          <w:rFonts w:ascii="Times New Roman" w:hAnsi="Times New Roman" w:cs="Times New Roman"/>
+          <w:b/>
+          <w:color w:val="000000"/>
+          <w:sz w:val="28"/>
+          <w:szCs w:val="28"/>
+          <w:lang w:val="ru-RU"/>
+        </w:rPr>
+      </w:pPr>
+      <w:r>
+        <w:rPr>
+          <w:rFonts w:ascii="Times New Roman" w:hAnsi="Times New Roman" w:cs="Times New Roman"/>
+          <w:b/>
+          <w:color w:val="000000"/>
+          <w:sz w:val="28"/>
+          <w:szCs w:val="28"/>
+          <w:lang w:val="ru-RU"/>
+        </w:rPr>
+        <w:t>4.1</w:t>
+      </w:r>
+    </w:p>
+    <w:p>
+      <w:pPr>
+        <w:shd w:val="clear" w:color="auto" w:fill="1E1E1E"/>
+        <w:spacing w:after="0" w:line="285" w:lineRule="atLeast"/>
+        <w:rPr>
+          <w:rFonts w:ascii="Consolas" w:eastAsia="Times New Roman" w:hAnsi="Consolas" w:cs="Times New Roman"/>
+          <w:color w:val="D4D4D4"/>
+          <w:sz w:val="21"/>
+          <w:szCs w:val="21"/>
+        </w:rPr>
+      </w:pPr>
+      <w:r>
+        <w:rPr>
+          <w:rFonts w:ascii="Consolas" w:eastAsia="Times New Roman" w:hAnsi="Consolas" w:cs="Times New Roman"/>
+          <w:color w:val="DCDCAA"/>
+          <w:sz w:val="21"/>
+          <w:szCs w:val="21"/>
+        </w:rPr>
+        <w:t>set.seed</w:t>
+      </w:r>
+      <w:r>
+        <w:rPr>
+          <w:rFonts w:ascii="Consolas" w:eastAsia="Times New Roman" w:hAnsi="Consolas" w:cs="Times New Roman"/>
+          <w:color w:val="D4D4D4"/>
+          <w:sz w:val="21"/>
+          <w:szCs w:val="21"/>
+        </w:rPr>
+        <w:t>(</w:t>
+      </w:r>
+      <w:r>
+        <w:rPr>
+          <w:rFonts w:ascii="Consolas" w:eastAsia="Times New Roman" w:hAnsi="Consolas" w:cs="Times New Roman"/>
+          <w:color w:val="B5CEA8"/>
+          <w:sz w:val="21"/>
+          <w:szCs w:val="21"/>
+        </w:rPr>
+        <w:t>1</w:t>
+      </w:r>
+      <w:r>
+        <w:rPr>
+          <w:rFonts w:ascii="Consolas" w:eastAsia="Times New Roman" w:hAnsi="Consolas" w:cs="Times New Roman"/>
+          <w:color w:val="D4D4D4"/>
+          <w:sz w:val="21"/>
+          <w:szCs w:val="21"/>
+        </w:rPr>
+        <w:t>)</w:t>
+      </w:r>
+    </w:p>
+    <w:p>
+      <w:pPr>
+        <w:shd w:val="clear" w:color="auto" w:fill="1E1E1E"/>
+        <w:spacing w:after="0" w:line="285" w:lineRule="atLeast"/>
+        <w:rPr>
+          <w:rFonts w:ascii="Consolas" w:eastAsia="Times New Roman" w:hAnsi="Consolas" w:cs="Times New Roman"/>
+          <w:color w:val="D4D4D4"/>
+          <w:sz w:val="21"/>
+          <w:szCs w:val="21"/>
+        </w:rPr>
+      </w:pPr>
+      <w:r>
+        <w:rPr>
+          <w:rFonts w:ascii="Consolas" w:eastAsia="Times New Roman" w:hAnsi="Consolas" w:cs="Times New Roman"/>
+          <w:color w:val="9CDCFE"/>
+          <w:sz w:val="21"/>
+          <w:szCs w:val="21"/>
+        </w:rPr>
+        <w:t>y</w:t>
+      </w:r>
+      <w:r>
+        <w:rPr>
+          <w:rFonts w:ascii="Consolas" w:eastAsia="Times New Roman" w:hAnsi="Consolas" w:cs="Times New Roman"/>
+          <w:color w:val="D4D4D4"/>
+          <w:sz w:val="21"/>
+          <w:szCs w:val="21"/>
+        </w:rPr>
+        <w:t> = </w:t>
+      </w:r>
+      <w:r>
+        <w:rPr>
+          <w:rFonts w:ascii="Consolas" w:eastAsia="Times New Roman" w:hAnsi="Consolas" w:cs="Times New Roman"/>
+          <w:color w:val="DCDCAA"/>
+          <w:sz w:val="21"/>
+          <w:szCs w:val="21"/>
+        </w:rPr>
+        <w:t>rnorm</w:t>
+      </w:r>
+      <w:r>
+        <w:rPr>
+          <w:rFonts w:ascii="Consolas" w:eastAsia="Times New Roman" w:hAnsi="Consolas" w:cs="Times New Roman"/>
+          <w:color w:val="D4D4D4"/>
+          <w:sz w:val="21"/>
+          <w:szCs w:val="21"/>
+        </w:rPr>
+        <w:t>(</w:t>
+      </w:r>
+      <w:r>
+        <w:rPr>
+          <w:rFonts w:ascii="Consolas" w:eastAsia="Times New Roman" w:hAnsi="Consolas" w:cs="Times New Roman"/>
+          <w:color w:val="B5CEA8"/>
+          <w:sz w:val="21"/>
+          <w:szCs w:val="21"/>
+        </w:rPr>
+        <w:t>100</w:t>
+      </w:r>
+      <w:r>
+        <w:rPr>
+          <w:rFonts w:ascii="Consolas" w:eastAsia="Times New Roman" w:hAnsi="Consolas" w:cs="Times New Roman"/>
+          <w:color w:val="D4D4D4"/>
+          <w:sz w:val="21"/>
+          <w:szCs w:val="21"/>
+        </w:rPr>
+        <w:t>)</w:t>
+      </w:r>
+    </w:p>
+    <w:p>
+      <w:pPr>
+        <w:shd w:val="clear" w:color="auto" w:fill="1E1E1E"/>
+        <w:spacing w:after="0" w:line="285" w:lineRule="atLeast"/>
+        <w:rPr>
+          <w:rFonts w:ascii="Consolas" w:eastAsia="Times New Roman" w:hAnsi="Consolas" w:cs="Times New Roman"/>
+          <w:color w:val="D4D4D4"/>
+          <w:sz w:val="21"/>
+          <w:szCs w:val="21"/>
+        </w:rPr>
+      </w:pPr>
+      <w:r>
+        <w:rPr>
+          <w:rFonts w:ascii="Consolas" w:eastAsia="Times New Roman" w:hAnsi="Consolas" w:cs="Times New Roman"/>
+          <w:color w:val="9CDCFE"/>
+          <w:sz w:val="21"/>
+          <w:szCs w:val="21"/>
+        </w:rPr>
+        <w:t>x</w:t>
+      </w:r>
+      <w:r>
+        <w:rPr>
+          <w:rFonts w:ascii="Consolas" w:eastAsia="Times New Roman" w:hAnsi="Consolas" w:cs="Times New Roman"/>
+          <w:color w:val="D4D4D4"/>
+          <w:sz w:val="21"/>
+          <w:szCs w:val="21"/>
+        </w:rPr>
+        <w:t> = </w:t>
+      </w:r>
+      <w:r>
+        <w:rPr>
+          <w:rFonts w:ascii="Consolas" w:eastAsia="Times New Roman" w:hAnsi="Consolas" w:cs="Times New Roman"/>
+          <w:color w:val="DCDCAA"/>
+          <w:sz w:val="21"/>
+          <w:szCs w:val="21"/>
+        </w:rPr>
+        <w:t>rnorm</w:t>
+      </w:r>
+      <w:r>
+        <w:rPr>
+          <w:rFonts w:ascii="Consolas" w:eastAsia="Times New Roman" w:hAnsi="Consolas" w:cs="Times New Roman"/>
+          <w:color w:val="D4D4D4"/>
+          <w:sz w:val="21"/>
+          <w:szCs w:val="21"/>
+        </w:rPr>
+        <w:t>(</w:t>
+      </w:r>
+      <w:r>
+        <w:rPr>
+          <w:rFonts w:ascii="Consolas" w:eastAsia="Times New Roman" w:hAnsi="Consolas" w:cs="Times New Roman"/>
+          <w:color w:val="B5CEA8"/>
+          <w:sz w:val="21"/>
+          <w:szCs w:val="21"/>
+        </w:rPr>
+        <w:t>100</w:t>
+      </w:r>
+      <w:r>
+        <w:rPr>
+          <w:rFonts w:ascii="Consolas" w:eastAsia="Times New Roman" w:hAnsi="Consolas" w:cs="Times New Roman"/>
+          <w:color w:val="D4D4D4"/>
+          <w:sz w:val="21"/>
+          <w:szCs w:val="21"/>
+        </w:rPr>
+        <w:t>)</w:t>
+      </w:r>
+    </w:p>
+    <w:p>
+      <w:pPr>
+        <w:shd w:val="clear" w:color="auto" w:fill="1E1E1E"/>
+        <w:spacing w:after="0" w:line="285" w:lineRule="atLeast"/>
+        <w:rPr>
+          <w:rFonts w:ascii="Consolas" w:eastAsia="Times New Roman" w:hAnsi="Consolas" w:cs="Times New Roman"/>
+          <w:color w:val="D4D4D4"/>
+          <w:sz w:val="21"/>
+          <w:szCs w:val="21"/>
+        </w:rPr>
+      </w:pPr>
+      <w:r>
+        <w:rPr>
+          <w:rFonts w:ascii="Consolas" w:eastAsia="Times New Roman" w:hAnsi="Consolas" w:cs="Times New Roman"/>
+          <w:color w:val="9CDCFE"/>
+          <w:sz w:val="21"/>
+          <w:szCs w:val="21"/>
+        </w:rPr>
+        <w:t>y</w:t>
+      </w:r>
+      <w:r>
+        <w:rPr>
+          <w:rFonts w:ascii="Consolas" w:eastAsia="Times New Roman" w:hAnsi="Consolas" w:cs="Times New Roman"/>
+          <w:color w:val="D4D4D4"/>
+          <w:sz w:val="21"/>
+          <w:szCs w:val="21"/>
+        </w:rPr>
+        <w:t> = </w:t>
+      </w:r>
+      <w:r>
+        <w:rPr>
+          <w:rFonts w:ascii="Consolas" w:eastAsia="Times New Roman" w:hAnsi="Consolas" w:cs="Times New Roman"/>
+          <w:color w:val="9CDCFE"/>
+          <w:sz w:val="21"/>
+          <w:szCs w:val="21"/>
+        </w:rPr>
+        <w:t>x</w:t>
+      </w:r>
+      <w:r>
+        <w:rPr>
+          <w:rFonts w:ascii="Consolas" w:eastAsia="Times New Roman" w:hAnsi="Consolas" w:cs="Times New Roman"/>
+          <w:color w:val="D4D4D4"/>
+          <w:sz w:val="21"/>
+          <w:szCs w:val="21"/>
+        </w:rPr>
+        <w:t> - </w:t>
+      </w:r>
+      <w:r>
+        <w:rPr>
+          <w:rFonts w:ascii="Consolas" w:eastAsia="Times New Roman" w:hAnsi="Consolas" w:cs="Times New Roman"/>
+          <w:color w:val="B5CEA8"/>
+          <w:sz w:val="21"/>
+          <w:szCs w:val="21"/>
+        </w:rPr>
+        <w:t>2</w:t>
+      </w:r>
+      <w:r>
+        <w:rPr>
+          <w:rFonts w:ascii="Consolas" w:eastAsia="Times New Roman" w:hAnsi="Consolas" w:cs="Times New Roman"/>
+          <w:color w:val="D4D4D4"/>
+          <w:sz w:val="21"/>
+          <w:szCs w:val="21"/>
+        </w:rPr>
+        <w:t> * </w:t>
+      </w:r>
+      <w:r>
+        <w:rPr>
+          <w:rFonts w:ascii="Consolas" w:eastAsia="Times New Roman" w:hAnsi="Consolas" w:cs="Times New Roman"/>
+          <w:color w:val="9CDCFE"/>
+          <w:sz w:val="21"/>
+          <w:szCs w:val="21"/>
+        </w:rPr>
+        <w:t>x</w:t>
+      </w:r>
+      <w:r>
+        <w:rPr>
+          <w:rFonts w:ascii="Consolas" w:eastAsia="Times New Roman" w:hAnsi="Consolas" w:cs="Times New Roman"/>
+          <w:color w:val="D4D4D4"/>
+          <w:sz w:val="21"/>
+          <w:szCs w:val="21"/>
+        </w:rPr>
+        <w:t>^</w:t>
+      </w:r>
+      <w:r>
+        <w:rPr>
+          <w:rFonts w:ascii="Consolas" w:eastAsia="Times New Roman" w:hAnsi="Consolas" w:cs="Times New Roman"/>
+          <w:color w:val="B5CEA8"/>
+          <w:sz w:val="21"/>
+          <w:szCs w:val="21"/>
+        </w:rPr>
+        <w:t>2</w:t>
+      </w:r>
+      <w:r>
+        <w:rPr>
+          <w:rFonts w:ascii="Consolas" w:eastAsia="Times New Roman" w:hAnsi="Consolas" w:cs="Times New Roman"/>
+          <w:color w:val="D4D4D4"/>
+          <w:sz w:val="21"/>
+          <w:szCs w:val="21"/>
+        </w:rPr>
+        <w:t> + </w:t>
+      </w:r>
+      <w:r>
+        <w:rPr>
+          <w:rFonts w:ascii="Consolas" w:eastAsia="Times New Roman" w:hAnsi="Consolas" w:cs="Times New Roman"/>
+          <w:color w:val="DCDCAA"/>
+          <w:sz w:val="21"/>
+          <w:szCs w:val="21"/>
+        </w:rPr>
+        <w:t>rnorm</w:t>
+      </w:r>
+      <w:r>
+        <w:rPr>
+          <w:rFonts w:ascii="Consolas" w:eastAsia="Times New Roman" w:hAnsi="Consolas" w:cs="Times New Roman"/>
+          <w:color w:val="D4D4D4"/>
+          <w:sz w:val="21"/>
+          <w:szCs w:val="21"/>
+        </w:rPr>
+        <w:t>(</w:t>
+      </w:r>
+      <w:r>
+        <w:rPr>
+          <w:rFonts w:ascii="Consolas" w:eastAsia="Times New Roman" w:hAnsi="Consolas" w:cs="Times New Roman"/>
+          <w:color w:val="B5CEA8"/>
+          <w:sz w:val="21"/>
+          <w:szCs w:val="21"/>
+        </w:rPr>
+        <w:t>100</w:t>
+      </w:r>
+      <w:r>
+        <w:rPr>
+          <w:rFonts w:ascii="Consolas" w:eastAsia="Times New Roman" w:hAnsi="Consolas" w:cs="Times New Roman"/>
+          <w:color w:val="D4D4D4"/>
+          <w:sz w:val="21"/>
+          <w:szCs w:val="21"/>
+        </w:rPr>
+        <w:t>)</w:t>
+      </w:r>
+    </w:p>
+    <w:p>
+      <w:pPr>
+        <w:spacing w:after="0" w:line="360" w:lineRule="auto"/>
+        <w:contextualSpacing/>
+        <w:jc w:val="both"/>
+        <w:rPr>
+          <w:rFonts w:ascii="Times New Roman" w:hAnsi="Times New Roman" w:cs="Times New Roman"/>
+          <w:b/>
+          <w:color w:val="000000"/>
+          <w:sz w:val="28"/>
+          <w:szCs w:val="28"/>
+          <w:lang w:val="ru-RU"/>
+        </w:rPr>
+      </w:pPr>
+    </w:p>
+    <w:p>
+      <w:pPr>
+        <w:spacing w:after="0" w:line="360" w:lineRule="auto"/>
+        <w:contextualSpacing/>
+        <w:jc w:val="both"/>
+        <w:rPr>
+          <w:rFonts w:ascii="Times New Roman" w:hAnsi="Times New Roman" w:cs="Times New Roman"/>
+          <w:b/>
+          <w:color w:val="000000"/>
+          <w:sz w:val="28"/>
+          <w:szCs w:val="28"/>
+          <w:lang w:val="ru-RU"/>
+        </w:rPr>
+      </w:pPr>
+      <w:r>
+        <w:rPr>
+          <w:rFonts w:ascii="Times New Roman" w:hAnsi="Times New Roman" w:cs="Times New Roman"/>
+          <w:b/>
+          <w:color w:val="000000"/>
+          <w:sz w:val="28"/>
+          <w:szCs w:val="28"/>
+          <w:lang w:val="ru-RU"/>
+        </w:rPr>
+        <w:t>4.2</w:t>
+      </w:r>
+    </w:p>
+    <w:p>
+      <w:pPr>
+        <w:spacing w:after="0" w:line="360" w:lineRule="auto"/>
+        <w:contextualSpacing/>
+        <w:jc w:val="both"/>
+        <w:rPr>
+          <w:rFonts w:ascii="Times New Roman" w:hAnsi="Times New Roman" w:cs="Times New Roman"/>
+          <w:b/>
+          <w:color w:val="000000"/>
+          <w:sz w:val="28"/>
+          <w:szCs w:val="28"/>
+          <w:lang w:val="ru-RU"/>
+        </w:rPr>
+      </w:pPr>
+    </w:p>
+    <w:p>
+      <w:pPr>
+        <w:spacing w:after="0" w:line="360" w:lineRule="auto"/>
+        <w:contextualSpacing/>
+        <w:jc w:val="center"/>
+        <w:rPr>
+          <w:rFonts w:ascii="Times New Roman" w:hAnsi="Times New Roman" w:cs="Times New Roman"/>
+          <w:b/>
+          <w:color w:val="000000"/>
+          <w:sz w:val="28"/>
+          <w:szCs w:val="28"/>
+          <w:lang w:val="ru-RU"/>
+        </w:rPr>
+      </w:pPr>
+      <w:r>
+        <w:rPr>
+          <w:rFonts w:ascii="Times New Roman" w:hAnsi="Times New Roman" w:cs="Times New Roman"/>
+          <w:b/>
+          <w:color w:val="000000"/>
+          <w:sz w:val="28"/>
+          <w:szCs w:val="28"/>
+          <w:lang w:val="ru-RU"/>
+        </w:rPr>
+        <w:lastRenderedPageBreak/>
+        <w:drawing>
+          <wp:inline distT="0" distB="0" distL="0" distR="0" wp14:anchorId="4B80AB35" wp14:editId="32B67F4D">
+            <wp:extent cx="4612523" cy="4476847"/>
+            <wp:effectExtent l="0" t="0" r="0" b="0"/>
+            <wp:docPr id="49" name="Picture 49"/>
+            <wp:cNvGraphicFramePr>
+              <a:graphicFrameLocks xmlns:a="http://schemas.openxmlformats.org/drawingml/2006/main" noChangeAspect="1"/>
+            </wp:cNvGraphicFramePr>
+            <a:graphic xmlns:a="http://schemas.openxmlformats.org/drawingml/2006/main">
+              <a:graphicData uri="http://schemas.openxmlformats.org/drawingml/2006/picture">
+                <pic:pic xmlns:pic="http://schemas.openxmlformats.org/drawingml/2006/picture">
+                  <pic:nvPicPr>
+                    <pic:cNvPr id="1" name=""/>
+                    <pic:cNvPicPr/>
+                  </pic:nvPicPr>
+                  <pic:blipFill>
+                    <a:blip r:embed="rId20"/>
+                    <a:stretch>
+                      <a:fillRect/>
+                    </a:stretch>
+                  </pic:blipFill>
+                  <pic:spPr>
+                    <a:xfrm>
+                      <a:off x="0" y="0"/>
+                      <a:ext cx="4621117" cy="4485188"/>
+                    </a:xfrm>
+                    <a:prstGeom prst="rect">
+                      <a:avLst/>
+                    </a:prstGeom>
+                  </pic:spPr>
+                </pic:pic>
+              </a:graphicData>
+            </a:graphic>
+          </wp:inline>
+        </w:drawing>
+      </w:r>
+    </w:p>
+    <w:p>
+      <w:pPr>
+        <w:spacing w:after="0" w:line="360" w:lineRule="auto"/>
+        <w:contextualSpacing/>
+        <w:jc w:val="center"/>
+        <w:rPr>
+          <w:rFonts w:ascii="Times New Roman" w:hAnsi="Times New Roman" w:cs="Times New Roman"/>
+          <w:b/>
+          <w:color w:val="000000"/>
+          <w:sz w:val="28"/>
+          <w:szCs w:val="28"/>
+          <w:lang w:val="ru-RU"/>
+        </w:rPr>
+      </w:pPr>
+    </w:p>
+    <w:p>
+      <w:pPr>
+        <w:spacing w:after="0" w:line="360" w:lineRule="auto"/>
+        <w:contextualSpacing/>
+        <w:jc w:val="both"/>
+        <w:rPr>
+          <w:rFonts w:ascii="Times New Roman" w:hAnsi="Times New Roman" w:cs="Times New Roman"/>
+          <w:b/>
+          <w:color w:val="000000"/>
+          <w:sz w:val="28"/>
+          <w:szCs w:val="28"/>
+          <w:lang w:val="ru-RU"/>
+        </w:rPr>
+      </w:pPr>
+      <w:r>
+        <w:rPr>
+          <w:rFonts w:ascii="Times New Roman" w:hAnsi="Times New Roman" w:cs="Times New Roman"/>
+          <w:b/>
+          <w:color w:val="000000"/>
+          <w:sz w:val="28"/>
+          <w:szCs w:val="28"/>
+          <w:lang w:val="ru-RU"/>
+        </w:rPr>
+        <w:t>4.3</w:t>
+      </w:r>
+    </w:p>
+    <w:p>
+      <w:pPr>
+        <w:spacing w:after="0" w:line="360" w:lineRule="auto"/>
+        <w:contextualSpacing/>
+        <w:jc w:val="center"/>
+        <w:rPr>
+          <w:rFonts w:ascii="Times New Roman" w:hAnsi="Times New Roman" w:cs="Times New Roman"/>
+          <w:b/>
+          <w:color w:val="000000"/>
+          <w:sz w:val="28"/>
+          <w:szCs w:val="28"/>
+          <w:lang w:val="ru-RU"/>
+        </w:rPr>
+      </w:pPr>
+      <w:r>
+        <w:rPr>
+          <w:rFonts w:ascii="Times New Roman" w:hAnsi="Times New Roman" w:cs="Times New Roman"/>
+          <w:b/>
+          <w:color w:val="000000"/>
+          <w:sz w:val="28"/>
+          <w:szCs w:val="28"/>
+          <w:lang w:val="ru-RU"/>
+        </w:rPr>
+        <w:drawing>
+          <wp:inline distT="0" distB="0" distL="0" distR="0" wp14:anchorId="071E7920" wp14:editId="77F4ABFD">
+            <wp:extent cx="4648200" cy="926525"/>
+            <wp:effectExtent l="0" t="0" r="0" b="6985"/>
+            <wp:docPr id="50" name="Picture 50"/>
+            <wp:cNvGraphicFramePr>
+              <a:graphicFrameLocks xmlns:a="http://schemas.openxmlformats.org/drawingml/2006/main" noChangeAspect="1"/>
+            </wp:cNvGraphicFramePr>
+            <a:graphic xmlns:a="http://schemas.openxmlformats.org/drawingml/2006/main">
+              <a:graphicData uri="http://schemas.openxmlformats.org/drawingml/2006/picture">
+                <pic:pic xmlns:pic="http://schemas.openxmlformats.org/drawingml/2006/picture">
+                  <pic:nvPicPr>
+                    <pic:cNvPr id="1" name=""/>
+                    <pic:cNvPicPr/>
+                  </pic:nvPicPr>
+                  <pic:blipFill>
+                    <a:blip r:embed="rId21"/>
+                    <a:stretch>
+                      <a:fillRect/>
+                    </a:stretch>
+                  </pic:blipFill>
+                  <pic:spPr>
+                    <a:xfrm>
+                      <a:off x="0" y="0"/>
+                      <a:ext cx="4696169" cy="936087"/>
+                    </a:xfrm>
+                    <a:prstGeom prst="rect">
+                      <a:avLst/>
+                    </a:prstGeom>
+                  </pic:spPr>
+                </pic:pic>
+              </a:graphicData>
+            </a:graphic>
+          </wp:inline>
+        </w:drawing>
+      </w:r>
+    </w:p>
+    <w:p>
+      <w:pPr>
+        <w:spacing w:after="0" w:line="360" w:lineRule="auto"/>
+        <w:contextualSpacing/>
+        <w:jc w:val="center"/>
+        <w:rPr>
+          <w:rFonts w:ascii="Times New Roman" w:hAnsi="Times New Roman" w:cs="Times New Roman"/>
+          <w:b/>
+          <w:color w:val="000000"/>
+          <w:sz w:val="28"/>
+          <w:szCs w:val="28"/>
+          <w:lang w:val="ru-RU"/>
+        </w:rPr>
+      </w:pPr>
+    </w:p>
+    <w:p>
+      <w:pPr>
+        <w:spacing w:after="0" w:line="360" w:lineRule="auto"/>
+        <w:contextualSpacing/>
+        <w:jc w:val="both"/>
+        <w:rPr>
+          <w:rFonts w:ascii="Times New Roman" w:hAnsi="Times New Roman" w:cs="Times New Roman"/>
+          <w:b/>
+          <w:color w:val="000000"/>
+          <w:sz w:val="28"/>
+          <w:szCs w:val="28"/>
+          <w:lang w:val="ru-RU"/>
+        </w:rPr>
+      </w:pPr>
+      <w:r>
+        <w:rPr>
+          <w:rFonts w:ascii="Times New Roman" w:hAnsi="Times New Roman" w:cs="Times New Roman"/>
+          <w:b/>
+          <w:color w:val="000000"/>
+          <w:sz w:val="28"/>
+          <w:szCs w:val="28"/>
+          <w:lang w:val="ru-RU"/>
+        </w:rPr>
+        <w:t>4.4</w:t>
+      </w:r>
+    </w:p>
+    <w:p>
+      <w:pPr>
+        <w:spacing w:after="0" w:line="360" w:lineRule="auto"/>
+        <w:contextualSpacing/>
+        <w:jc w:val="center"/>
+        <w:rPr>
+          <w:rFonts w:ascii="Times New Roman" w:hAnsi="Times New Roman" w:cs="Times New Roman"/>
+          <w:b/>
+          <w:color w:val="000000"/>
+          <w:sz w:val="28"/>
+          <w:szCs w:val="28"/>
+          <w:lang w:val="ru-RU"/>
+        </w:rPr>
+      </w:pPr>
+      <w:r>
+        <w:rPr>
+          <w:rFonts w:ascii="Times New Roman" w:hAnsi="Times New Roman" w:cs="Times New Roman"/>
+          <w:b/>
+          <w:color w:val="000000"/>
+          <w:sz w:val="28"/>
+          <w:szCs w:val="28"/>
+          <w:lang w:val="ru-RU"/>
+        </w:rPr>
+        <w:lastRenderedPageBreak/>
+        <w:drawing>
+          <wp:inline distT="0" distB="0" distL="0" distR="0" wp14:anchorId="300330AC" wp14:editId="6F8A6205">
+            <wp:extent cx="4786828" cy="1890797"/>
+            <wp:effectExtent l="0" t="0" r="0" b="0"/>
+            <wp:docPr id="51" name="Picture 51"/>
+            <wp:cNvGraphicFramePr>
+              <a:graphicFrameLocks xmlns:a="http://schemas.openxmlformats.org/drawingml/2006/main" noChangeAspect="1"/>
+            </wp:cNvGraphicFramePr>
+            <a:graphic xmlns:a="http://schemas.openxmlformats.org/drawingml/2006/main">
+              <a:graphicData uri="http://schemas.openxmlformats.org/drawingml/2006/picture">
+                <pic:pic xmlns:pic="http://schemas.openxmlformats.org/drawingml/2006/picture">
+                  <pic:nvPicPr>
+                    <pic:cNvPr id="1" name=""/>
+                    <pic:cNvPicPr/>
+                  </pic:nvPicPr>
+                  <pic:blipFill>
+                    <a:blip r:embed="rId22"/>
+                    <a:stretch>
+                      <a:fillRect/>
+                    </a:stretch>
+                  </pic:blipFill>
+                  <pic:spPr>
+                    <a:xfrm>
+                      <a:off x="0" y="0"/>
+                      <a:ext cx="4794331" cy="1893761"/>
+                    </a:xfrm>
+                    <a:prstGeom prst="rect">
+                      <a:avLst/>
+                    </a:prstGeom>
+                  </pic:spPr>
+                </pic:pic>
+              </a:graphicData>
+            </a:graphic>
+          </wp:inline>
+        </w:drawing>
+      </w:r>
+    </w:p>
+    <w:p>
+      <w:pPr>
+        <w:spacing w:after="0" w:line="360" w:lineRule="auto"/>
+        <w:contextualSpacing/>
+        <w:jc w:val="center"/>
+        <w:rPr>
+          <w:rFonts w:ascii="Times New Roman" w:hAnsi="Times New Roman" w:cs="Times New Roman"/>
+          <w:b/>
+          <w:color w:val="000000"/>
+          <w:sz w:val="28"/>
+          <w:szCs w:val="28"/>
+          <w:lang w:val="ru-RU"/>
+        </w:rPr>
+      </w:pPr>
+    </w:p>
+    <w:p>
+      <w:pPr>
+        <w:spacing w:after="0" w:line="360" w:lineRule="auto"/>
+        <w:contextualSpacing/>
+        <w:jc w:val="both"/>
+        <w:rPr>
+          <w:rFonts w:ascii="Times New Roman" w:hAnsi="Times New Roman" w:cs="Times New Roman"/>
+          <w:b/>
+          <w:color w:val="000000"/>
+          <w:sz w:val="28"/>
+          <w:szCs w:val="28"/>
+          <w:lang w:val="ru-RU"/>
+        </w:rPr>
+      </w:pPr>
+      <w:r>
+        <w:rPr>
+          <w:rFonts w:ascii="Times New Roman" w:hAnsi="Times New Roman" w:cs="Times New Roman"/>
+          <w:b/>
+          <w:color w:val="000000"/>
+          <w:sz w:val="28"/>
+          <w:szCs w:val="28"/>
+          <w:lang w:val="ru-RU"/>
+        </w:rPr>
+        <w:t>4.5</w:t>
+      </w:r>
+    </w:p>
+    <w:p>
+      <w:pPr>
+        <w:spacing w:after="0" w:line="360" w:lineRule="auto"/>
+        <w:contextualSpacing/>
+        <w:jc w:val="center"/>
+        <w:rPr>
+          <w:rFonts w:ascii="Times New Roman" w:hAnsi="Times New Roman" w:cs="Times New Roman"/>
+          <w:b/>
+          <w:color w:val="000000"/>
+          <w:sz w:val="28"/>
+          <w:szCs w:val="28"/>
+          <w:lang w:val="ru-RU"/>
+        </w:rPr>
+      </w:pPr>
+      <w:r>
+        <w:rPr>
+          <w:rFonts w:ascii="Times New Roman" w:hAnsi="Times New Roman" w:cs="Times New Roman"/>
+          <w:b/>
+          <w:color w:val="000000"/>
+          <w:sz w:val="28"/>
+          <w:szCs w:val="28"/>
+          <w:lang w:val="ru-RU"/>
+        </w:rPr>
+        <w:drawing>
+          <wp:inline distT="0" distB="0" distL="0" distR="0" wp14:anchorId="0B8A91BB" wp14:editId="0ADE7E31">
+            <wp:extent cx="4663448" cy="3936266"/>
+            <wp:effectExtent l="0" t="0" r="3810" b="7620"/>
+            <wp:docPr id="52" name="Picture 52"/>
+            <wp:cNvGraphicFramePr>
+              <a:graphicFrameLocks xmlns:a="http://schemas.openxmlformats.org/drawingml/2006/main" noChangeAspect="1"/>
+            </wp:cNvGraphicFramePr>
+            <a:graphic xmlns:a="http://schemas.openxmlformats.org/drawingml/2006/main">
+              <a:graphicData uri="http://schemas.openxmlformats.org/drawingml/2006/picture">
+                <pic:pic xmlns:pic="http://schemas.openxmlformats.org/drawingml/2006/picture">
+                  <pic:nvPicPr>
+                    <pic:cNvPr id="1" name=""/>
+                    <pic:cNvPicPr/>
+                  </pic:nvPicPr>
+                  <pic:blipFill>
+                    <a:blip r:embed="rId23"/>
+                    <a:stretch>
+                      <a:fillRect/>
+                    </a:stretch>
+                  </pic:blipFill>
+                  <pic:spPr>
+                    <a:xfrm>
+                      <a:off x="0" y="0"/>
+                      <a:ext cx="4671178" cy="3942791"/>
+                    </a:xfrm>
+                    <a:prstGeom prst="rect">
+                      <a:avLst/>
+                    </a:prstGeom>
+                  </pic:spPr>
+                </pic:pic>
+              </a:graphicData>
+            </a:graphic>
+          </wp:inline>
+        </w:drawing>
+      </w:r>
+    </w:p>
+    <w:p>
+      <w:pPr>
+        <w:spacing w:after="0" w:line="360" w:lineRule="auto"/>
+        <w:contextualSpacing/>
+        <w:jc w:val="center"/>
+        <w:rPr>
+          <w:rFonts w:ascii="Times New Roman" w:hAnsi="Times New Roman" w:cs="Times New Roman"/>
+          <w:b/>
+          <w:color w:val="000000"/>
+          <w:sz w:val="28"/>
+          <w:szCs w:val="28"/>
+          <w:lang w:val="ru-RU"/>
+        </w:rPr>
+      </w:pPr>
+    </w:p>
+    <w:p>
+      <w:pPr>
+        <w:spacing w:after="0" w:line="360" w:lineRule="auto"/>
+        <w:contextualSpacing/>
+        <w:jc w:val="both"/>
+        <w:rPr>
+          <w:rFonts w:ascii="Times New Roman" w:hAnsi="Times New Roman" w:cs="Times New Roman"/>
+          <w:b/>
+          <w:color w:val="000000"/>
+          <w:sz w:val="28"/>
+          <w:szCs w:val="28"/>
+          <w:lang w:val="uk-UA"/>
+        </w:rPr>
+      </w:pPr>
+      <w:r>
+        <w:rPr>
+          <w:rFonts w:ascii="Times New Roman" w:hAnsi="Times New Roman" w:cs="Times New Roman"/>
+          <w:b/>
+          <w:color w:val="000000"/>
+          <w:sz w:val="28"/>
+          <w:szCs w:val="28"/>
+          <w:lang w:val="ru-RU"/>
+        </w:rPr>
+        <w:t>5.</w:t>
+      </w:r>
+      <w:r>
+        <w:rPr>
+          <w:rFonts w:ascii="Times New Roman" w:hAnsi="Times New Roman" w:cs="Times New Roman"/>
+          <w:b/>
+          <w:color w:val="000000"/>
+          <w:sz w:val="28"/>
+          <w:szCs w:val="28"/>
+          <w:lang w:val="uk-UA"/>
+        </w:rPr>
+        <w:t xml:space="preserve"> </w:t>
+      </w:r>
+      <w:r>
+        <w:rPr>
+          <w:rFonts w:ascii="Times New Roman" w:hAnsi="Times New Roman" w:cs="Times New Roman"/>
+          <w:b/>
+          <w:color w:val="000000"/>
+          <w:sz w:val="28"/>
+          <w:szCs w:val="28"/>
+          <w:lang w:val="uk-UA"/>
+        </w:rPr>
+        <w:t xml:space="preserve"> </w:t>
+      </w:r>
+      <w:r>
+        <w:rPr>
+          <w:rFonts w:ascii="Times New Roman" w:hAnsi="Times New Roman" w:cs="Times New Roman"/>
+          <w:b/>
+          <w:color w:val="000000"/>
+          <w:sz w:val="28"/>
+          <w:szCs w:val="28"/>
+          <w:lang w:val="uk-UA"/>
+        </w:rPr>
+        <w:t>Аналіз набо</w:t>
+      </w:r>
+      <w:r>
+        <w:rPr>
+          <w:rFonts w:ascii="Times New Roman" w:hAnsi="Times New Roman" w:cs="Times New Roman"/>
+          <w:b/>
+          <w:color w:val="000000"/>
+          <w:sz w:val="28"/>
+          <w:szCs w:val="28"/>
+          <w:lang w:val="uk-UA"/>
+        </w:rPr>
+        <w:t>р</w:t>
+      </w:r>
+      <w:r>
+        <w:rPr>
+          <w:rFonts w:ascii="Times New Roman" w:hAnsi="Times New Roman" w:cs="Times New Roman"/>
+          <w:b/>
+          <w:color w:val="000000"/>
+          <w:sz w:val="28"/>
+          <w:szCs w:val="28"/>
+          <w:lang w:val="uk-UA"/>
+        </w:rPr>
+        <w:t>у</w:t>
+      </w:r>
+      <w:r>
+        <w:rPr>
+          <w:rFonts w:ascii="Times New Roman" w:hAnsi="Times New Roman" w:cs="Times New Roman"/>
+          <w:b/>
+          <w:color w:val="000000"/>
+          <w:sz w:val="28"/>
+          <w:szCs w:val="28"/>
+          <w:lang w:val="uk-UA"/>
+        </w:rPr>
+        <w:t xml:space="preserve"> даних </w:t>
+      </w:r>
+      <w:r>
+        <w:rPr>
+          <w:rFonts w:ascii="Times New Roman" w:hAnsi="Times New Roman" w:cs="Times New Roman"/>
+          <w:b/>
+          <w:color w:val="000000"/>
+          <w:sz w:val="28"/>
+          <w:szCs w:val="28"/>
+        </w:rPr>
+        <w:t>Boston</w:t>
+      </w:r>
+      <w:r>
+        <w:rPr>
+          <w:rFonts w:ascii="Times New Roman" w:hAnsi="Times New Roman" w:cs="Times New Roman"/>
+          <w:b/>
+          <w:color w:val="000000"/>
+          <w:sz w:val="28"/>
+          <w:szCs w:val="28"/>
+          <w:lang w:val="uk-UA"/>
+        </w:rPr>
+        <w:t xml:space="preserve"> з бібліотеки </w:t>
+      </w:r>
+      <w:r>
+        <w:rPr>
+          <w:rFonts w:ascii="Times New Roman" w:hAnsi="Times New Roman" w:cs="Times New Roman"/>
+          <w:b/>
+          <w:color w:val="000000"/>
+          <w:sz w:val="28"/>
+          <w:szCs w:val="28"/>
+        </w:rPr>
+        <w:t>MASS</w:t>
+      </w:r>
+      <w:r>
+        <w:rPr>
+          <w:rFonts w:ascii="Times New Roman" w:hAnsi="Times New Roman" w:cs="Times New Roman"/>
+          <w:b/>
+          <w:color w:val="000000"/>
+          <w:sz w:val="28"/>
+          <w:szCs w:val="28"/>
+          <w:lang w:val="uk-UA"/>
+        </w:rPr>
+        <w:t>.</w:t>
+      </w:r>
+    </w:p>
+    <w:p>
+      <w:pPr>
+        <w:spacing w:after="0" w:line="360" w:lineRule="auto"/>
+        <w:contextualSpacing/>
+        <w:jc w:val="both"/>
+        <w:rPr>
+          <w:rFonts w:ascii="Times New Roman" w:hAnsi="Times New Roman" w:cs="Times New Roman"/>
+          <w:b/>
+          <w:color w:val="000000"/>
+          <w:sz w:val="28"/>
+          <w:szCs w:val="28"/>
+          <w:lang w:val="uk-UA"/>
+        </w:rPr>
+      </w:pPr>
+    </w:p>
+    <w:p>
+      <w:pPr>
+        <w:spacing w:after="0" w:line="360" w:lineRule="auto"/>
+        <w:contextualSpacing/>
+        <w:jc w:val="both"/>
+        <w:rPr>
+          <w:rFonts w:ascii="Times New Roman" w:hAnsi="Times New Roman" w:cs="Times New Roman"/>
+          <w:b/>
+          <w:color w:val="000000"/>
+          <w:sz w:val="28"/>
+          <w:szCs w:val="28"/>
+          <w:lang w:val="ru-RU"/>
+        </w:rPr>
+      </w:pPr>
+      <w:r>
+        <w:rPr>
+          <w:rFonts w:ascii="Times New Roman" w:hAnsi="Times New Roman" w:cs="Times New Roman"/>
+          <w:b/>
+          <w:color w:val="000000"/>
+          <w:sz w:val="28"/>
+          <w:szCs w:val="28"/>
+          <w:lang w:val="ru-RU"/>
+        </w:rPr>
+        <w:t>5.1</w:t>
+      </w:r>
+    </w:p>
+    <w:p>
+      <w:pPr>
+        <w:spacing w:after="0" w:line="360" w:lineRule="auto"/>
+        <w:contextualSpacing/>
+        <w:jc w:val="center"/>
+        <w:rPr>
+          <w:rFonts w:ascii="Times New Roman" w:hAnsi="Times New Roman" w:cs="Times New Roman"/>
+          <w:b/>
+          <w:color w:val="000000"/>
+          <w:sz w:val="28"/>
+          <w:szCs w:val="28"/>
+          <w:lang w:val="ru-RU"/>
+        </w:rPr>
+      </w:pPr>
+      <w:r>
+        <w:rPr>
+          <w:rFonts w:ascii="Times New Roman" w:hAnsi="Times New Roman" w:cs="Times New Roman"/>
+          <w:b/>
+          <w:color w:val="000000"/>
+          <w:sz w:val="28"/>
+          <w:szCs w:val="28"/>
+          <w:lang w:val="ru-RU"/>
+        </w:rPr>
+        <w:drawing>
+          <wp:inline distT="0" distB="0" distL="0" distR="0" wp14:anchorId="00B58300" wp14:editId="0E8A9AC4">
+            <wp:extent cx="2860430" cy="398512"/>
+            <wp:effectExtent l="0" t="0" r="0" b="1905"/>
+            <wp:docPr id="54" name="Picture 54"/>
+            <wp:cNvGraphicFramePr>
+              <a:graphicFrameLocks xmlns:a="http://schemas.openxmlformats.org/drawingml/2006/main" noChangeAspect="1"/>
+            </wp:cNvGraphicFramePr>
+            <a:graphic xmlns:a="http://schemas.openxmlformats.org/drawingml/2006/main">
+              <a:graphicData uri="http://schemas.openxmlformats.org/drawingml/2006/picture">
+                <pic:pic xmlns:pic="http://schemas.openxmlformats.org/drawingml/2006/picture">
+                  <pic:nvPicPr>
+                    <pic:cNvPr id="1" name=""/>
+                    <pic:cNvPicPr/>
+                  </pic:nvPicPr>
+                  <pic:blipFill>
+                    <a:blip r:embed="rId24"/>
+                    <a:stretch>
+                      <a:fillRect/>
+                    </a:stretch>
+                  </pic:blipFill>
+                  <pic:spPr>
+                    <a:xfrm>
+                      <a:off x="0" y="0"/>
+                      <a:ext cx="2899527" cy="403959"/>
+                    </a:xfrm>
+                    <a:prstGeom prst="rect">
+                      <a:avLst/>
+                    </a:prstGeom>
+                  </pic:spPr>
+                </pic:pic>
+              </a:graphicData>
+            </a:graphic>
+          </wp:inline>
+        </w:drawing>
+      </w:r>
+    </w:p>
+    <w:p>
+      <w:pPr>
+        <w:spacing w:after="0" w:line="360" w:lineRule="auto"/>
+        <w:contextualSpacing/>
+        <w:jc w:val="center"/>
+        <w:rPr>
+          <w:rFonts w:ascii="Times New Roman" w:hAnsi="Times New Roman" w:cs="Times New Roman"/>
+          <w:b/>
+          <w:color w:val="000000"/>
+          <w:sz w:val="28"/>
+          <w:szCs w:val="28"/>
+          <w:lang w:val="ru-RU"/>
+        </w:rPr>
+      </w:pPr>
+    </w:p>
+    <w:p>
+      <w:pPr>
+        <w:spacing w:after="0" w:line="360" w:lineRule="auto"/>
+        <w:contextualSpacing/>
+        <w:jc w:val="both"/>
+        <w:rPr>
+          <w:rFonts w:ascii="Times New Roman" w:hAnsi="Times New Roman" w:cs="Times New Roman"/>
+          <w:b/>
+          <w:color w:val="000000"/>
+          <w:sz w:val="28"/>
+          <w:szCs w:val="28"/>
+          <w:lang w:val="ru-RU"/>
+        </w:rPr>
+      </w:pPr>
+      <w:r>
+        <w:rPr>
+          <w:rFonts w:ascii="Times New Roman" w:hAnsi="Times New Roman" w:cs="Times New Roman"/>
+          <w:b/>
+          <w:color w:val="000000"/>
+          <w:sz w:val="28"/>
+          <w:szCs w:val="28"/>
+          <w:lang w:val="ru-RU"/>
+        </w:rPr>
+        <w:lastRenderedPageBreak/>
+        <w:t>5.2</w:t>
+      </w:r>
+    </w:p>
+    <w:p>
+      <w:pPr>
+        <w:spacing w:after="0" w:line="360" w:lineRule="auto"/>
+        <w:contextualSpacing/>
+        <w:jc w:val="center"/>
+        <w:rPr>
+          <w:rFonts w:ascii="Times New Roman" w:hAnsi="Times New Roman" w:cs="Times New Roman"/>
+          <w:b/>
+          <w:color w:val="000000"/>
+          <w:sz w:val="28"/>
+          <w:szCs w:val="28"/>
+          <w:lang w:val="ru-RU"/>
+        </w:rPr>
+      </w:pPr>
+      <w:r>
+        <w:rPr>
+          <w:rFonts w:ascii="Times New Roman" w:hAnsi="Times New Roman" w:cs="Times New Roman"/>
+          <w:b/>
+          <w:color w:val="000000"/>
+          <w:sz w:val="28"/>
+          <w:szCs w:val="28"/>
+          <w:lang w:val="ru-RU"/>
+        </w:rPr>
+        <w:drawing>
+          <wp:inline distT="0" distB="0" distL="0" distR="0" wp14:anchorId="160FD37C" wp14:editId="2A7E4A6B">
+            <wp:extent cx="3962400" cy="354577"/>
+            <wp:effectExtent l="0" t="0" r="0" b="7620"/>
+            <wp:docPr id="53" name="Picture 53"/>
+            <wp:cNvGraphicFramePr>
+              <a:graphicFrameLocks xmlns:a="http://schemas.openxmlformats.org/drawingml/2006/main" noChangeAspect="1"/>
+            </wp:cNvGraphicFramePr>
+            <a:graphic xmlns:a="http://schemas.openxmlformats.org/drawingml/2006/main">
+              <a:graphicData uri="http://schemas.openxmlformats.org/drawingml/2006/picture">
+                <pic:pic xmlns:pic="http://schemas.openxmlformats.org/drawingml/2006/picture">
+                  <pic:nvPicPr>
+                    <pic:cNvPr id="1" name=""/>
+                    <pic:cNvPicPr/>
+                  </pic:nvPicPr>
+                  <pic:blipFill>
+                    <a:blip r:embed="rId25"/>
+                    <a:stretch>
+                      <a:fillRect/>
+                    </a:stretch>
+                  </pic:blipFill>
+                  <pic:spPr>
+                    <a:xfrm>
+                      <a:off x="0" y="0"/>
+                      <a:ext cx="4066143" cy="363860"/>
+                    </a:xfrm>
+                    <a:prstGeom prst="rect">
+                      <a:avLst/>
+                    </a:prstGeom>
+                  </pic:spPr>
+                </pic:pic>
+              </a:graphicData>
+            </a:graphic>
+          </wp:inline>
+        </w:drawing>
+      </w:r>
+    </w:p>
+    <w:p>
+      <w:pPr>
+        <w:spacing w:after="0" w:line="360" w:lineRule="auto"/>
+        <w:contextualSpacing/>
+        <w:jc w:val="both"/>
+        <w:rPr>
+          <w:rFonts w:ascii="Times New Roman" w:hAnsi="Times New Roman" w:cs="Times New Roman"/>
+          <w:b/>
+          <w:color w:val="000000"/>
+          <w:sz w:val="28"/>
+          <w:szCs w:val="28"/>
+          <w:lang w:val="ru-RU"/>
+        </w:rPr>
+      </w:pPr>
+    </w:p>
+    <w:p>
+      <w:pPr>
+        <w:spacing w:after="0" w:line="360" w:lineRule="auto"/>
+        <w:contextualSpacing/>
+        <w:jc w:val="both"/>
+        <w:rPr>
+          <w:rFonts w:ascii="Times New Roman" w:hAnsi="Times New Roman" w:cs="Times New Roman"/>
+          <w:b/>
+          <w:color w:val="000000"/>
+          <w:sz w:val="28"/>
+          <w:szCs w:val="28"/>
+        </w:rPr>
+      </w:pPr>
+      <w:r>
+        <w:rPr>
+          <w:rFonts w:ascii="Times New Roman" w:hAnsi="Times New Roman" w:cs="Times New Roman"/>
+          <w:b/>
+          <w:color w:val="000000"/>
+          <w:sz w:val="28"/>
+          <w:szCs w:val="28"/>
+        </w:rPr>
+        <w:t>5.3</w:t>
+      </w:r>
+    </w:p>
+    <w:p>
+      <w:pPr>
+        <w:spacing w:after="0" w:line="360" w:lineRule="auto"/>
+        <w:contextualSpacing/>
+        <w:jc w:val="center"/>
+        <w:rPr>
+          <w:rFonts w:ascii="Times New Roman" w:hAnsi="Times New Roman" w:cs="Times New Roman"/>
+          <w:b/>
+          <w:color w:val="000000"/>
+          <w:sz w:val="28"/>
+          <w:szCs w:val="28"/>
+        </w:rPr>
+      </w:pPr>
+      <w:r>
+        <w:rPr>
+          <w:rFonts w:ascii="Times New Roman" w:hAnsi="Times New Roman" w:cs="Times New Roman"/>
+          <w:b/>
+          <w:color w:val="000000"/>
+          <w:sz w:val="28"/>
+          <w:szCs w:val="28"/>
+        </w:rPr>
+        <w:drawing>
+          <wp:inline distT="0" distB="0" distL="0" distR="0" wp14:anchorId="1BC4EFE0" wp14:editId="79FC642A">
+            <wp:extent cx="3481754" cy="1323831"/>
+            <wp:effectExtent l="0" t="0" r="4445" b="0"/>
+            <wp:docPr id="55" name="Picture 55"/>
+            <wp:cNvGraphicFramePr>
+              <a:graphicFrameLocks xmlns:a="http://schemas.openxmlformats.org/drawingml/2006/main" noChangeAspect="1"/>
+            </wp:cNvGraphicFramePr>
+            <a:graphic xmlns:a="http://schemas.openxmlformats.org/drawingml/2006/main">
+              <a:graphicData uri="http://schemas.openxmlformats.org/drawingml/2006/picture">
+                <pic:pic xmlns:pic="http://schemas.openxmlformats.org/drawingml/2006/picture">
+                  <pic:nvPicPr>
+                    <pic:cNvPr id="1" name=""/>
+                    <pic:cNvPicPr/>
+                  </pic:nvPicPr>
+                  <pic:blipFill>
+                    <a:blip r:embed="rId26"/>
+                    <a:stretch>
+                      <a:fillRect/>
+                    </a:stretch>
+                  </pic:blipFill>
+                  <pic:spPr>
+                    <a:xfrm>
+                      <a:off x="0" y="0"/>
+                      <a:ext cx="3506288" cy="1333159"/>
+                    </a:xfrm>
+                    <a:prstGeom prst="rect">
+                      <a:avLst/>
+                    </a:prstGeom>
+                  </pic:spPr>
+                </pic:pic>
+              </a:graphicData>
+            </a:graphic>
+          </wp:inline>
+        </w:drawing>
+      </w:r>
+    </w:p>
+    <w:p>
+      <w:pPr>
+        <w:spacing w:after="0" w:line="360" w:lineRule="auto"/>
+        <w:contextualSpacing/>
+        <w:jc w:val="both"/>
+        <w:rPr>
+          <w:rFonts w:ascii="Times New Roman" w:hAnsi="Times New Roman" w:cs="Times New Roman"/>
+          <w:b/>
+          <w:color w:val="000000"/>
+          <w:sz w:val="28"/>
+          <w:szCs w:val="28"/>
+        </w:rPr>
+      </w:pPr>
+    </w:p>
+    <w:p>
+      <w:pPr>
+        <w:spacing w:after="0" w:line="360" w:lineRule="auto"/>
+        <w:contextualSpacing/>
+        <w:jc w:val="both"/>
+        <w:rPr>
+          <w:rFonts w:ascii="Times New Roman" w:hAnsi="Times New Roman" w:cs="Times New Roman"/>
+          <w:b/>
+          <w:color w:val="000000"/>
+          <w:sz w:val="28"/>
+          <w:szCs w:val="28"/>
+        </w:rPr>
+      </w:pPr>
+      <w:r>
+        <w:rPr>
+          <w:rFonts w:ascii="Times New Roman" w:hAnsi="Times New Roman" w:cs="Times New Roman"/>
+          <w:b/>
+          <w:color w:val="000000"/>
+          <w:sz w:val="28"/>
+          <w:szCs w:val="28"/>
+        </w:rPr>
+        <w:t>5.4</w:t>
+      </w:r>
+    </w:p>
+    <w:p>
+      <w:pPr>
+        <w:spacing w:after="0" w:line="360" w:lineRule="auto"/>
+        <w:contextualSpacing/>
+        <w:jc w:val="center"/>
+        <w:rPr>
+          <w:rFonts w:ascii="Times New Roman" w:hAnsi="Times New Roman" w:cs="Times New Roman"/>
+          <w:b/>
+          <w:color w:val="000000"/>
+          <w:sz w:val="28"/>
+          <w:szCs w:val="28"/>
+        </w:rPr>
+      </w:pPr>
+      <w:r>
+        <w:rPr>
+          <w:rFonts w:ascii="Times New Roman" w:hAnsi="Times New Roman" w:cs="Times New Roman"/>
+          <w:b/>
+          <w:color w:val="000000"/>
+          <w:sz w:val="28"/>
+          <w:szCs w:val="28"/>
+        </w:rPr>
+        <w:drawing>
+          <wp:inline distT="0" distB="0" distL="0" distR="0" wp14:anchorId="11AF8FE1" wp14:editId="38F4307F">
+            <wp:extent cx="4074754" cy="2335530"/>
+            <wp:effectExtent l="0" t="0" r="2540" b="7620"/>
+            <wp:docPr id="56" name="Picture 56"/>
+            <wp:cNvGraphicFramePr>
+              <a:graphicFrameLocks xmlns:a="http://schemas.openxmlformats.org/drawingml/2006/main" noChangeAspect="1"/>
+            </wp:cNvGraphicFramePr>
+            <a:graphic xmlns:a="http://schemas.openxmlformats.org/drawingml/2006/main">
+              <a:graphicData uri="http://schemas.openxmlformats.org/drawingml/2006/picture">
+                <pic:pic xmlns:pic="http://schemas.openxmlformats.org/drawingml/2006/picture">
+                  <pic:nvPicPr>
+                    <pic:cNvPr id="1" name=""/>
+                    <pic:cNvPicPr/>
+                  </pic:nvPicPr>
+                  <pic:blipFill>
+                    <a:blip r:embed="rId27"/>
+                    <a:stretch>
+                      <a:fillRect/>
+                    </a:stretch>
+                  </pic:blipFill>
+                  <pic:spPr>
+                    <a:xfrm>
+                      <a:off x="0" y="0"/>
+                      <a:ext cx="4085143" cy="2341484"/>
+                    </a:xfrm>
+                    <a:prstGeom prst="rect">
+                      <a:avLst/>
+                    </a:prstGeom>
+                  </pic:spPr>
+                </pic:pic>
+              </a:graphicData>
+            </a:graphic>
+          </wp:inline>
+        </w:drawing>
+      </w:r>
+    </w:p>
+    <w:p>
+      <w:pPr>
+        <w:spacing w:after="0" w:line="360" w:lineRule="auto"/>
+        <w:contextualSpacing/>
+        <w:jc w:val="center"/>
+        <w:rPr>
+          <w:rFonts w:ascii="Times New Roman" w:hAnsi="Times New Roman" w:cs="Times New Roman"/>
+          <w:b/>
+          <w:color w:val="000000"/>
+          <w:sz w:val="28"/>
+          <w:szCs w:val="28"/>
+        </w:rPr>
+      </w:pPr>
+    </w:p>
+    <w:p>
+      <w:pPr>
+        <w:spacing w:after="0" w:line="360" w:lineRule="auto"/>
+        <w:contextualSpacing/>
+        <w:jc w:val="both"/>
+        <w:rPr>
+          <w:rFonts w:ascii="Times New Roman" w:hAnsi="Times New Roman" w:cs="Times New Roman"/>
+          <w:b/>
+          <w:color w:val="000000"/>
+          <w:sz w:val="28"/>
+          <w:szCs w:val="28"/>
+        </w:rPr>
+      </w:pPr>
+      <w:r>
+        <w:rPr>
+          <w:rFonts w:ascii="Times New Roman" w:hAnsi="Times New Roman" w:cs="Times New Roman"/>
+          <w:b/>
+          <w:color w:val="000000"/>
+          <w:sz w:val="28"/>
+          <w:szCs w:val="28"/>
+        </w:rPr>
+        <w:t>5.5</w:t>
+      </w:r>
+    </w:p>
+    <w:p>
+      <w:pPr>
+        <w:spacing w:after="0" w:line="360" w:lineRule="auto"/>
+        <w:contextualSpacing/>
+        <w:jc w:val="center"/>
+        <w:rPr>
+          <w:rFonts w:ascii="Times New Roman" w:hAnsi="Times New Roman" w:cs="Times New Roman"/>
+          <w:b/>
           <w:color w:val="000000"/>
           <w:sz w:val="28"/>
           <w:szCs w:val="28"/>
@@ -793,7 +5078,342 @@
         </w:rPr>
       </w:pPr>
       <w:bookmarkStart w:id="0" w:name="_GoBack"/>
+      <w:r>
+        <w:rPr>
+          <w:rFonts w:ascii="Times New Roman" w:hAnsi="Times New Roman" w:cs="Times New Roman"/>
+          <w:b/>
+          <w:color w:val="000000"/>
+          <w:sz w:val="28"/>
+          <w:szCs w:val="28"/>
+          <w:lang w:val="uk-UA"/>
+        </w:rPr>
+        <w:drawing>
+          <wp:inline distT="0" distB="0" distL="0" distR="0" wp14:anchorId="6CC5BC77" wp14:editId="6BB51222">
+            <wp:extent cx="3053862" cy="360288"/>
+            <wp:effectExtent l="0" t="0" r="0" b="1905"/>
+            <wp:docPr id="57" name="Picture 57"/>
+            <wp:cNvGraphicFramePr>
+              <a:graphicFrameLocks xmlns:a="http://schemas.openxmlformats.org/drawingml/2006/main" noChangeAspect="1"/>
+            </wp:cNvGraphicFramePr>
+            <a:graphic xmlns:a="http://schemas.openxmlformats.org/drawingml/2006/main">
+              <a:graphicData uri="http://schemas.openxmlformats.org/drawingml/2006/picture">
+                <pic:pic xmlns:pic="http://schemas.openxmlformats.org/drawingml/2006/picture">
+                  <pic:nvPicPr>
+                    <pic:cNvPr id="1" name=""/>
+                    <pic:cNvPicPr/>
+                  </pic:nvPicPr>
+                  <pic:blipFill>
+                    <a:blip r:embed="rId28"/>
+                    <a:stretch>
+                      <a:fillRect/>
+                    </a:stretch>
+                  </pic:blipFill>
+                  <pic:spPr>
+                    <a:xfrm>
+                      <a:off x="0" y="0"/>
+                      <a:ext cx="3106026" cy="366442"/>
+                    </a:xfrm>
+                    <a:prstGeom prst="rect">
+                      <a:avLst/>
+                    </a:prstGeom>
+                  </pic:spPr>
+                </pic:pic>
+              </a:graphicData>
+            </a:graphic>
+          </wp:inline>
+        </w:drawing>
+      </w:r>
       <w:bookmarkEnd w:id="0"/>
+    </w:p>
+    <w:p>
+      <w:pPr>
+        <w:spacing w:after="0" w:line="360" w:lineRule="auto"/>
+        <w:contextualSpacing/>
+        <w:jc w:val="center"/>
+        <w:rPr>
+          <w:rFonts w:ascii="Times New Roman" w:hAnsi="Times New Roman" w:cs="Times New Roman"/>
+          <w:b/>
+          <w:color w:val="000000"/>
+          <w:sz w:val="28"/>
+          <w:szCs w:val="28"/>
+          <w:lang w:val="uk-UA"/>
+        </w:rPr>
+      </w:pPr>
+    </w:p>
+    <w:p>
+      <w:pPr>
+        <w:spacing w:after="0" w:line="360" w:lineRule="auto"/>
+        <w:contextualSpacing/>
+        <w:jc w:val="both"/>
+        <w:rPr>
+          <w:rFonts w:ascii="Times New Roman" w:hAnsi="Times New Roman" w:cs="Times New Roman"/>
+          <w:b/>
+          <w:color w:val="000000"/>
+          <w:sz w:val="28"/>
+          <w:szCs w:val="28"/>
+        </w:rPr>
+      </w:pPr>
+      <w:r>
+        <w:rPr>
+          <w:rFonts w:ascii="Times New Roman" w:hAnsi="Times New Roman" w:cs="Times New Roman"/>
+          <w:b/>
+          <w:color w:val="000000"/>
+          <w:sz w:val="28"/>
+          <w:szCs w:val="28"/>
+        </w:rPr>
+        <w:t>5.6</w:t>
+      </w:r>
+    </w:p>
+    <w:p>
+      <w:pPr>
+        <w:spacing w:after="0" w:line="360" w:lineRule="auto"/>
+        <w:contextualSpacing/>
+        <w:jc w:val="center"/>
+        <w:rPr>
+          <w:rFonts w:ascii="Times New Roman" w:hAnsi="Times New Roman" w:cs="Times New Roman"/>
+          <w:b/>
+          <w:color w:val="000000"/>
+          <w:sz w:val="28"/>
+          <w:szCs w:val="28"/>
+        </w:rPr>
+      </w:pPr>
+      <w:r>
+        <w:rPr>
+          <w:rFonts w:ascii="Times New Roman" w:hAnsi="Times New Roman" w:cs="Times New Roman"/>
+          <w:b/>
+          <w:color w:val="000000"/>
+          <w:sz w:val="28"/>
+          <w:szCs w:val="28"/>
+        </w:rPr>
+        <w:lastRenderedPageBreak/>
+        <w:drawing>
+          <wp:inline distT="0" distB="0" distL="0" distR="0" wp14:anchorId="7ACFBC02" wp14:editId="47404EAE">
+            <wp:extent cx="3833446" cy="1509632"/>
+            <wp:effectExtent l="0" t="0" r="0" b="0"/>
+            <wp:docPr id="58" name="Picture 58"/>
+            <wp:cNvGraphicFramePr>
+              <a:graphicFrameLocks xmlns:a="http://schemas.openxmlformats.org/drawingml/2006/main" noChangeAspect="1"/>
+            </wp:cNvGraphicFramePr>
+            <a:graphic xmlns:a="http://schemas.openxmlformats.org/drawingml/2006/main">
+              <a:graphicData uri="http://schemas.openxmlformats.org/drawingml/2006/picture">
+                <pic:pic xmlns:pic="http://schemas.openxmlformats.org/drawingml/2006/picture">
+                  <pic:nvPicPr>
+                    <pic:cNvPr id="1" name=""/>
+                    <pic:cNvPicPr/>
+                  </pic:nvPicPr>
+                  <pic:blipFill>
+                    <a:blip r:embed="rId29"/>
+                    <a:stretch>
+                      <a:fillRect/>
+                    </a:stretch>
+                  </pic:blipFill>
+                  <pic:spPr>
+                    <a:xfrm>
+                      <a:off x="0" y="0"/>
+                      <a:ext cx="3837362" cy="1511174"/>
+                    </a:xfrm>
+                    <a:prstGeom prst="rect">
+                      <a:avLst/>
+                    </a:prstGeom>
+                  </pic:spPr>
+                </pic:pic>
+              </a:graphicData>
+            </a:graphic>
+          </wp:inline>
+        </w:drawing>
+      </w:r>
+    </w:p>
+    <w:p>
+      <w:pPr>
+        <w:spacing w:after="0" w:line="360" w:lineRule="auto"/>
+        <w:contextualSpacing/>
+        <w:jc w:val="center"/>
+        <w:rPr>
+          <w:rFonts w:ascii="Times New Roman" w:hAnsi="Times New Roman" w:cs="Times New Roman"/>
+          <w:b/>
+          <w:color w:val="000000"/>
+          <w:sz w:val="28"/>
+          <w:szCs w:val="28"/>
+        </w:rPr>
+      </w:pPr>
+    </w:p>
+    <w:p>
+      <w:pPr>
+        <w:spacing w:after="0" w:line="360" w:lineRule="auto"/>
+        <w:contextualSpacing/>
+        <w:jc w:val="both"/>
+        <w:rPr>
+          <w:rFonts w:ascii="Times New Roman" w:hAnsi="Times New Roman" w:cs="Times New Roman"/>
+          <w:b/>
+          <w:color w:val="000000"/>
+          <w:sz w:val="28"/>
+          <w:szCs w:val="28"/>
+        </w:rPr>
+      </w:pPr>
+      <w:r>
+        <w:rPr>
+          <w:rFonts w:ascii="Times New Roman" w:hAnsi="Times New Roman" w:cs="Times New Roman"/>
+          <w:b/>
+          <w:color w:val="000000"/>
+          <w:sz w:val="28"/>
+          <w:szCs w:val="28"/>
+        </w:rPr>
+        <w:t>5.7</w:t>
+      </w:r>
+    </w:p>
+    <w:p>
+      <w:pPr>
+        <w:spacing w:after="0" w:line="360" w:lineRule="auto"/>
+        <w:contextualSpacing/>
+        <w:jc w:val="center"/>
+        <w:rPr>
+          <w:rFonts w:ascii="Times New Roman" w:hAnsi="Times New Roman" w:cs="Times New Roman"/>
+          <w:b/>
+          <w:color w:val="000000"/>
+          <w:sz w:val="28"/>
+          <w:szCs w:val="28"/>
+        </w:rPr>
+      </w:pPr>
+      <w:r>
+        <w:rPr>
+          <w:rFonts w:ascii="Times New Roman" w:hAnsi="Times New Roman" w:cs="Times New Roman"/>
+          <w:b/>
+          <w:color w:val="000000"/>
+          <w:sz w:val="28"/>
+          <w:szCs w:val="28"/>
+        </w:rPr>
+        <w:drawing>
+          <wp:inline distT="0" distB="0" distL="0" distR="0" wp14:anchorId="6D5032E4" wp14:editId="38BD4FA3">
+            <wp:extent cx="733527" cy="609685"/>
+            <wp:effectExtent l="0" t="0" r="9525" b="0"/>
+            <wp:docPr id="59" name="Picture 59"/>
+            <wp:cNvGraphicFramePr>
+              <a:graphicFrameLocks xmlns:a="http://schemas.openxmlformats.org/drawingml/2006/main" noChangeAspect="1"/>
+            </wp:cNvGraphicFramePr>
+            <a:graphic xmlns:a="http://schemas.openxmlformats.org/drawingml/2006/main">
+              <a:graphicData uri="http://schemas.openxmlformats.org/drawingml/2006/picture">
+                <pic:pic xmlns:pic="http://schemas.openxmlformats.org/drawingml/2006/picture">
+                  <pic:nvPicPr>
+                    <pic:cNvPr id="1" name=""/>
+                    <pic:cNvPicPr/>
+                  </pic:nvPicPr>
+                  <pic:blipFill>
+                    <a:blip r:embed="rId30"/>
+                    <a:stretch>
+                      <a:fillRect/>
+                    </a:stretch>
+                  </pic:blipFill>
+                  <pic:spPr>
+                    <a:xfrm>
+                      <a:off x="0" y="0"/>
+                      <a:ext cx="733527" cy="609685"/>
+                    </a:xfrm>
+                    <a:prstGeom prst="rect">
+                      <a:avLst/>
+                    </a:prstGeom>
+                  </pic:spPr>
+                </pic:pic>
+              </a:graphicData>
+            </a:graphic>
+          </wp:inline>
+        </w:drawing>
+      </w:r>
+    </w:p>
+    <w:p>
+      <w:pPr>
+        <w:spacing w:after="0" w:line="360" w:lineRule="auto"/>
+        <w:contextualSpacing/>
+        <w:jc w:val="center"/>
+        <w:rPr>
+          <w:rFonts w:ascii="Times New Roman" w:hAnsi="Times New Roman" w:cs="Times New Roman"/>
+          <w:b/>
+          <w:color w:val="000000"/>
+          <w:sz w:val="28"/>
+          <w:szCs w:val="28"/>
+        </w:rPr>
+      </w:pPr>
+    </w:p>
+    <w:p>
+      <w:pPr>
+        <w:spacing w:after="0" w:line="360" w:lineRule="auto"/>
+        <w:contextualSpacing/>
+        <w:jc w:val="both"/>
+        <w:rPr>
+          <w:rFonts w:ascii="Times New Roman" w:hAnsi="Times New Roman" w:cs="Times New Roman"/>
+          <w:b/>
+          <w:color w:val="000000"/>
+          <w:sz w:val="28"/>
+          <w:szCs w:val="28"/>
+        </w:rPr>
+      </w:pPr>
+      <w:r>
+        <w:rPr>
+          <w:rFonts w:ascii="Times New Roman" w:hAnsi="Times New Roman" w:cs="Times New Roman"/>
+          <w:b/>
+          <w:color w:val="000000"/>
+          <w:sz w:val="28"/>
+          <w:szCs w:val="28"/>
+        </w:rPr>
+        <w:t>5.8</w:t>
+      </w:r>
+    </w:p>
+    <w:p>
+      <w:pPr>
+        <w:spacing w:after="0" w:line="360" w:lineRule="auto"/>
+        <w:contextualSpacing/>
+        <w:jc w:val="center"/>
+        <w:rPr>
+          <w:rFonts w:ascii="Times New Roman" w:hAnsi="Times New Roman" w:cs="Times New Roman"/>
+          <w:b/>
+          <w:color w:val="000000"/>
+          <w:sz w:val="28"/>
+          <w:szCs w:val="28"/>
+        </w:rPr>
+      </w:pPr>
+      <w:r>
+        <w:rPr>
+          <w:rFonts w:ascii="Times New Roman" w:hAnsi="Times New Roman" w:cs="Times New Roman"/>
+          <w:b/>
+          <w:color w:val="000000"/>
+          <w:sz w:val="28"/>
+          <w:szCs w:val="28"/>
+        </w:rPr>
+        <w:drawing>
+          <wp:inline distT="0" distB="0" distL="0" distR="0" wp14:anchorId="4514B97E" wp14:editId="41B9028D">
+            <wp:extent cx="3704492" cy="1267541"/>
+            <wp:effectExtent l="0" t="0" r="0" b="8890"/>
+            <wp:docPr id="60" name="Picture 60"/>
+            <wp:cNvGraphicFramePr>
+              <a:graphicFrameLocks xmlns:a="http://schemas.openxmlformats.org/drawingml/2006/main" noChangeAspect="1"/>
+            </wp:cNvGraphicFramePr>
+            <a:graphic xmlns:a="http://schemas.openxmlformats.org/drawingml/2006/main">
+              <a:graphicData uri="http://schemas.openxmlformats.org/drawingml/2006/picture">
+                <pic:pic xmlns:pic="http://schemas.openxmlformats.org/drawingml/2006/picture">
+                  <pic:nvPicPr>
+                    <pic:cNvPr id="1" name=""/>
+                    <pic:cNvPicPr/>
+                  </pic:nvPicPr>
+                  <pic:blipFill>
+                    <a:blip r:embed="rId31"/>
+                    <a:stretch>
+                      <a:fillRect/>
+                    </a:stretch>
+                  </pic:blipFill>
+                  <pic:spPr>
+                    <a:xfrm>
+                      <a:off x="0" y="0"/>
+                      <a:ext cx="3749474" cy="1282932"/>
+                    </a:xfrm>
+                    <a:prstGeom prst="rect">
+                      <a:avLst/>
+                    </a:prstGeom>
+                  </pic:spPr>
+                </pic:pic>
+              </a:graphicData>
+            </a:graphic>
+          </wp:inline>
+        </w:drawing>
+      </w:r>
     </w:p>
     <w:sectPr>
       <w:pgSz w:w="12240" w:h="15840"/>
@@ -2586,7 +7206,6 @@
     <w:name w:val="Normal (Web)"/>
     <w:basedOn w:val="Normal"/>
     <w:uiPriority w:val="99"/>
-    <w:semiHidden/>
     <w:unhideWhenUsed/>
     <w:rsid w:val="004D46F2"/>
     <w:pPr>
@@ -2921,7 +7540,7 @@
 </file>
 
 <file path=customXml/itemProps1.xml><?xml version="1.0" encoding="utf-8"?>
-<ds:datastoreItem xmlns:ds="http://schemas.openxmlformats.org/officeDocument/2006/customXml" ds:itemID="{C5494E8A-18CA-4E73-AC8E-DBB3F58914D2}">
+<ds:datastoreItem xmlns:ds="http://schemas.openxmlformats.org/officeDocument/2006/customXml" ds:itemID="{4FB5EBA0-A3AE-4D1B-9DAC-8FAB36DF30CF}">
   <ds:schemaRefs>
     <ds:schemaRef ds:uri="http://schemas.openxmlformats.org/officeDocument/2006/bibliography"/>
   </ds:schemaRefs>

</xml_diff>